<commit_message>
Az e heti wordöm módosítása
</commit_message>
<xml_diff>
--- a/7_prototipus_koncepcio/templ_07_0_TSz.docx
+++ b/7_prototipus_koncepcio/templ_07_0_TSz.docx
@@ -81,7 +81,79 @@
           <w:iCs/>
           <w:color w:val="auto"/>
         </w:rPr>
-        <w:t xml:space="preserve">ombatest és spórakilövés (csak create, remove) - mindezt user és gamemanager szempontból </w:t>
+        <w:t xml:space="preserve">ombatest és spórakilövés (csak </w:t>
+      </w:r>
+      <w:proofErr w:type="spellStart"/>
+      <w:r>
+        <w:rPr>
+          <w:i w:val="0"/>
+          <w:iCs/>
+          <w:color w:val="auto"/>
+        </w:rPr>
+        <w:t>create</w:t>
+      </w:r>
+      <w:proofErr w:type="spellEnd"/>
+      <w:r>
+        <w:rPr>
+          <w:i w:val="0"/>
+          <w:iCs/>
+          <w:color w:val="auto"/>
+        </w:rPr>
+        <w:t xml:space="preserve">, </w:t>
+      </w:r>
+      <w:proofErr w:type="spellStart"/>
+      <w:r>
+        <w:rPr>
+          <w:i w:val="0"/>
+          <w:iCs/>
+          <w:color w:val="auto"/>
+        </w:rPr>
+        <w:t>remove</w:t>
+      </w:r>
+      <w:proofErr w:type="spellEnd"/>
+      <w:r>
+        <w:rPr>
+          <w:i w:val="0"/>
+          <w:iCs/>
+          <w:color w:val="auto"/>
+        </w:rPr>
+        <w:t xml:space="preserve">) - mindezt </w:t>
+      </w:r>
+      <w:proofErr w:type="spellStart"/>
+      <w:r>
+        <w:rPr>
+          <w:i w:val="0"/>
+          <w:iCs/>
+          <w:color w:val="auto"/>
+        </w:rPr>
+        <w:t>user</w:t>
+      </w:r>
+      <w:proofErr w:type="spellEnd"/>
+      <w:r>
+        <w:rPr>
+          <w:i w:val="0"/>
+          <w:iCs/>
+          <w:color w:val="auto"/>
+        </w:rPr>
+        <w:t xml:space="preserve"> és </w:t>
+      </w:r>
+      <w:proofErr w:type="spellStart"/>
+      <w:r>
+        <w:rPr>
+          <w:i w:val="0"/>
+          <w:iCs/>
+          <w:color w:val="auto"/>
+        </w:rPr>
+        <w:t>gamemanager</w:t>
+      </w:r>
+      <w:proofErr w:type="spellEnd"/>
+      <w:r>
+        <w:rPr>
+          <w:i w:val="0"/>
+          <w:iCs/>
+          <w:color w:val="auto"/>
+        </w:rPr>
+        <w:t xml:space="preserve"> szempontból </w:t>
       </w:r>
     </w:p>
     <w:p>
@@ -663,7 +735,26 @@
         <w:jc w:val="both"/>
       </w:pPr>
       <w:r>
-        <w:t>a spóra létrehozatala körönként – ez lehet h nem is kell)</w:t>
+        <w:t xml:space="preserve">a spóra létrehozatala körönként – ez lehet </w:t>
+      </w:r>
+      <w:proofErr w:type="gramStart"/>
+      <w:r>
+        <w:t>h</w:t>
+      </w:r>
+      <w:proofErr w:type="gramEnd"/>
+      <w:r>
+        <w:t xml:space="preserve"> nem is kell)</w:t>
+      </w:r>
+      <w:r>
+        <w:t xml:space="preserve"> – ez nem kell, ez </w:t>
+      </w:r>
+      <w:proofErr w:type="spellStart"/>
+      <w:r>
+        <w:t>setter</w:t>
+      </w:r>
+      <w:proofErr w:type="spellEnd"/>
+      <w:r>
+        <w:t xml:space="preserve"> lesz</w:t>
       </w:r>
     </w:p>
     <w:p>
@@ -710,7 +801,24 @@
         <w:jc w:val="both"/>
       </w:pPr>
       <w:r>
-        <w:t>a 0. körön kívüli gombatestnövesztés a gombafonálhoz tartozik mint use case? Szerintem igen, hiszen gombafonal teszi.</w:t>
+        <w:t xml:space="preserve">a 0. körön kívüli gombatestnövesztés a gombafonálhoz </w:t>
+      </w:r>
+      <w:proofErr w:type="gramStart"/>
+      <w:r>
+        <w:t>tartozik</w:t>
+      </w:r>
+      <w:proofErr w:type="gramEnd"/>
+      <w:r>
+        <w:t xml:space="preserve"> mint use case? Szerintem igen, hiszen gombafonal teszi.</w:t>
+      </w:r>
+    </w:p>
+    <w:p>
+      <w:pPr>
+        <w:ind w:left="720"/>
+        <w:jc w:val="both"/>
+      </w:pPr>
+      <w:r>
+        <w:t>ez hozzám</w:t>
       </w:r>
     </w:p>
     <w:p>
@@ -726,7 +834,15 @@
         <w:t xml:space="preserve">Gombatest (azaz nem a gombafonál) gombafonálnövesztése esetén a növesztés is csak a szomszédos tektonra lehetséges? Azaz úgy vesszük, hogy mindig a szomszédosra növeszt, és ez rekurzívan folytatódik? Ebben az esetben is lehetséges akkor sikeres vagy sikertelen növesztés, hasonlatosan a gombafonál gombafonálnövesztéséhez. </w:t>
       </w:r>
       <w:r>
-        <w:t xml:space="preserve">Ráadásul a szomszédosságot itt is adottnak kell venni az egyszerűség </w:t>
+        <w:t xml:space="preserve">Ráadásul a </w:t>
+      </w:r>
+      <w:proofErr w:type="spellStart"/>
+      <w:r>
+        <w:t>szomszédosságot</w:t>
+      </w:r>
+      <w:proofErr w:type="spellEnd"/>
+      <w:r>
+        <w:t xml:space="preserve"> itt is adottnak kell venni az egyszerűség </w:t>
       </w:r>
       <w:r>
         <w:t>kedvéért</w:t>
@@ -750,10 +866,27 @@
         <w:t>ért felelős csapattagho</w:t>
       </w:r>
       <w:r>
-        <w:t>z tartozik? Ez az eset megkülönböztetendő attól, amikor a gombafonál önmagát növeszti (5. körös leadandó, 1-8. use case). Ezt a két esetet ugyanaz a személy kellene h implementálja a szóhasználat hasonlatossága okán.</w:t>
+        <w:t xml:space="preserve">z tartozik? Ez az eset megkülönböztetendő attól, amikor a gombafonál önmagát növeszti (5. körös leadandó, 1-8. use case). Ezt a két esetet ugyanaz a személy kellene </w:t>
+      </w:r>
+      <w:proofErr w:type="gramStart"/>
+      <w:r>
+        <w:t>h</w:t>
+      </w:r>
+      <w:proofErr w:type="gramEnd"/>
+      <w:r>
+        <w:t xml:space="preserve"> implementálja a szóhasználat hasonlatossága okán.</w:t>
       </w:r>
       <w:r>
         <w:t xml:space="preserve"> Ezt csinálja a gombafonálért felelős.</w:t>
+      </w:r>
+    </w:p>
+    <w:p>
+      <w:pPr>
+        <w:ind w:left="720"/>
+        <w:jc w:val="both"/>
+      </w:pPr>
+      <w:r>
+        <w:t>ez Gergőé</w:t>
       </w:r>
     </w:p>
     <w:p>
@@ -765,10 +898,27 @@
         <w:jc w:val="both"/>
       </w:pPr>
       <w:r>
-        <w:t>Szerintem egy személyhez kellene h kerüljön az az eset, amikor a gombatest a 0. körben jön létre, és az, amikor azt a gombafonál</w:t>
+        <w:t xml:space="preserve">Szerintem egy személyhez kellene </w:t>
+      </w:r>
+      <w:proofErr w:type="gramStart"/>
+      <w:r>
+        <w:t>h</w:t>
+      </w:r>
+      <w:proofErr w:type="gramEnd"/>
+      <w:r>
+        <w:t xml:space="preserve"> kerüljön az az eset, amikor a gombatest a 0. körben jön létre, és az, amikor azt a gombafonál</w:t>
       </w:r>
       <w:r>
         <w:t xml:space="preserve"> növeszti, szintén az egységes kezelés érdekében. Ezt csinálja a gombatestért felelős.</w:t>
+      </w:r>
+    </w:p>
+    <w:p>
+      <w:pPr>
+        <w:ind w:left="720"/>
+        <w:jc w:val="both"/>
+      </w:pPr>
+      <w:r>
+        <w:t>ez akkor én vagyok</w:t>
       </w:r>
     </w:p>
     <w:p>
@@ -780,13 +930,29 @@
         <w:jc w:val="both"/>
       </w:pPr>
       <w:r>
-        <w:t>A gombatestspórakilövést csak FertileTectonra néztük az 5. körben. Nyilván, az egyes</w:t>
+        <w:t xml:space="preserve">A gombatestspórakilövést csak FertileTectonra néztük az 5. körben. Nyilván, az </w:t>
+      </w:r>
+      <w:proofErr w:type="gramStart"/>
+      <w:r>
+        <w:t>egyes</w:t>
       </w:r>
       <w:r>
         <w:t xml:space="preserve"> </w:t>
       </w:r>
       <w:r>
-        <w:t>esetekben semmi különbség nem lesz a többi tektonfajtánál sem, de itt azokra is el kellene készíteni.</w:t>
+        <w:t>esetekben</w:t>
+      </w:r>
+      <w:proofErr w:type="gramEnd"/>
+      <w:r>
+        <w:t xml:space="preserve"> semmi különbség nem lesz a többi </w:t>
+      </w:r>
+      <w:proofErr w:type="spellStart"/>
+      <w:r>
+        <w:t>tektonfajtánál</w:t>
+      </w:r>
+      <w:proofErr w:type="spellEnd"/>
+      <w:r>
+        <w:t xml:space="preserve"> sem, de itt azokra is el kellene készíteni.</w:t>
       </w:r>
     </w:p>
     <w:p>
@@ -839,10 +1005,16 @@
           <w:ilvl w:val="0"/>
           <w:numId w:val="19"/>
         </w:numPr>
-      </w:pPr>
-      <w:r>
-        <w:t>argumentumbeállításokhoz is kellenek use case-ek, azaz azokhoz a feltételekhez, amelyek megágyaznak más use case-ekhez</w:t>
-      </w:r>
+        <w:jc w:val="both"/>
+      </w:pPr>
+      <w:r>
+        <w:t>argumentumbeállításokhoz is kellenek use case-ek, azaz azokhoz a feltételekhez, amelyek megágyaznak más use case-</w:t>
+      </w:r>
+      <w:proofErr w:type="spellStart"/>
+      <w:r>
+        <w:t>ekhez</w:t>
+      </w:r>
+      <w:proofErr w:type="spellEnd"/>
     </w:p>
     <w:p>
       <w:pPr>
@@ -850,9 +1022,141 @@
           <w:ilvl w:val="0"/>
           <w:numId w:val="19"/>
         </w:numPr>
-      </w:pPr>
-      <w:r>
-        <w:t>randomizáció nem lehetséges a függvényszerű végrehajtás érdekében</w:t>
+        <w:jc w:val="both"/>
+      </w:pPr>
+      <w:proofErr w:type="spellStart"/>
+      <w:r>
+        <w:t>randomizáció</w:t>
+      </w:r>
+      <w:proofErr w:type="spellEnd"/>
+      <w:r>
+        <w:t xml:space="preserve"> nem lehetséges a függvényszerű végrehajtás érdekében</w:t>
+      </w:r>
+    </w:p>
+    <w:p>
+      <w:pPr>
+        <w:numPr>
+          <w:ilvl w:val="0"/>
+          <w:numId w:val="19"/>
+        </w:numPr>
+        <w:jc w:val="both"/>
+      </w:pPr>
+      <w:r>
+        <w:t xml:space="preserve">konstruktorra is kell use case – nézzük meg a kódot e tekintetben (lehet </w:t>
+      </w:r>
+      <w:proofErr w:type="gramStart"/>
+      <w:r>
+        <w:t>h</w:t>
+      </w:r>
+      <w:proofErr w:type="gramEnd"/>
+      <w:r>
+        <w:t xml:space="preserve"> van paraméteres és anélküli </w:t>
+      </w:r>
+      <w:proofErr w:type="spellStart"/>
+      <w:r>
+        <w:t>konsti</w:t>
+      </w:r>
+      <w:proofErr w:type="spellEnd"/>
+      <w:r>
+        <w:t xml:space="preserve"> is)</w:t>
+      </w:r>
+    </w:p>
+    <w:p>
+      <w:pPr>
+        <w:numPr>
+          <w:ilvl w:val="0"/>
+          <w:numId w:val="19"/>
+        </w:numPr>
+        <w:jc w:val="both"/>
+      </w:pPr>
+      <w:proofErr w:type="spellStart"/>
+      <w:r>
+        <w:t>tesztcase</w:t>
+      </w:r>
+      <w:proofErr w:type="spellEnd"/>
+      <w:r>
+        <w:t xml:space="preserve"> lesz, ha megvolt a 3 kilövése, de nem tud már semmit csinálni, mert </w:t>
+      </w:r>
+      <w:proofErr w:type="spellStart"/>
+      <w:r>
+        <w:t>deaktiválódott</w:t>
+      </w:r>
+      <w:proofErr w:type="spellEnd"/>
+    </w:p>
+    <w:p>
+      <w:pPr>
+        <w:numPr>
+          <w:ilvl w:val="0"/>
+          <w:numId w:val="19"/>
+        </w:numPr>
+        <w:jc w:val="both"/>
+      </w:pPr>
+      <w:r>
+        <w:t xml:space="preserve">a teszt neve az </w:t>
+      </w:r>
+      <w:proofErr w:type="spellStart"/>
+      <w:r>
+        <w:t>assert</w:t>
+      </w:r>
+      <w:proofErr w:type="spellEnd"/>
+      <w:r>
+        <w:t xml:space="preserve"> lesz tkp.</w:t>
+      </w:r>
+    </w:p>
+    <w:p>
+      <w:pPr>
+        <w:numPr>
+          <w:ilvl w:val="0"/>
+          <w:numId w:val="19"/>
+        </w:numPr>
+        <w:jc w:val="both"/>
+      </w:pPr>
+      <w:r>
+        <w:t xml:space="preserve">sikeresből csak egy teszteset lehet, ott a névben benne lehet a sikeres, de a feltételek nem, csak a leírásban. A sikertelennél </w:t>
+      </w:r>
+      <w:proofErr w:type="spellStart"/>
+      <w:r>
+        <w:t>vmilyen</w:t>
+      </w:r>
+      <w:proofErr w:type="spellEnd"/>
+      <w:r>
+        <w:t xml:space="preserve"> </w:t>
+      </w:r>
+      <w:proofErr w:type="spellStart"/>
+      <w:r>
+        <w:t>distinktív</w:t>
+      </w:r>
+      <w:proofErr w:type="spellEnd"/>
+      <w:r>
+        <w:t xml:space="preserve"> feltétel a névben is meg kell </w:t>
+      </w:r>
+      <w:proofErr w:type="gramStart"/>
+      <w:r>
+        <w:t>h</w:t>
+      </w:r>
+      <w:proofErr w:type="gramEnd"/>
+      <w:r>
+        <w:t xml:space="preserve"> jelenjen h meg tudjuk különböztetni.</w:t>
+      </w:r>
+    </w:p>
+    <w:p>
+      <w:pPr>
+        <w:numPr>
+          <w:ilvl w:val="0"/>
+          <w:numId w:val="19"/>
+        </w:numPr>
+        <w:jc w:val="both"/>
+      </w:pPr>
+      <w:r>
+        <w:t xml:space="preserve">függvénynevet ne írjunk és mindent </w:t>
+      </w:r>
+      <w:proofErr w:type="spellStart"/>
+      <w:r>
+        <w:t>hülyebiztos</w:t>
+      </w:r>
+      <w:proofErr w:type="spellEnd"/>
+      <w:r>
+        <w:t xml:space="preserve"> megfogalmazással</w:t>
       </w:r>
     </w:p>
     <w:p>
@@ -886,7 +1190,15 @@
         <w:jc w:val="both"/>
       </w:pPr>
       <w:r>
-        <w:t>[A use</w:t>
+        <w:t>[</w:t>
+      </w:r>
+      <w:proofErr w:type="gramStart"/>
+      <w:r>
+        <w:t>A</w:t>
+      </w:r>
+      <w:proofErr w:type="gramEnd"/>
+      <w:r>
+        <w:t xml:space="preserve"> use</w:t>
       </w:r>
       <w:r>
         <w:t xml:space="preserve"> </w:t>
@@ -913,7 +1225,15 @@
         <w:t xml:space="preserve"> </w:t>
       </w:r>
       <w:r>
-        <w:t>case-hez külön-külön</w:t>
+        <w:t>case-</w:t>
+      </w:r>
+      <w:proofErr w:type="spellStart"/>
+      <w:r>
+        <w:t>hez</w:t>
+      </w:r>
+      <w:proofErr w:type="spellEnd"/>
+      <w:r>
+        <w:t xml:space="preserve"> külön-külön</w:t>
       </w:r>
       <w:r>
         <w:t xml:space="preserve"> el kell készíteni</w:t>
@@ -1135,12 +1455,14 @@
                 <w:b/>
               </w:rPr>
             </w:pPr>
+            <w:proofErr w:type="spellStart"/>
             <w:r>
               <w:rPr>
                 <w:b/>
               </w:rPr>
               <w:t>Aktorok</w:t>
             </w:r>
+            <w:proofErr w:type="spellEnd"/>
           </w:p>
         </w:tc>
         <w:tc>
@@ -1233,19 +1555,84 @@
               <w:jc w:val="both"/>
             </w:pPr>
             <w:r>
-              <w:t xml:space="preserve">Véletlenszerűen kiválasztott vagy a gombász választása szerinti tektonra kerül a játék elején a gombatest? Ennek megfelelően lehetne specifikálni ezt a use case-t. Ha ui. véletlenszerűen, a GameManager nyilván nem </w:t>
+              <w:t xml:space="preserve">Véletlenszerűen kiválasztott vagy a gombász választása szerinti tektonra kerül a játék elején a gombatest? Ennek megfelelően lehetne specifikálni ezt </w:t>
+            </w:r>
+            <w:proofErr w:type="gramStart"/>
+            <w:r>
+              <w:t>a</w:t>
+            </w:r>
+            <w:proofErr w:type="gramEnd"/>
+            <w:r>
+              <w:t xml:space="preserve"> use case-t. Ha ui. </w:t>
+            </w:r>
+            <w:r>
+              <w:lastRenderedPageBreak/>
+              <w:t xml:space="preserve">véletlenszerűen, a GameManager nyilván nem </w:t>
             </w:r>
             <w:r>
               <w:t>tud hibázni</w:t>
             </w:r>
             <w:r>
-              <w:t>, de ha a gombász választ, akkor meg kell nézni, hogy azon a tektonon, ahová klikkel, egyáltalán lehet-e gombatest. Pl. SemiFertileTectonon nem lehet, valamint olyan tektonon sem, ahová előtte egy gombász a játék kezdetekor már letett egy gombatestet</w:t>
+              <w:t xml:space="preserve">, de ha a gombász választ, akkor meg kell nézni, hogy azon a tektonon, ahová klikkel, egyáltalán lehet-e gombatest. Pl. </w:t>
+            </w:r>
+            <w:proofErr w:type="spellStart"/>
+            <w:r>
+              <w:t>SemiFertileTectonon</w:t>
+            </w:r>
+            <w:proofErr w:type="spellEnd"/>
+            <w:r>
+              <w:t xml:space="preserve"> nem lehet, valamint olyan tektonon sem, ahová előtte egy gombász a játék kezdetekor már letett egy gombatestet</w:t>
             </w:r>
             <w:r>
               <w:t xml:space="preserve"> (a 0. körben minden játékos letesz egy gombatestet, de meghatározott sorrendben, és így a később választók választási lehetősége nyilván egyre korlátozottabb)</w:t>
             </w:r>
             <w:r>
-              <w:t>. Továbbá a válasznak megfelelőn más lehet az aktor. Előbbi esetben a GameManager, utóbbi esetben a Player.</w:t>
+              <w:t xml:space="preserve">. Továbbá a válasznak megfelelőn más lehet az </w:t>
+            </w:r>
+            <w:proofErr w:type="spellStart"/>
+            <w:r>
+              <w:t>aktor</w:t>
+            </w:r>
+            <w:proofErr w:type="spellEnd"/>
+            <w:r>
+              <w:t xml:space="preserve">. Előbbi esetben a GameManager, utóbbi esetben a </w:t>
+            </w:r>
+            <w:proofErr w:type="spellStart"/>
+            <w:r>
+              <w:t>Player</w:t>
+            </w:r>
+            <w:proofErr w:type="spellEnd"/>
+            <w:r>
+              <w:t>.</w:t>
+            </w:r>
+          </w:p>
+          <w:p>
+            <w:pPr>
+              <w:jc w:val="both"/>
+            </w:pPr>
+          </w:p>
+          <w:p>
+            <w:pPr>
+              <w:jc w:val="both"/>
+            </w:pPr>
+            <w:r>
+              <w:t xml:space="preserve">A gombász lesz az </w:t>
+            </w:r>
+            <w:proofErr w:type="spellStart"/>
+            <w:r>
+              <w:t>aktor</w:t>
+            </w:r>
+            <w:proofErr w:type="spellEnd"/>
+            <w:r>
+              <w:t xml:space="preserve">. Amiket fenn írtam, abban már van test case is. Ha a gombász megadja a </w:t>
+            </w:r>
+            <w:proofErr w:type="spellStart"/>
+            <w:r>
+              <w:t>creatMyc</w:t>
+            </w:r>
+            <w:proofErr w:type="spellEnd"/>
+            <w:r>
+              <w:t>. parancsot</w:t>
             </w:r>
           </w:p>
         </w:tc>
@@ -1298,7 +1685,15 @@
         <w:t>esetenként egy-öt mondatban.</w:t>
       </w:r>
       <w:r>
-        <w:t xml:space="preserve"> Minden teszthez meg kell adni, hogy mi a célja, a proto mely funkcionalitását</w:t>
+        <w:t xml:space="preserve"> Minden teszthez meg kell adni, hogy mi a célja, a </w:t>
+      </w:r>
+      <w:proofErr w:type="spellStart"/>
+      <w:r>
+        <w:t>proto</w:t>
+      </w:r>
+      <w:proofErr w:type="spellEnd"/>
+      <w:r>
+        <w:t xml:space="preserve"> mely funkcionalitását</w:t>
       </w:r>
       <w:r>
         <w:t>, osztályait</w:t>
@@ -1401,7 +1796,29 @@
           <w:sz w:val="24"/>
           <w:szCs w:val="24"/>
         </w:rPr>
-        <w:t xml:space="preserve"> (a 2.1. számú use case-hez)</w:t>
+        <w:t xml:space="preserve"> (a 2.1. számú use case-</w:t>
+      </w:r>
+      <w:proofErr w:type="spellStart"/>
+      <w:r>
+        <w:rPr>
+          <w:rFonts w:ascii="Times New Roman" w:hAnsi="Times New Roman" w:cs="Times New Roman"/>
+          <w:i w:val="0"/>
+          <w:iCs w:val="0"/>
+          <w:sz w:val="24"/>
+          <w:szCs w:val="24"/>
+        </w:rPr>
+        <w:t>hez</w:t>
+      </w:r>
+      <w:proofErr w:type="spellEnd"/>
+      <w:r>
+        <w:rPr>
+          <w:rFonts w:ascii="Times New Roman" w:hAnsi="Times New Roman" w:cs="Times New Roman"/>
+          <w:i w:val="0"/>
+          <w:iCs w:val="0"/>
+          <w:sz w:val="24"/>
+          <w:szCs w:val="24"/>
+        </w:rPr>
+        <w:t>)</w:t>
       </w:r>
     </w:p>
     <w:tbl>

</xml_diff>

<commit_message>
Obj.katalógus + kérdések módosítása a use- és test-case-eknél
</commit_message>
<xml_diff>
--- a/7_prototipus_koncepcio/templ_07_0_TSz.docx
+++ b/7_prototipus_koncepcio/templ_07_0_TSz.docx
@@ -6591,6 +6591,12 @@
         </w:rPr>
         <w:t>rovar után 1-et? Vagy összesen egyet? És hová növesztheti?</w:t>
       </w:r>
+      <w:r>
+        <w:rPr>
+          <w:highlight w:val="yellow"/>
+        </w:rPr>
+        <w:t xml:space="preserve"> Szükség esetén módosítani.</w:t>
+      </w:r>
     </w:p>
     <w:p>
       <w:pPr>
@@ -6608,13 +6614,7 @@
         <w:rPr>
           <w:highlight w:val="yellow"/>
         </w:rPr>
-        <w:t>Olyan gombafonál, amely képes megenni az elhelyezkedése szerinti tektonon található valamennyi bénult rovart. Ilyenkor a rovarok elpusztulnak, a fonal pedig gombatestet növeszthet.</w:t>
-      </w:r>
-      <w:r>
-        <w:rPr>
-          <w:highlight w:val="yellow"/>
-        </w:rPr>
-        <w:t xml:space="preserve"> – itt melyik tekton számít? Az összes, amelyen áthalad a fonál? </w:t>
+        <w:t xml:space="preserve">Olyan gombafonál, amely képes megenni az elhelyezkedése szerinti tektonon található valamennyi bénult rovart. Ilyenkor a rovarok elpusztulnak, a fonal pedig gombatestet növeszthet. – itt melyik tekton számít? Az összes, amelyen áthalad a fonál? </w:t>
       </w:r>
       <w:r>
         <w:rPr>
@@ -6661,37 +6661,114 @@
           <w:highlight w:val="yellow"/>
         </w:rPr>
         <w:lastRenderedPageBreak/>
-        <w:t>a Myceliumnak csak azon szakasza pusztul el, amelyik mér nincs összeköttetésben gombatesttel, ugye?</w:t>
+        <w:t>a Myceliumnak csak azon szakasza pusztul el, amelyik m</w:t>
       </w:r>
       <w:r>
         <w:rPr>
           <w:highlight w:val="yellow"/>
         </w:rPr>
-        <w:t xml:space="preserve"> </w:t>
+        <w:t>á</w:t>
       </w:r>
       <w:r>
         <w:rPr>
           <w:highlight w:val="yellow"/>
         </w:rPr>
-        <w:t>=</w:t>
+        <w:t>r nincs összeköttetésben gombatesttel, ugye?</w:t>
       </w:r>
       <w:r>
         <w:rPr>
           <w:highlight w:val="yellow"/>
         </w:rPr>
+        <w:t xml:space="preserve"> =</w:t>
+      </w:r>
+      <w:r>
+        <w:rPr>
+          <w:highlight w:val="yellow"/>
+        </w:rPr>
         <w:t xml:space="preserve">&gt; </w:t>
       </w:r>
       <w:r>
         <w:rPr>
           <w:highlight w:val="yellow"/>
         </w:rPr>
-        <w:t xml:space="preserve">legfeljebb így írni: </w:t>
-      </w:r>
-      <w:r>
+        <w:t>legfeljebb így írni: gombafonál(rész)</w:t>
+      </w:r>
+    </w:p>
+    <w:p>
+      <w:pPr>
+        <w:numPr>
+          <w:ilvl w:val="0"/>
+          <w:numId w:val="44"/>
+        </w:numPr>
+        <w:spacing w:before="120" w:after="120" w:line="276" w:lineRule="auto"/>
+        <w:jc w:val="both"/>
         <w:rPr>
           <w:highlight w:val="yellow"/>
         </w:rPr>
-        <w:t>gombafonál(rész)</w:t>
+      </w:pPr>
+      <w:r>
+        <w:rPr>
+          <w:highlight w:val="yellow"/>
+        </w:rPr>
+        <w:t>tektontörés esetén elszakadt gombafonál is 2 és 3 kör alatt pusztul el? Ha igen, beírni ezt is, és sztem a Myceliumhoz és a tektonhoz is (az utóbbihoz talán nem kell h hány kör alatt pusztul el).</w:t>
+      </w:r>
+    </w:p>
+    <w:p>
+      <w:pPr>
+        <w:numPr>
+          <w:ilvl w:val="0"/>
+          <w:numId w:val="44"/>
+        </w:numPr>
+        <w:spacing w:before="120" w:after="120" w:line="276" w:lineRule="auto"/>
+        <w:jc w:val="both"/>
+        <w:rPr>
+          <w:highlight w:val="yellow"/>
+        </w:rPr>
+      </w:pPr>
+      <w:r>
+        <w:rPr>
+          <w:highlight w:val="yellow"/>
+        </w:rPr>
+        <w:t>na, várjatok! Akkor jól emlékeztem! Az objektumkatalógusban az szerepel h a rovar körönként két lépést tehet meg, nem egyet! Ez Janinál merült fel kérdésként tegnap. Módosítsuk egyre?</w:t>
+      </w:r>
+    </w:p>
+    <w:p>
+      <w:pPr>
+        <w:numPr>
+          <w:ilvl w:val="0"/>
+          <w:numId w:val="44"/>
+        </w:numPr>
+        <w:spacing w:before="120" w:after="120" w:line="276" w:lineRule="auto"/>
+        <w:jc w:val="both"/>
+        <w:rPr>
+          <w:highlight w:val="yellow"/>
+        </w:rPr>
+      </w:pPr>
+      <w:bookmarkStart w:id="1" w:name="_Hlk194166240"/>
+      <w:r>
+        <w:rPr>
+          <w:highlight w:val="yellow"/>
+        </w:rPr>
+        <w:t>„</w:t>
+      </w:r>
+      <w:r>
+        <w:rPr>
+          <w:highlight w:val="yellow"/>
+        </w:rPr>
+        <w:t>Olyan gombafonál, amely képes megenni az elhelyezkedése szerinti tektonon található valamennyi bénult rovart. Az így megevett rovarok elpusztulnak és a gombafonál gombatestet növeszthet.</w:t>
+      </w:r>
+      <w:r>
+        <w:rPr>
+          <w:highlight w:val="yellow"/>
+        </w:rPr>
+        <w:t>” – a rovar most a tektonon vagy a gombafonálon van?</w:t>
+      </w:r>
+      <w:bookmarkEnd w:id="1"/>
+      <w:r>
+        <w:rPr>
+          <w:highlight w:val="yellow"/>
+        </w:rPr>
+        <w:t xml:space="preserve"> Sztem a tektonon, csak mindig a fonál mentén tud mozogni. Ha így van, akkor ez a mondat jó így.</w:t>
       </w:r>
     </w:p>
     <w:sectPr>

</xml_diff>

<commit_message>
Az anyagom olvasásra előkészítése
</commit_message>
<xml_diff>
--- a/7_prototipus_koncepcio/templ_07_0_TSz.docx
+++ b/7_prototipus_koncepcio/templ_07_0_TSz.docx
@@ -93,7 +93,79 @@
           <w:iCs/>
           <w:color w:val="auto"/>
         </w:rPr>
-        <w:t xml:space="preserve">Gombatest és spórakilövés (csak create, remove) - mindezt user és gamemanager szempontból </w:t>
+        <w:t xml:space="preserve">Gombatest és spórakilövés (csak </w:t>
+      </w:r>
+      <w:proofErr w:type="spellStart"/>
+      <w:r>
+        <w:rPr>
+          <w:i w:val="0"/>
+          <w:iCs/>
+          <w:color w:val="auto"/>
+        </w:rPr>
+        <w:t>create</w:t>
+      </w:r>
+      <w:proofErr w:type="spellEnd"/>
+      <w:r>
+        <w:rPr>
+          <w:i w:val="0"/>
+          <w:iCs/>
+          <w:color w:val="auto"/>
+        </w:rPr>
+        <w:t xml:space="preserve">, </w:t>
+      </w:r>
+      <w:proofErr w:type="spellStart"/>
+      <w:r>
+        <w:rPr>
+          <w:i w:val="0"/>
+          <w:iCs/>
+          <w:color w:val="auto"/>
+        </w:rPr>
+        <w:t>remove</w:t>
+      </w:r>
+      <w:proofErr w:type="spellEnd"/>
+      <w:r>
+        <w:rPr>
+          <w:i w:val="0"/>
+          <w:iCs/>
+          <w:color w:val="auto"/>
+        </w:rPr>
+        <w:t xml:space="preserve">) - mindezt </w:t>
+      </w:r>
+      <w:proofErr w:type="spellStart"/>
+      <w:r>
+        <w:rPr>
+          <w:i w:val="0"/>
+          <w:iCs/>
+          <w:color w:val="auto"/>
+        </w:rPr>
+        <w:t>user</w:t>
+      </w:r>
+      <w:proofErr w:type="spellEnd"/>
+      <w:r>
+        <w:rPr>
+          <w:i w:val="0"/>
+          <w:iCs/>
+          <w:color w:val="auto"/>
+        </w:rPr>
+        <w:t xml:space="preserve"> és </w:t>
+      </w:r>
+      <w:proofErr w:type="spellStart"/>
+      <w:r>
+        <w:rPr>
+          <w:i w:val="0"/>
+          <w:iCs/>
+          <w:color w:val="auto"/>
+        </w:rPr>
+        <w:t>gamemanager</w:t>
+      </w:r>
+      <w:proofErr w:type="spellEnd"/>
+      <w:r>
+        <w:rPr>
+          <w:i w:val="0"/>
+          <w:iCs/>
+          <w:color w:val="auto"/>
+        </w:rPr>
+        <w:t xml:space="preserve"> szempontból </w:t>
       </w:r>
     </w:p>
     <w:p>
@@ -767,13 +839,41 @@
         <w:rPr>
           <w:highlight w:val="green"/>
         </w:rPr>
-        <w:t>a spóra létrehozatala körönként – ez lehet h nem is kell)</w:t>
-      </w:r>
-      <w:r>
-        <w:rPr>
-          <w:highlight w:val="green"/>
-        </w:rPr>
-        <w:t xml:space="preserve"> – ez nem kell, ez setter lesz</w:t>
+        <w:t xml:space="preserve">a spóra létrehozatala körönként – ez lehet </w:t>
+      </w:r>
+      <w:proofErr w:type="gramStart"/>
+      <w:r>
+        <w:rPr>
+          <w:highlight w:val="green"/>
+        </w:rPr>
+        <w:t>h</w:t>
+      </w:r>
+      <w:proofErr w:type="gramEnd"/>
+      <w:r>
+        <w:rPr>
+          <w:highlight w:val="green"/>
+        </w:rPr>
+        <w:t xml:space="preserve"> nem is kell)</w:t>
+      </w:r>
+      <w:r>
+        <w:rPr>
+          <w:highlight w:val="green"/>
+        </w:rPr>
+        <w:t xml:space="preserve"> – ez nem kell, ez </w:t>
+      </w:r>
+      <w:proofErr w:type="spellStart"/>
+      <w:r>
+        <w:rPr>
+          <w:highlight w:val="green"/>
+        </w:rPr>
+        <w:t>setter</w:t>
+      </w:r>
+      <w:proofErr w:type="spellEnd"/>
+      <w:r>
+        <w:rPr>
+          <w:highlight w:val="green"/>
+        </w:rPr>
+        <w:t xml:space="preserve"> lesz</w:t>
       </w:r>
     </w:p>
     <w:p>
@@ -845,7 +945,21 @@
         <w:rPr>
           <w:highlight w:val="green"/>
         </w:rPr>
-        <w:t>a 0. körön kívüli gombatestnövesztés a gombafonálhoz tartozik mint use case? Szerintem igen, hiszen gombafonal teszi.</w:t>
+        <w:t xml:space="preserve">a 0. körön kívüli gombatestnövesztés a gombafonálhoz </w:t>
+      </w:r>
+      <w:proofErr w:type="gramStart"/>
+      <w:r>
+        <w:rPr>
+          <w:highlight w:val="green"/>
+        </w:rPr>
+        <w:t>tartozik</w:t>
+      </w:r>
+      <w:proofErr w:type="gramEnd"/>
+      <w:r>
+        <w:rPr>
+          <w:highlight w:val="green"/>
+        </w:rPr>
+        <w:t xml:space="preserve"> mint use case? Szerintem igen, hiszen gombafonal teszi.</w:t>
       </w:r>
     </w:p>
     <w:p>
@@ -906,7 +1020,21 @@
         <w:rPr>
           <w:highlight w:val="green"/>
         </w:rPr>
-        <w:t>z tartozik? Ez az eset megkülönböztetendő attól, amikor a gombafonál önmagát növeszti (5. körös leadandó, 1-8. use case). Ezt a két esetet ugyanaz a személy kellene h implementálja a szóhasználat hasonlatossága okán.</w:t>
+        <w:t xml:space="preserve">z tartozik? Ez az eset megkülönböztetendő attól, amikor a gombafonál önmagát növeszti (5. körös leadandó, 1-8. use case). Ezt a két esetet ugyanaz a személy kellene </w:t>
+      </w:r>
+      <w:proofErr w:type="gramStart"/>
+      <w:r>
+        <w:rPr>
+          <w:highlight w:val="green"/>
+        </w:rPr>
+        <w:t>h</w:t>
+      </w:r>
+      <w:proofErr w:type="gramEnd"/>
+      <w:r>
+        <w:rPr>
+          <w:highlight w:val="green"/>
+        </w:rPr>
+        <w:t xml:space="preserve"> implementálja a szóhasználat hasonlatossága okán.</w:t>
       </w:r>
       <w:r>
         <w:rPr>
@@ -942,7 +1070,21 @@
         <w:rPr>
           <w:highlight w:val="green"/>
         </w:rPr>
-        <w:t>Szerintem egy személyhez kellene h kerüljön az az eset, amikor a gombatest a 0. körben jön létre, és az, amikor azt a gombafonál</w:t>
+        <w:t xml:space="preserve">Szerintem egy személyhez kellene </w:t>
+      </w:r>
+      <w:proofErr w:type="gramStart"/>
+      <w:r>
+        <w:rPr>
+          <w:highlight w:val="green"/>
+        </w:rPr>
+        <w:t>h</w:t>
+      </w:r>
+      <w:proofErr w:type="gramEnd"/>
+      <w:r>
+        <w:rPr>
+          <w:highlight w:val="green"/>
+        </w:rPr>
+        <w:t xml:space="preserve"> kerüljön az az eset, amikor a gombatest a 0. körben jön létre, és az, amikor azt a gombafonál</w:t>
       </w:r>
       <w:r>
         <w:rPr>
@@ -990,7 +1132,14 @@
         <w:rPr>
           <w:highlight w:val="green"/>
         </w:rPr>
-        <w:t>spórakilövést csak FertileTectonra néztük az 5. körben. Nyilván, az egyes</w:t>
+        <w:t xml:space="preserve">spórakilövést csak FertileTectonra néztük az 5. körben. Nyilván, az </w:t>
+      </w:r>
+      <w:proofErr w:type="gramStart"/>
+      <w:r>
+        <w:rPr>
+          <w:highlight w:val="green"/>
+        </w:rPr>
+        <w:t>egyes</w:t>
       </w:r>
       <w:r>
         <w:rPr>
@@ -1002,7 +1151,28 @@
         <w:rPr>
           <w:highlight w:val="green"/>
         </w:rPr>
-        <w:t>esetekben semmi különbség nem lesz a többi tektonfajtánál sem, de itt azokra is el kellene készíteni.</w:t>
+        <w:t>esetekben</w:t>
+      </w:r>
+      <w:proofErr w:type="gramEnd"/>
+      <w:r>
+        <w:rPr>
+          <w:highlight w:val="green"/>
+        </w:rPr>
+        <w:t xml:space="preserve"> semmi különbség nem lesz a többi </w:t>
+      </w:r>
+      <w:proofErr w:type="spellStart"/>
+      <w:r>
+        <w:rPr>
+          <w:highlight w:val="green"/>
+        </w:rPr>
+        <w:t>tektonfajtánál</w:t>
+      </w:r>
+      <w:proofErr w:type="spellEnd"/>
+      <w:r>
+        <w:rPr>
+          <w:highlight w:val="green"/>
+        </w:rPr>
+        <w:t xml:space="preserve"> sem, de itt azokra is el kellene készíteni.</w:t>
       </w:r>
     </w:p>
     <w:p>
@@ -1266,29 +1436,99 @@
               <w:rPr>
                 <w:highlight w:val="green"/>
               </w:rPr>
-              <w:t>Véletlenszerűen kiválasztott vagy a gombász választása szerinti tektonra kerül a játék elején a gombatest? Ennek megfelelően lehetne specifikálni ezt a use case-t. Ha ui. véletlenszerűen, a GameManager nyilván nem tud hibázni, de ha a gombász választ, akkor meg kell nézni, hogy azon a tektonon, ahová klikkel, egyáltalán lehet-e gombatest. Pl. SemiFertileTectonon nem lehet, valamint olyan tektonon sem, ahová előtte egy gombász a játék kezdetekor már letett egy gombatestet (a 0. körben minden játékos letesz egy gombatestet, de meghatározott sorrendben, és így a később választók választási lehetősége nyilván egyre korlátozottabb). Továbbá a válasznak megfelelőn más lehet az aktor. Előbbi esetben a GameManager, utóbbi esetben a Player.</w:t>
-            </w:r>
-          </w:p>
-          <w:p>
-            <w:pPr>
-              <w:jc w:val="both"/>
+              <w:t xml:space="preserve">Véletlenszerűen kiválasztott vagy a gombász választása szerinti tektonra kerül a játék elején a gombatest? Ennek megfelelően lehetne specifikálni ezt </w:t>
+            </w:r>
+            <w:proofErr w:type="gramStart"/>
+            <w:r>
               <w:rPr>
                 <w:highlight w:val="green"/>
               </w:rPr>
-            </w:pPr>
-          </w:p>
-          <w:p>
-            <w:pPr>
-              <w:jc w:val="both"/>
+              <w:t>a</w:t>
+            </w:r>
+            <w:proofErr w:type="gramEnd"/>
+            <w:r>
               <w:rPr>
                 <w:highlight w:val="green"/>
               </w:rPr>
-            </w:pPr>
+              <w:t xml:space="preserve"> use case-t. Ha ui. véletlenszerűen, a GameManager nyilván nem tud hibázni, de ha a gombász választ, akkor meg kell nézni, hogy azon a tektonon, ahová klikkel, egyáltalán lehet-e gombatest. Pl. SemiFertileTectonon nem lehet, valamint olyan tektonon sem, ahová előtte egy gombász a játék kezdetekor már letett egy gombatestet (a 0. körben minden játékos letesz egy gombatestet, de meghatározott sorrendben, és így a később választók választási lehetősége nyilván egyre korlátozottabb). Továbbá a válasznak megfelelőn más lehet az </w:t>
+            </w:r>
+            <w:proofErr w:type="spellStart"/>
             <w:r>
               <w:rPr>
                 <w:highlight w:val="green"/>
               </w:rPr>
-              <w:t>A gombász lesz az aktor. Amiket fenn írtam, abban már van test case is. Ha a gombász megadja a creatMyc. parancsot</w:t>
+              <w:t>aktor</w:t>
+            </w:r>
+            <w:proofErr w:type="spellEnd"/>
+            <w:r>
+              <w:rPr>
+                <w:highlight w:val="green"/>
+              </w:rPr>
+              <w:t xml:space="preserve">. Előbbi esetben a GameManager, utóbbi esetben a </w:t>
+            </w:r>
+            <w:proofErr w:type="spellStart"/>
+            <w:r>
+              <w:rPr>
+                <w:highlight w:val="green"/>
+              </w:rPr>
+              <w:t>Player</w:t>
+            </w:r>
+            <w:proofErr w:type="spellEnd"/>
+            <w:r>
+              <w:rPr>
+                <w:highlight w:val="green"/>
+              </w:rPr>
+              <w:t>.</w:t>
+            </w:r>
+          </w:p>
+          <w:p>
+            <w:pPr>
+              <w:jc w:val="both"/>
+              <w:rPr>
+                <w:highlight w:val="green"/>
+              </w:rPr>
+            </w:pPr>
+          </w:p>
+          <w:p>
+            <w:pPr>
+              <w:jc w:val="both"/>
+              <w:rPr>
+                <w:highlight w:val="green"/>
+              </w:rPr>
+            </w:pPr>
+            <w:r>
+              <w:rPr>
+                <w:highlight w:val="green"/>
+              </w:rPr>
+              <w:t xml:space="preserve">A gombász lesz az </w:t>
+            </w:r>
+            <w:proofErr w:type="spellStart"/>
+            <w:r>
+              <w:rPr>
+                <w:highlight w:val="green"/>
+              </w:rPr>
+              <w:t>aktor</w:t>
+            </w:r>
+            <w:proofErr w:type="spellEnd"/>
+            <w:r>
+              <w:rPr>
+                <w:highlight w:val="green"/>
+              </w:rPr>
+              <w:t xml:space="preserve">. Amiket fenn írtam, abban már van test case is. Ha a gombász megadja a </w:t>
+            </w:r>
+            <w:proofErr w:type="spellStart"/>
+            <w:r>
+              <w:rPr>
+                <w:highlight w:val="green"/>
+              </w:rPr>
+              <w:t>creatMyc</w:t>
+            </w:r>
+            <w:proofErr w:type="spellEnd"/>
+            <w:r>
+              <w:rPr>
+                <w:highlight w:val="green"/>
+              </w:rPr>
+              <w:t>. parancsot</w:t>
             </w:r>
           </w:p>
         </w:tc>
@@ -1378,8 +1618,16 @@
         <w:rPr>
           <w:highlight w:val="green"/>
         </w:rPr>
-        <w:t>argumentumbeállításokhoz is kellenek use case-ek, azaz azokhoz a feltételekhez, amelyek megágyaznak más use case-ekhez</w:t>
-      </w:r>
+        <w:t>argumentumbeállításokhoz is kellenek use case-ek, azaz azokhoz a feltételekhez, amelyek megágyaznak más use case-</w:t>
+      </w:r>
+      <w:proofErr w:type="spellStart"/>
+      <w:r>
+        <w:rPr>
+          <w:highlight w:val="green"/>
+        </w:rPr>
+        <w:t>ekhez</w:t>
+      </w:r>
+      <w:proofErr w:type="spellEnd"/>
     </w:p>
     <w:p>
       <w:pPr>
@@ -1392,11 +1640,19 @@
           <w:highlight w:val="green"/>
         </w:rPr>
       </w:pPr>
-      <w:r>
-        <w:rPr>
-          <w:highlight w:val="green"/>
-        </w:rPr>
-        <w:t>randomizáció nem lehetséges a függvényszerű végrehajtás érdekében</w:t>
+      <w:proofErr w:type="spellStart"/>
+      <w:r>
+        <w:rPr>
+          <w:highlight w:val="green"/>
+        </w:rPr>
+        <w:t>randomizáció</w:t>
+      </w:r>
+      <w:proofErr w:type="spellEnd"/>
+      <w:r>
+        <w:rPr>
+          <w:highlight w:val="green"/>
+        </w:rPr>
+        <w:t xml:space="preserve"> nem lehetséges a függvényszerű végrehajtás érdekében</w:t>
       </w:r>
     </w:p>
     <w:p>
@@ -1414,7 +1670,35 @@
         <w:rPr>
           <w:highlight w:val="green"/>
         </w:rPr>
-        <w:t>konstruktorra is kell use case – nézzük meg a kódot e tekintetben (lehet h van paraméteres és anélküli konsti is)</w:t>
+        <w:t xml:space="preserve">konstruktorra is kell use case – nézzük meg a kódot e tekintetben (lehet </w:t>
+      </w:r>
+      <w:proofErr w:type="gramStart"/>
+      <w:r>
+        <w:rPr>
+          <w:highlight w:val="green"/>
+        </w:rPr>
+        <w:t>h</w:t>
+      </w:r>
+      <w:proofErr w:type="gramEnd"/>
+      <w:r>
+        <w:rPr>
+          <w:highlight w:val="green"/>
+        </w:rPr>
+        <w:t xml:space="preserve"> van paraméteres és anélküli </w:t>
+      </w:r>
+      <w:proofErr w:type="spellStart"/>
+      <w:r>
+        <w:rPr>
+          <w:highlight w:val="green"/>
+        </w:rPr>
+        <w:t>konsti</w:t>
+      </w:r>
+      <w:proofErr w:type="spellEnd"/>
+      <w:r>
+        <w:rPr>
+          <w:highlight w:val="green"/>
+        </w:rPr>
+        <w:t xml:space="preserve"> is)</w:t>
       </w:r>
     </w:p>
     <w:p>
@@ -1428,13 +1712,29 @@
           <w:highlight w:val="green"/>
         </w:rPr>
       </w:pPr>
+      <w:proofErr w:type="spellStart"/>
       <w:r>
         <w:rPr>
           <w:highlight w:val="green"/>
         </w:rPr>
         <w:lastRenderedPageBreak/>
-        <w:t>tesztcase lesz, ha megvolt a 3 kilövése, de nem tud már semmit csinálni, mert deaktiválódott</w:t>
-      </w:r>
+        <w:t>tesztcase</w:t>
+      </w:r>
+      <w:proofErr w:type="spellEnd"/>
+      <w:r>
+        <w:rPr>
+          <w:highlight w:val="green"/>
+        </w:rPr>
+        <w:t xml:space="preserve"> lesz, ha megvolt a 3 kilövése, de nem tud már semmit csinálni, mert </w:t>
+      </w:r>
+      <w:proofErr w:type="spellStart"/>
+      <w:r>
+        <w:rPr>
+          <w:highlight w:val="green"/>
+        </w:rPr>
+        <w:t>deaktiválódott</w:t>
+      </w:r>
+      <w:proofErr w:type="spellEnd"/>
     </w:p>
     <w:p>
       <w:pPr>
@@ -1451,7 +1751,21 @@
         <w:rPr>
           <w:highlight w:val="green"/>
         </w:rPr>
-        <w:t>a teszt neve az assert lesz tkp.</w:t>
+        <w:t xml:space="preserve">a teszt neve az </w:t>
+      </w:r>
+      <w:proofErr w:type="spellStart"/>
+      <w:r>
+        <w:rPr>
+          <w:highlight w:val="green"/>
+        </w:rPr>
+        <w:t>assert</w:t>
+      </w:r>
+      <w:proofErr w:type="spellEnd"/>
+      <w:r>
+        <w:rPr>
+          <w:highlight w:val="green"/>
+        </w:rPr>
+        <w:t xml:space="preserve"> lesz tkp.</w:t>
       </w:r>
     </w:p>
     <w:p>
@@ -1469,7 +1783,49 @@
         <w:rPr>
           <w:highlight w:val="green"/>
         </w:rPr>
-        <w:t>sikeresből csak egy teszteset lehet, ott a névben benne lehet a sikeres, de a feltételek nem, csak a leírásban. A sikertelennél vmilyen distinktív feltétel a névben is meg kell h jelenjen h meg tudjuk különböztetni.</w:t>
+        <w:t xml:space="preserve">sikeresből csak egy teszteset lehet, ott a névben benne lehet a sikeres, de a feltételek nem, csak a leírásban. A sikertelennél </w:t>
+      </w:r>
+      <w:proofErr w:type="spellStart"/>
+      <w:r>
+        <w:rPr>
+          <w:highlight w:val="green"/>
+        </w:rPr>
+        <w:t>vmilyen</w:t>
+      </w:r>
+      <w:proofErr w:type="spellEnd"/>
+      <w:r>
+        <w:rPr>
+          <w:highlight w:val="green"/>
+        </w:rPr>
+        <w:t xml:space="preserve"> </w:t>
+      </w:r>
+      <w:proofErr w:type="spellStart"/>
+      <w:r>
+        <w:rPr>
+          <w:highlight w:val="green"/>
+        </w:rPr>
+        <w:t>distinktív</w:t>
+      </w:r>
+      <w:proofErr w:type="spellEnd"/>
+      <w:r>
+        <w:rPr>
+          <w:highlight w:val="green"/>
+        </w:rPr>
+        <w:t xml:space="preserve"> feltétel a névben is meg kell </w:t>
+      </w:r>
+      <w:proofErr w:type="gramStart"/>
+      <w:r>
+        <w:rPr>
+          <w:highlight w:val="green"/>
+        </w:rPr>
+        <w:t>h</w:t>
+      </w:r>
+      <w:proofErr w:type="gramEnd"/>
+      <w:r>
+        <w:rPr>
+          <w:highlight w:val="green"/>
+        </w:rPr>
+        <w:t xml:space="preserve"> jelenjen h meg tudjuk különböztetni.</w:t>
       </w:r>
     </w:p>
     <w:p>
@@ -1487,7 +1843,21 @@
         <w:rPr>
           <w:highlight w:val="green"/>
         </w:rPr>
-        <w:t>függvénynevet ne írjunk és mindent hülyebiztos megfogalmazással</w:t>
+        <w:t xml:space="preserve">függvénynevet ne írjunk és mindent </w:t>
+      </w:r>
+      <w:proofErr w:type="spellStart"/>
+      <w:r>
+        <w:rPr>
+          <w:highlight w:val="green"/>
+        </w:rPr>
+        <w:t>hülyebiztos</w:t>
+      </w:r>
+      <w:proofErr w:type="spellEnd"/>
+      <w:r>
+        <w:rPr>
+          <w:highlight w:val="green"/>
+        </w:rPr>
+        <w:t xml:space="preserve"> megfogalmazással</w:t>
       </w:r>
     </w:p>
     <w:p>
@@ -1542,7 +1912,15 @@
         <w:jc w:val="both"/>
       </w:pPr>
       <w:r>
-        <w:t>[A use</w:t>
+        <w:t>[</w:t>
+      </w:r>
+      <w:proofErr w:type="gramStart"/>
+      <w:r>
+        <w:t>A</w:t>
+      </w:r>
+      <w:proofErr w:type="gramEnd"/>
+      <w:r>
+        <w:t xml:space="preserve"> use</w:t>
       </w:r>
       <w:r>
         <w:t xml:space="preserve"> </w:t>
@@ -1569,7 +1947,15 @@
         <w:t xml:space="preserve"> </w:t>
       </w:r>
       <w:r>
-        <w:t>case-hez külön-külön</w:t>
+        <w:t>case-</w:t>
+      </w:r>
+      <w:proofErr w:type="spellStart"/>
+      <w:r>
+        <w:t>hez</w:t>
+      </w:r>
+      <w:proofErr w:type="spellEnd"/>
+      <w:r>
+        <w:t xml:space="preserve"> külön-külön</w:t>
       </w:r>
       <w:r>
         <w:t xml:space="preserve"> el kell készíteni</w:t>
@@ -1801,7 +2187,7 @@
               <w:t>jön</w:t>
             </w:r>
             <w:r>
-              <w:t xml:space="preserve"> egy gombatestet, amely nem tartozik egyetlen tektonhoz sem.</w:t>
+              <w:t xml:space="preserve"> egy gombatest, amely nem tartozik egyetlen tektonhoz sem.</w:t>
             </w:r>
           </w:p>
         </w:tc>
@@ -1888,6 +2274,116 @@
         </w:tc>
       </w:tr>
     </w:tbl>
+    <w:p>
+      <w:pPr>
+        <w:spacing w:before="180"/>
+        <w:jc w:val="both"/>
+        <w:rPr>
+          <w:b/>
+          <w:bCs/>
+          <w:i/>
+          <w:iCs/>
+          <w:highlight w:val="cyan"/>
+          <w:u w:val="single"/>
+        </w:rPr>
+      </w:pPr>
+      <w:r>
+        <w:rPr>
+          <w:b/>
+          <w:bCs/>
+          <w:i/>
+          <w:iCs/>
+          <w:highlight w:val="cyan"/>
+          <w:u w:val="single"/>
+        </w:rPr>
+        <w:t>Bemeneti nyelv</w:t>
+      </w:r>
+    </w:p>
+    <w:p>
+      <w:pPr>
+        <w:pStyle w:val="magyarazat"/>
+        <w:spacing w:before="120" w:after="120"/>
+        <w:rPr>
+          <w:b/>
+          <w:i w:val="0"/>
+          <w:iCs/>
+          <w:color w:val="auto"/>
+          <w:highlight w:val="cyan"/>
+        </w:rPr>
+      </w:pPr>
+      <w:r>
+        <w:rPr>
+          <w:b/>
+          <w:i w:val="0"/>
+          <w:iCs/>
+          <w:color w:val="auto"/>
+          <w:highlight w:val="cyan"/>
+        </w:rPr>
+        <w:t>CREATE</w:t>
+      </w:r>
+      <w:r>
+        <w:rPr>
+          <w:b/>
+          <w:i w:val="0"/>
+          <w:iCs/>
+          <w:color w:val="auto"/>
+          <w:highlight w:val="cyan"/>
+        </w:rPr>
+        <w:t>MUSHROOMBODY</w:t>
+      </w:r>
+    </w:p>
+    <w:p>
+      <w:pPr>
+        <w:spacing w:before="120" w:after="120"/>
+        <w:ind w:left="708"/>
+        <w:jc w:val="both"/>
+        <w:rPr>
+          <w:bCs/>
+        </w:rPr>
+      </w:pPr>
+      <w:r>
+        <w:rPr>
+          <w:b/>
+          <w:highlight w:val="cyan"/>
+        </w:rPr>
+        <w:t>Leírás:</w:t>
+      </w:r>
+      <w:r>
+        <w:rPr>
+          <w:bCs/>
+          <w:highlight w:val="cyan"/>
+        </w:rPr>
+        <w:t xml:space="preserve"> A </w:t>
+      </w:r>
+      <w:r>
+        <w:rPr>
+          <w:bCs/>
+          <w:highlight w:val="cyan"/>
+        </w:rPr>
+        <w:t>gombatest</w:t>
+      </w:r>
+      <w:r>
+        <w:rPr>
+          <w:bCs/>
+          <w:highlight w:val="cyan"/>
+        </w:rPr>
+        <w:t xml:space="preserve"> létre</w:t>
+      </w:r>
+      <w:r>
+        <w:rPr>
+          <w:bCs/>
+          <w:highlight w:val="cyan"/>
+        </w:rPr>
+        <w:t>jön</w:t>
+      </w:r>
+      <w:r>
+        <w:rPr>
+          <w:bCs/>
+          <w:highlight w:val="cyan"/>
+        </w:rPr>
+        <w:t xml:space="preserve"> (anélkül, hogy bármely tektonhoz is tartozna)</w:t>
+      </w:r>
+    </w:p>
     <w:p>
       <w:pPr>
         <w:pStyle w:val="Cmsor3"/>
@@ -2209,6 +2705,216 @@
     </w:tbl>
     <w:p>
       <w:pPr>
+        <w:spacing w:before="180"/>
+        <w:jc w:val="both"/>
+        <w:rPr>
+          <w:b/>
+          <w:bCs/>
+          <w:i/>
+          <w:iCs/>
+          <w:highlight w:val="cyan"/>
+          <w:u w:val="single"/>
+        </w:rPr>
+      </w:pPr>
+      <w:r>
+        <w:rPr>
+          <w:b/>
+          <w:bCs/>
+          <w:i/>
+          <w:iCs/>
+          <w:highlight w:val="cyan"/>
+          <w:u w:val="single"/>
+        </w:rPr>
+        <w:t>Bemeneti nyelv</w:t>
+      </w:r>
+    </w:p>
+    <w:p>
+      <w:pPr>
+        <w:pStyle w:val="magyarazat"/>
+        <w:spacing w:before="120" w:after="120"/>
+        <w:rPr>
+          <w:b/>
+          <w:i w:val="0"/>
+          <w:iCs/>
+          <w:color w:val="auto"/>
+          <w:highlight w:val="cyan"/>
+        </w:rPr>
+      </w:pPr>
+      <w:r>
+        <w:rPr>
+          <w:b/>
+          <w:i w:val="0"/>
+          <w:iCs/>
+          <w:color w:val="auto"/>
+          <w:highlight w:val="cyan"/>
+        </w:rPr>
+        <w:t>CREATEMUSHROOMBODY</w:t>
+      </w:r>
+      <w:r>
+        <w:rPr>
+          <w:b/>
+          <w:i w:val="0"/>
+          <w:iCs/>
+          <w:color w:val="auto"/>
+          <w:highlight w:val="cyan"/>
+        </w:rPr>
+        <w:t xml:space="preserve"> </w:t>
+      </w:r>
+      <w:r>
+        <w:rPr>
+          <w:b/>
+          <w:i w:val="0"/>
+          <w:iCs/>
+          <w:color w:val="auto"/>
+          <w:highlight w:val="cyan"/>
+        </w:rPr>
+        <w:t>TE</w:t>
+      </w:r>
+      <w:r>
+        <w:rPr>
+          <w:b/>
+          <w:i w:val="0"/>
+          <w:iCs/>
+          <w:color w:val="auto"/>
+          <w:highlight w:val="cyan"/>
+        </w:rPr>
+        <w:t>C</w:t>
+      </w:r>
+      <w:r>
+        <w:rPr>
+          <w:b/>
+          <w:i w:val="0"/>
+          <w:iCs/>
+          <w:color w:val="auto"/>
+          <w:highlight w:val="cyan"/>
+        </w:rPr>
+        <w:t>TON</w:t>
+      </w:r>
+    </w:p>
+    <w:p>
+      <w:pPr>
+        <w:spacing w:before="120" w:after="120"/>
+        <w:ind w:left="708"/>
+        <w:jc w:val="both"/>
+        <w:rPr>
+          <w:bCs/>
+          <w:highlight w:val="cyan"/>
+        </w:rPr>
+      </w:pPr>
+      <w:r>
+        <w:rPr>
+          <w:b/>
+          <w:highlight w:val="cyan"/>
+        </w:rPr>
+        <w:t>Leírás:</w:t>
+      </w:r>
+      <w:r>
+        <w:rPr>
+          <w:bCs/>
+          <w:highlight w:val="cyan"/>
+        </w:rPr>
+        <w:t xml:space="preserve"> A gombatest létrejön és rákerül a</w:t>
+      </w:r>
+      <w:r>
+        <w:rPr>
+          <w:bCs/>
+          <w:highlight w:val="cyan"/>
+        </w:rPr>
+        <w:t xml:space="preserve"> </w:t>
+      </w:r>
+      <w:r>
+        <w:rPr>
+          <w:bCs/>
+          <w:highlight w:val="cyan"/>
+        </w:rPr>
+        <w:t>céltektonra</w:t>
+      </w:r>
+      <w:r>
+        <w:rPr>
+          <w:bCs/>
+          <w:highlight w:val="cyan"/>
+        </w:rPr>
+        <w:t>.</w:t>
+      </w:r>
+    </w:p>
+    <w:p>
+      <w:pPr>
+        <w:spacing w:before="120" w:after="120"/>
+        <w:ind w:left="708"/>
+        <w:jc w:val="both"/>
+        <w:rPr>
+          <w:b/>
+          <w:bCs/>
+        </w:rPr>
+      </w:pPr>
+      <w:proofErr w:type="gramStart"/>
+      <w:r>
+        <w:rPr>
+          <w:bCs/>
+          <w:highlight w:val="cyan"/>
+        </w:rPr>
+        <w:t>&lt;&lt;</w:t>
+      </w:r>
+      <w:r>
+        <w:rPr>
+          <w:bCs/>
+          <w:highlight w:val="cyan"/>
+        </w:rPr>
+        <w:t xml:space="preserve"> </w:t>
+      </w:r>
+      <w:r>
+        <w:rPr>
+          <w:bCs/>
+          <w:highlight w:val="cyan"/>
+        </w:rPr>
+        <w:t>1</w:t>
+      </w:r>
+      <w:proofErr w:type="gramEnd"/>
+      <w:r>
+        <w:rPr>
+          <w:bCs/>
+          <w:highlight w:val="cyan"/>
+        </w:rPr>
+        <w:t xml:space="preserve">: </w:t>
+      </w:r>
+      <w:r>
+        <w:rPr>
+          <w:bCs/>
+          <w:highlight w:val="cyan"/>
+        </w:rPr>
+        <w:t>C</w:t>
+      </w:r>
+      <w:r>
+        <w:rPr>
+          <w:bCs/>
+          <w:highlight w:val="cyan"/>
+        </w:rPr>
+        <w:t>éltekton</w:t>
+      </w:r>
+      <w:r>
+        <w:rPr>
+          <w:bCs/>
+          <w:highlight w:val="cyan"/>
+        </w:rPr>
+        <w:t xml:space="preserve"> (</w:t>
+      </w:r>
+      <w:r>
+        <w:rPr>
+          <w:bCs/>
+          <w:highlight w:val="cyan"/>
+        </w:rPr>
+        <w:t>Tecton</w:t>
+      </w:r>
+      <w:r>
+        <w:rPr>
+          <w:bCs/>
+          <w:highlight w:val="cyan"/>
+        </w:rPr>
+        <w:t>)</w:t>
+      </w:r>
+    </w:p>
+    <w:p>
+      <w:pPr>
         <w:pStyle w:val="Cmsor3"/>
         <w:numPr>
           <w:ilvl w:val="0"/>
@@ -2342,6 +3048,7 @@
               <w:rPr>
                 <w:b/>
               </w:rPr>
+              <w:lastRenderedPageBreak/>
               <w:t>Rövid leírás</w:t>
             </w:r>
           </w:p>
@@ -2484,6 +3191,217 @@
         </w:tc>
       </w:tr>
     </w:tbl>
+    <w:p>
+      <w:pPr>
+        <w:spacing w:before="180"/>
+        <w:jc w:val="both"/>
+        <w:rPr>
+          <w:b/>
+          <w:bCs/>
+          <w:i/>
+          <w:iCs/>
+          <w:highlight w:val="cyan"/>
+          <w:u w:val="single"/>
+        </w:rPr>
+      </w:pPr>
+      <w:r>
+        <w:rPr>
+          <w:b/>
+          <w:bCs/>
+          <w:i/>
+          <w:iCs/>
+          <w:highlight w:val="cyan"/>
+          <w:u w:val="single"/>
+        </w:rPr>
+        <w:t>Bemeneti nyelv</w:t>
+      </w:r>
+    </w:p>
+    <w:p>
+      <w:pPr>
+        <w:pStyle w:val="magyarazat"/>
+        <w:spacing w:before="120" w:after="120"/>
+        <w:rPr>
+          <w:b/>
+          <w:i w:val="0"/>
+          <w:iCs/>
+          <w:color w:val="auto"/>
+          <w:highlight w:val="cyan"/>
+        </w:rPr>
+      </w:pPr>
+      <w:r>
+        <w:rPr>
+          <w:b/>
+          <w:i w:val="0"/>
+          <w:iCs/>
+          <w:color w:val="auto"/>
+          <w:highlight w:val="cyan"/>
+        </w:rPr>
+        <w:t>PUTSPORE</w:t>
+      </w:r>
+      <w:r>
+        <w:rPr>
+          <w:b/>
+          <w:i w:val="0"/>
+          <w:iCs/>
+          <w:color w:val="auto"/>
+          <w:highlight w:val="cyan"/>
+        </w:rPr>
+        <w:t xml:space="preserve"> </w:t>
+      </w:r>
+      <w:r>
+        <w:rPr>
+          <w:b/>
+          <w:i w:val="0"/>
+          <w:iCs/>
+          <w:color w:val="auto"/>
+          <w:highlight w:val="cyan"/>
+        </w:rPr>
+        <w:t>TECTON</w:t>
+      </w:r>
+    </w:p>
+    <w:p>
+      <w:pPr>
+        <w:spacing w:before="120" w:after="120"/>
+        <w:ind w:left="708"/>
+        <w:jc w:val="both"/>
+        <w:rPr>
+          <w:bCs/>
+          <w:highlight w:val="cyan"/>
+        </w:rPr>
+      </w:pPr>
+      <w:r>
+        <w:rPr>
+          <w:b/>
+          <w:highlight w:val="cyan"/>
+        </w:rPr>
+        <w:t>Leírás:</w:t>
+      </w:r>
+      <w:r>
+        <w:rPr>
+          <w:bCs/>
+          <w:highlight w:val="cyan"/>
+        </w:rPr>
+        <w:t xml:space="preserve"> </w:t>
+      </w:r>
+      <w:r>
+        <w:rPr>
+          <w:bCs/>
+          <w:highlight w:val="cyan"/>
+        </w:rPr>
+        <w:t>Egy spóra</w:t>
+      </w:r>
+      <w:r>
+        <w:rPr>
+          <w:bCs/>
+          <w:highlight w:val="cyan"/>
+        </w:rPr>
+        <w:t xml:space="preserve"> rákerül a</w:t>
+      </w:r>
+      <w:r>
+        <w:rPr>
+          <w:bCs/>
+          <w:highlight w:val="cyan"/>
+        </w:rPr>
+        <w:t xml:space="preserve"> </w:t>
+      </w:r>
+      <w:r>
+        <w:rPr>
+          <w:bCs/>
+          <w:highlight w:val="cyan"/>
+        </w:rPr>
+        <w:t>céltektonra</w:t>
+      </w:r>
+      <w:r>
+        <w:rPr>
+          <w:bCs/>
+          <w:highlight w:val="cyan"/>
+        </w:rPr>
+        <w:t>.</w:t>
+      </w:r>
+    </w:p>
+    <w:p>
+      <w:pPr>
+        <w:spacing w:before="120" w:after="120"/>
+        <w:ind w:left="708"/>
+        <w:jc w:val="both"/>
+        <w:rPr>
+          <w:b/>
+          <w:bCs/>
+        </w:rPr>
+      </w:pPr>
+      <w:proofErr w:type="gramStart"/>
+      <w:r>
+        <w:rPr>
+          <w:bCs/>
+          <w:highlight w:val="cyan"/>
+        </w:rPr>
+        <w:t>&lt;&lt;</w:t>
+      </w:r>
+      <w:r>
+        <w:rPr>
+          <w:bCs/>
+          <w:highlight w:val="cyan"/>
+        </w:rPr>
+        <w:t xml:space="preserve"> </w:t>
+      </w:r>
+      <w:r>
+        <w:rPr>
+          <w:bCs/>
+          <w:highlight w:val="cyan"/>
+        </w:rPr>
+        <w:t>1</w:t>
+      </w:r>
+      <w:proofErr w:type="gramEnd"/>
+      <w:r>
+        <w:rPr>
+          <w:bCs/>
+          <w:highlight w:val="cyan"/>
+        </w:rPr>
+        <w:t xml:space="preserve">: </w:t>
+      </w:r>
+      <w:r>
+        <w:rPr>
+          <w:bCs/>
+          <w:highlight w:val="cyan"/>
+        </w:rPr>
+        <w:t>C</w:t>
+      </w:r>
+      <w:r>
+        <w:rPr>
+          <w:bCs/>
+          <w:highlight w:val="cyan"/>
+        </w:rPr>
+        <w:t>éltekton</w:t>
+      </w:r>
+      <w:r>
+        <w:rPr>
+          <w:bCs/>
+          <w:highlight w:val="cyan"/>
+        </w:rPr>
+        <w:t xml:space="preserve"> </w:t>
+      </w:r>
+      <w:r>
+        <w:rPr>
+          <w:bCs/>
+          <w:highlight w:val="cyan"/>
+        </w:rPr>
+        <w:t>(</w:t>
+      </w:r>
+      <w:r>
+        <w:rPr>
+          <w:bCs/>
+          <w:highlight w:val="cyan"/>
+        </w:rPr>
+        <w:t>T</w:t>
+      </w:r>
+      <w:r>
+        <w:rPr>
+          <w:bCs/>
+          <w:highlight w:val="cyan"/>
+        </w:rPr>
+        <w:t>ecton)</w:t>
+      </w:r>
+    </w:p>
     <w:p>
       <w:pPr>
         <w:pStyle w:val="Cmsor3"/>
@@ -2660,7 +3578,6 @@
               <w:t xml:space="preserve">az általa kiválasztott </w:t>
             </w:r>
             <w:r>
-              <w:lastRenderedPageBreak/>
               <w:t xml:space="preserve">gombatest </w:t>
             </w:r>
             <w:r>
@@ -2694,7 +3611,6 @@
               <w:rPr>
                 <w:b/>
               </w:rPr>
-              <w:lastRenderedPageBreak/>
               <w:t>Aktorok</w:t>
             </w:r>
           </w:p>
@@ -2796,6 +3712,759 @@
     </w:tbl>
     <w:p>
       <w:pPr>
+        <w:spacing w:before="180"/>
+        <w:jc w:val="both"/>
+        <w:rPr>
+          <w:b/>
+          <w:bCs/>
+          <w:i/>
+          <w:iCs/>
+          <w:highlight w:val="cyan"/>
+          <w:u w:val="single"/>
+        </w:rPr>
+      </w:pPr>
+      <w:r>
+        <w:rPr>
+          <w:b/>
+          <w:bCs/>
+          <w:i/>
+          <w:iCs/>
+          <w:highlight w:val="cyan"/>
+          <w:u w:val="single"/>
+        </w:rPr>
+        <w:t>Bemeneti nyelv</w:t>
+      </w:r>
+    </w:p>
+    <w:p>
+      <w:pPr>
+        <w:pStyle w:val="magyarazat"/>
+        <w:spacing w:before="120" w:after="120"/>
+        <w:rPr>
+          <w:b/>
+          <w:i w:val="0"/>
+          <w:iCs/>
+          <w:color w:val="auto"/>
+          <w:highlight w:val="cyan"/>
+        </w:rPr>
+      </w:pPr>
+      <w:r>
+        <w:rPr>
+          <w:b/>
+          <w:i w:val="0"/>
+          <w:iCs/>
+          <w:color w:val="auto"/>
+          <w:highlight w:val="cyan"/>
+        </w:rPr>
+        <w:t>EJECT</w:t>
+      </w:r>
+      <w:r>
+        <w:rPr>
+          <w:b/>
+          <w:i w:val="0"/>
+          <w:iCs/>
+          <w:color w:val="auto"/>
+          <w:highlight w:val="cyan"/>
+        </w:rPr>
+        <w:t xml:space="preserve">SPORES </w:t>
+      </w:r>
+      <w:r>
+        <w:rPr>
+          <w:b/>
+          <w:i w:val="0"/>
+          <w:iCs/>
+          <w:color w:val="auto"/>
+          <w:highlight w:val="cyan"/>
+        </w:rPr>
+        <w:t>MUSHROOMBODY</w:t>
+      </w:r>
+      <w:r>
+        <w:rPr>
+          <w:b/>
+          <w:i w:val="0"/>
+          <w:iCs/>
+          <w:color w:val="auto"/>
+          <w:highlight w:val="cyan"/>
+        </w:rPr>
+        <w:t xml:space="preserve"> </w:t>
+      </w:r>
+      <w:r>
+        <w:rPr>
+          <w:b/>
+          <w:i w:val="0"/>
+          <w:iCs/>
+          <w:color w:val="auto"/>
+          <w:highlight w:val="cyan"/>
+        </w:rPr>
+        <w:t>TECTON</w:t>
+      </w:r>
+    </w:p>
+    <w:p>
+      <w:pPr>
+        <w:spacing w:before="120" w:after="120"/>
+        <w:ind w:left="708"/>
+        <w:jc w:val="both"/>
+        <w:rPr>
+          <w:bCs/>
+          <w:highlight w:val="cyan"/>
+        </w:rPr>
+      </w:pPr>
+      <w:r>
+        <w:rPr>
+          <w:bCs/>
+          <w:highlight w:val="cyan"/>
+        </w:rPr>
+        <w:t xml:space="preserve">Leírás: </w:t>
+      </w:r>
+      <w:r>
+        <w:rPr>
+          <w:bCs/>
+          <w:highlight w:val="cyan"/>
+        </w:rPr>
+        <w:t>A</w:t>
+      </w:r>
+      <w:r>
+        <w:rPr>
+          <w:bCs/>
+          <w:highlight w:val="cyan"/>
+        </w:rPr>
+        <w:t xml:space="preserve"> </w:t>
+      </w:r>
+      <w:r>
+        <w:rPr>
+          <w:bCs/>
+          <w:highlight w:val="cyan"/>
+        </w:rPr>
+        <w:t xml:space="preserve">kiválasztott gombatest </w:t>
+      </w:r>
+      <w:r>
+        <w:rPr>
+          <w:bCs/>
+          <w:highlight w:val="cyan"/>
+        </w:rPr>
+        <w:t xml:space="preserve">valamennyi </w:t>
+      </w:r>
+      <w:r>
+        <w:rPr>
+          <w:bCs/>
+          <w:highlight w:val="cyan"/>
+        </w:rPr>
+        <w:t>spór</w:t>
+      </w:r>
+      <w:r>
+        <w:rPr>
+          <w:bCs/>
+          <w:highlight w:val="cyan"/>
+        </w:rPr>
+        <w:t>á</w:t>
+      </w:r>
+      <w:r>
+        <w:rPr>
+          <w:bCs/>
+          <w:highlight w:val="cyan"/>
+        </w:rPr>
+        <w:t>ja</w:t>
+      </w:r>
+      <w:r>
+        <w:rPr>
+          <w:bCs/>
+          <w:highlight w:val="cyan"/>
+        </w:rPr>
+        <w:t xml:space="preserve"> rákerül a céltektonra</w:t>
+      </w:r>
+      <w:r>
+        <w:rPr>
+          <w:bCs/>
+          <w:highlight w:val="cyan"/>
+        </w:rPr>
+        <w:t>.</w:t>
+      </w:r>
+    </w:p>
+    <w:p>
+      <w:pPr>
+        <w:spacing w:before="120" w:after="120"/>
+        <w:ind w:left="708"/>
+        <w:jc w:val="both"/>
+        <w:rPr>
+          <w:bCs/>
+          <w:highlight w:val="cyan"/>
+        </w:rPr>
+      </w:pPr>
+      <w:proofErr w:type="gramStart"/>
+      <w:r>
+        <w:rPr>
+          <w:bCs/>
+          <w:highlight w:val="cyan"/>
+        </w:rPr>
+        <w:t>&lt;&lt;</w:t>
+      </w:r>
+      <w:r>
+        <w:rPr>
+          <w:bCs/>
+          <w:highlight w:val="cyan"/>
+        </w:rPr>
+        <w:t xml:space="preserve"> </w:t>
+      </w:r>
+      <w:r>
+        <w:rPr>
+          <w:bCs/>
+          <w:highlight w:val="cyan"/>
+        </w:rPr>
+        <w:t>1</w:t>
+      </w:r>
+      <w:proofErr w:type="gramEnd"/>
+      <w:r>
+        <w:rPr>
+          <w:bCs/>
+          <w:highlight w:val="cyan"/>
+        </w:rPr>
+        <w:t xml:space="preserve">: </w:t>
+      </w:r>
+      <w:r>
+        <w:rPr>
+          <w:bCs/>
+          <w:highlight w:val="cyan"/>
+        </w:rPr>
+        <w:t>Gombatest</w:t>
+      </w:r>
+      <w:r>
+        <w:rPr>
+          <w:bCs/>
+          <w:highlight w:val="cyan"/>
+        </w:rPr>
+        <w:t xml:space="preserve"> (MushroomBody)</w:t>
+      </w:r>
+    </w:p>
+    <w:p>
+      <w:pPr>
+        <w:spacing w:before="120" w:after="120"/>
+        <w:ind w:left="708"/>
+        <w:jc w:val="both"/>
+        <w:rPr>
+          <w:b/>
+          <w:bCs/>
+        </w:rPr>
+      </w:pPr>
+      <w:proofErr w:type="gramStart"/>
+      <w:r>
+        <w:rPr>
+          <w:bCs/>
+          <w:highlight w:val="cyan"/>
+        </w:rPr>
+        <w:t>&lt;&lt;</w:t>
+      </w:r>
+      <w:r>
+        <w:rPr>
+          <w:bCs/>
+          <w:highlight w:val="cyan"/>
+        </w:rPr>
+        <w:t xml:space="preserve"> </w:t>
+      </w:r>
+      <w:r>
+        <w:rPr>
+          <w:bCs/>
+          <w:highlight w:val="cyan"/>
+        </w:rPr>
+        <w:t>2</w:t>
+      </w:r>
+      <w:proofErr w:type="gramEnd"/>
+      <w:r>
+        <w:rPr>
+          <w:bCs/>
+          <w:highlight w:val="cyan"/>
+        </w:rPr>
+        <w:t xml:space="preserve">: </w:t>
+      </w:r>
+      <w:r>
+        <w:rPr>
+          <w:bCs/>
+          <w:highlight w:val="cyan"/>
+        </w:rPr>
+        <w:t>Céltekton</w:t>
+      </w:r>
+      <w:r>
+        <w:rPr>
+          <w:bCs/>
+          <w:highlight w:val="cyan"/>
+        </w:rPr>
+        <w:t xml:space="preserve"> </w:t>
+      </w:r>
+      <w:r>
+        <w:rPr>
+          <w:bCs/>
+          <w:highlight w:val="cyan"/>
+        </w:rPr>
+        <w:t>(Tecton)</w:t>
+      </w:r>
+    </w:p>
+    <w:p>
+      <w:pPr>
+        <w:pStyle w:val="Cmsor3"/>
+        <w:numPr>
+          <w:ilvl w:val="0"/>
+          <w:numId w:val="0"/>
+        </w:numPr>
+        <w:spacing w:before="360" w:after="120" w:line="276" w:lineRule="auto"/>
+        <w:ind w:left="720" w:hanging="720"/>
+        <w:jc w:val="both"/>
+        <w:rPr>
+          <w:rFonts w:ascii="Times New Roman" w:hAnsi="Times New Roman" w:cs="Times New Roman"/>
+          <w:sz w:val="24"/>
+          <w:szCs w:val="24"/>
+        </w:rPr>
+      </w:pPr>
+      <w:r>
+        <w:rPr>
+          <w:rFonts w:ascii="Times New Roman" w:hAnsi="Times New Roman" w:cs="Times New Roman"/>
+          <w:sz w:val="24"/>
+          <w:szCs w:val="24"/>
+          <w:highlight w:val="yellow"/>
+        </w:rPr>
+        <w:t>TSZ/</w:t>
+      </w:r>
+      <w:r>
+        <w:rPr>
+          <w:rFonts w:ascii="Times New Roman" w:hAnsi="Times New Roman" w:cs="Times New Roman"/>
+          <w:sz w:val="24"/>
+          <w:szCs w:val="24"/>
+          <w:highlight w:val="yellow"/>
+        </w:rPr>
+        <w:t>5</w:t>
+      </w:r>
+      <w:r>
+        <w:rPr>
+          <w:rFonts w:ascii="Times New Roman" w:hAnsi="Times New Roman" w:cs="Times New Roman"/>
+          <w:sz w:val="24"/>
+          <w:szCs w:val="24"/>
+          <w:highlight w:val="yellow"/>
+        </w:rPr>
+        <w:t>.</w:t>
+      </w:r>
+      <w:r>
+        <w:rPr>
+          <w:rFonts w:ascii="Times New Roman" w:hAnsi="Times New Roman" w:cs="Times New Roman"/>
+          <w:sz w:val="24"/>
+          <w:szCs w:val="24"/>
+        </w:rPr>
+        <w:t xml:space="preserve"> </w:t>
+      </w:r>
+      <w:r>
+        <w:rPr>
+          <w:rFonts w:ascii="Times New Roman" w:hAnsi="Times New Roman" w:cs="Times New Roman"/>
+          <w:sz w:val="24"/>
+          <w:szCs w:val="24"/>
+        </w:rPr>
+        <w:t xml:space="preserve">számú use case – Gombatest </w:t>
+      </w:r>
+      <w:r>
+        <w:rPr>
+          <w:rFonts w:ascii="Times New Roman" w:hAnsi="Times New Roman" w:cs="Times New Roman"/>
+          <w:sz w:val="24"/>
+          <w:szCs w:val="24"/>
+        </w:rPr>
+        <w:t>elpusztulása (</w:t>
+      </w:r>
+      <w:r>
+        <w:rPr>
+          <w:rFonts w:ascii="Times New Roman" w:hAnsi="Times New Roman" w:cs="Times New Roman"/>
+          <w:sz w:val="24"/>
+          <w:szCs w:val="24"/>
+        </w:rPr>
+        <w:t>inaktívvá válás</w:t>
+      </w:r>
+      <w:r>
+        <w:rPr>
+          <w:rFonts w:ascii="Times New Roman" w:hAnsi="Times New Roman" w:cs="Times New Roman"/>
+          <w:sz w:val="24"/>
+          <w:szCs w:val="24"/>
+        </w:rPr>
+        <w:t>)</w:t>
+      </w:r>
+    </w:p>
+    <w:tbl>
+      <w:tblPr>
+        <w:tblW w:w="9072" w:type="dxa"/>
+        <w:tblInd w:w="108" w:type="dxa"/>
+        <w:tblBorders>
+          <w:top w:val="single" w:sz="4" w:space="0" w:color="auto"/>
+          <w:left w:val="single" w:sz="4" w:space="0" w:color="auto"/>
+          <w:bottom w:val="single" w:sz="4" w:space="0" w:color="auto"/>
+          <w:right w:val="single" w:sz="4" w:space="0" w:color="auto"/>
+          <w:insideH w:val="single" w:sz="4" w:space="0" w:color="auto"/>
+          <w:insideV w:val="single" w:sz="4" w:space="0" w:color="auto"/>
+        </w:tblBorders>
+        <w:tblLook w:val="01E0" w:firstRow="1" w:lastRow="1" w:firstColumn="1" w:lastColumn="1" w:noHBand="0" w:noVBand="0"/>
+      </w:tblPr>
+      <w:tblGrid>
+        <w:gridCol w:w="2452"/>
+        <w:gridCol w:w="6620"/>
+      </w:tblGrid>
+      <w:tr>
+        <w:trPr>
+          <w:trHeight w:val="258"/>
+        </w:trPr>
+        <w:tc>
+          <w:tcPr>
+            <w:tcW w:w="2452" w:type="dxa"/>
+            <w:tcBorders>
+              <w:bottom w:val="double" w:sz="4" w:space="0" w:color="auto"/>
+            </w:tcBorders>
+          </w:tcPr>
+          <w:p>
+            <w:pPr>
+              <w:jc w:val="both"/>
+              <w:rPr>
+                <w:b/>
+              </w:rPr>
+            </w:pPr>
+            <w:r>
+              <w:rPr>
+                <w:b/>
+              </w:rPr>
+              <w:t>Use case neve</w:t>
+            </w:r>
+          </w:p>
+        </w:tc>
+        <w:tc>
+          <w:tcPr>
+            <w:tcW w:w="6620" w:type="dxa"/>
+            <w:tcBorders>
+              <w:bottom w:val="double" w:sz="4" w:space="0" w:color="auto"/>
+            </w:tcBorders>
+          </w:tcPr>
+          <w:p>
+            <w:pPr>
+              <w:jc w:val="both"/>
+            </w:pPr>
+            <w:r>
+              <w:t xml:space="preserve">Gombatest </w:t>
+            </w:r>
+            <w:r>
+              <w:t>elpusztulása (inaktívvá válás)</w:t>
+            </w:r>
+          </w:p>
+        </w:tc>
+      </w:tr>
+      <w:tr>
+        <w:trPr>
+          <w:trHeight w:val="243"/>
+        </w:trPr>
+        <w:tc>
+          <w:tcPr>
+            <w:tcW w:w="2452" w:type="dxa"/>
+            <w:tcBorders>
+              <w:top w:val="double" w:sz="4" w:space="0" w:color="auto"/>
+            </w:tcBorders>
+          </w:tcPr>
+          <w:p>
+            <w:pPr>
+              <w:jc w:val="both"/>
+              <w:rPr>
+                <w:b/>
+              </w:rPr>
+            </w:pPr>
+            <w:r>
+              <w:rPr>
+                <w:b/>
+              </w:rPr>
+              <w:t>Rövid leírás</w:t>
+            </w:r>
+          </w:p>
+        </w:tc>
+        <w:tc>
+          <w:tcPr>
+            <w:tcW w:w="6620" w:type="dxa"/>
+            <w:tcBorders>
+              <w:top w:val="double" w:sz="4" w:space="0" w:color="auto"/>
+            </w:tcBorders>
+          </w:tcPr>
+          <w:p>
+            <w:pPr>
+              <w:jc w:val="both"/>
+            </w:pPr>
+            <w:r>
+              <w:t xml:space="preserve">A gombász </w:t>
+            </w:r>
+            <w:r>
+              <w:t>a</w:t>
+            </w:r>
+            <w:r>
+              <w:t xml:space="preserve"> gombatest elpusztul</w:t>
+            </w:r>
+            <w:r>
+              <w:t xml:space="preserve">ására </w:t>
+            </w:r>
+            <w:r>
+              <w:t>(inaktívvá vál</w:t>
+            </w:r>
+            <w:r>
+              <w:t>ás) vonatkozó játékutasítást ad.</w:t>
+            </w:r>
+          </w:p>
+        </w:tc>
+      </w:tr>
+      <w:tr>
+        <w:trPr>
+          <w:trHeight w:val="258"/>
+        </w:trPr>
+        <w:tc>
+          <w:tcPr>
+            <w:tcW w:w="2452" w:type="dxa"/>
+          </w:tcPr>
+          <w:p>
+            <w:pPr>
+              <w:jc w:val="both"/>
+              <w:rPr>
+                <w:b/>
+              </w:rPr>
+            </w:pPr>
+            <w:r>
+              <w:rPr>
+                <w:b/>
+              </w:rPr>
+              <w:t>Aktorok</w:t>
+            </w:r>
+          </w:p>
+        </w:tc>
+        <w:tc>
+          <w:tcPr>
+            <w:tcW w:w="6620" w:type="dxa"/>
+          </w:tcPr>
+          <w:p>
+            <w:pPr>
+              <w:jc w:val="both"/>
+            </w:pPr>
+            <w:r>
+              <w:t>Gombász</w:t>
+            </w:r>
+          </w:p>
+        </w:tc>
+      </w:tr>
+      <w:tr>
+        <w:trPr>
+          <w:trHeight w:val="272"/>
+        </w:trPr>
+        <w:tc>
+          <w:tcPr>
+            <w:tcW w:w="2452" w:type="dxa"/>
+          </w:tcPr>
+          <w:p>
+            <w:pPr>
+              <w:jc w:val="both"/>
+              <w:rPr>
+                <w:b/>
+              </w:rPr>
+            </w:pPr>
+            <w:r>
+              <w:rPr>
+                <w:b/>
+              </w:rPr>
+              <w:t>Forgatókönyv</w:t>
+            </w:r>
+          </w:p>
+        </w:tc>
+        <w:tc>
+          <w:tcPr>
+            <w:tcW w:w="6620" w:type="dxa"/>
+          </w:tcPr>
+          <w:p>
+            <w:pPr>
+              <w:pStyle w:val="Listaszerbekezds"/>
+              <w:numPr>
+                <w:ilvl w:val="0"/>
+                <w:numId w:val="50"/>
+              </w:numPr>
+              <w:ind w:left="322"/>
+              <w:contextualSpacing/>
+              <w:jc w:val="both"/>
+            </w:pPr>
+            <w:r>
+              <w:t>Gombatest kiválasztása.</w:t>
+            </w:r>
+          </w:p>
+          <w:p>
+            <w:pPr>
+              <w:pStyle w:val="Listaszerbekezds"/>
+              <w:numPr>
+                <w:ilvl w:val="0"/>
+                <w:numId w:val="50"/>
+              </w:numPr>
+              <w:ind w:left="322"/>
+              <w:contextualSpacing/>
+              <w:jc w:val="both"/>
+            </w:pPr>
+            <w:r>
+              <w:t>A gombatest elpusztul (inaktívvá válik).</w:t>
+            </w:r>
+          </w:p>
+        </w:tc>
+      </w:tr>
+    </w:tbl>
+    <w:p>
+      <w:pPr>
+        <w:pStyle w:val="magyarazat"/>
+        <w:spacing w:before="120" w:after="120"/>
+        <w:rPr>
+          <w:b/>
+          <w:i w:val="0"/>
+          <w:iCs/>
+          <w:color w:val="auto"/>
+          <w:highlight w:val="cyan"/>
+        </w:rPr>
+      </w:pPr>
+      <w:r>
+        <w:rPr>
+          <w:b/>
+          <w:i w:val="0"/>
+          <w:iCs/>
+          <w:color w:val="auto"/>
+          <w:highlight w:val="cyan"/>
+        </w:rPr>
+        <w:t>D</w:t>
+      </w:r>
+      <w:r>
+        <w:rPr>
+          <w:b/>
+          <w:i w:val="0"/>
+          <w:iCs/>
+          <w:color w:val="auto"/>
+          <w:highlight w:val="cyan"/>
+        </w:rPr>
+        <w:t>E</w:t>
+      </w:r>
+      <w:r>
+        <w:rPr>
+          <w:b/>
+          <w:i w:val="0"/>
+          <w:iCs/>
+          <w:color w:val="auto"/>
+          <w:highlight w:val="cyan"/>
+        </w:rPr>
+        <w:t>ACTIVATE</w:t>
+      </w:r>
+      <w:r>
+        <w:rPr>
+          <w:b/>
+          <w:i w:val="0"/>
+          <w:iCs/>
+          <w:color w:val="auto"/>
+          <w:highlight w:val="cyan"/>
+        </w:rPr>
+        <w:t xml:space="preserve"> </w:t>
+      </w:r>
+      <w:r>
+        <w:rPr>
+          <w:b/>
+          <w:i w:val="0"/>
+          <w:iCs/>
+          <w:color w:val="auto"/>
+          <w:highlight w:val="cyan"/>
+        </w:rPr>
+        <w:t>MUSHROOMBODY</w:t>
+      </w:r>
+    </w:p>
+    <w:p>
+      <w:pPr>
+        <w:spacing w:before="120" w:after="120"/>
+        <w:ind w:left="708"/>
+        <w:jc w:val="both"/>
+        <w:rPr>
+          <w:bCs/>
+          <w:highlight w:val="cyan"/>
+        </w:rPr>
+      </w:pPr>
+      <w:r>
+        <w:rPr>
+          <w:bCs/>
+          <w:highlight w:val="cyan"/>
+        </w:rPr>
+        <w:t xml:space="preserve">Leírás: A kiválasztott gombatest </w:t>
+      </w:r>
+      <w:r>
+        <w:rPr>
+          <w:bCs/>
+          <w:highlight w:val="cyan"/>
+        </w:rPr>
+        <w:t>elpusztul (</w:t>
+      </w:r>
+      <w:r>
+        <w:rPr>
+          <w:bCs/>
+          <w:highlight w:val="cyan"/>
+        </w:rPr>
+        <w:t>inaktívvá</w:t>
+      </w:r>
+      <w:r>
+        <w:rPr>
+          <w:bCs/>
+          <w:highlight w:val="cyan"/>
+        </w:rPr>
+        <w:t xml:space="preserve"> válik)</w:t>
+      </w:r>
+      <w:r>
+        <w:rPr>
+          <w:bCs/>
+          <w:highlight w:val="cyan"/>
+        </w:rPr>
+        <w:t>.</w:t>
+      </w:r>
+    </w:p>
+    <w:p>
+      <w:pPr>
+        <w:spacing w:before="120" w:after="120"/>
+        <w:ind w:left="708"/>
+        <w:jc w:val="both"/>
+        <w:rPr>
+          <w:b/>
+          <w:bCs/>
+        </w:rPr>
+      </w:pPr>
+      <w:proofErr w:type="gramStart"/>
+      <w:r>
+        <w:rPr>
+          <w:bCs/>
+          <w:highlight w:val="cyan"/>
+        </w:rPr>
+        <w:t>&lt;&lt;</w:t>
+      </w:r>
+      <w:r>
+        <w:rPr>
+          <w:bCs/>
+          <w:highlight w:val="cyan"/>
+        </w:rPr>
+        <w:t xml:space="preserve"> </w:t>
+      </w:r>
+      <w:r>
+        <w:rPr>
+          <w:bCs/>
+          <w:highlight w:val="cyan"/>
+        </w:rPr>
+        <w:t>1</w:t>
+      </w:r>
+      <w:proofErr w:type="gramEnd"/>
+      <w:r>
+        <w:rPr>
+          <w:bCs/>
+          <w:highlight w:val="cyan"/>
+        </w:rPr>
+        <w:t>: Gombatest</w:t>
+      </w:r>
+      <w:r>
+        <w:rPr>
+          <w:bCs/>
+          <w:highlight w:val="cyan"/>
+        </w:rPr>
+        <w:t xml:space="preserve"> </w:t>
+      </w:r>
+      <w:r>
+        <w:rPr>
+          <w:bCs/>
+          <w:highlight w:val="cyan"/>
+        </w:rPr>
+        <w:t>(MushroomBody)</w:t>
+      </w:r>
+    </w:p>
+    <w:p>
+      <w:pPr>
         <w:pStyle w:val="Cmsor1"/>
         <w:numPr>
           <w:ilvl w:val="0"/>
@@ -2840,7 +4509,19 @@
         <w:t>esetenként egy-öt mondatban.</w:t>
       </w:r>
       <w:r>
-        <w:t xml:space="preserve"> Minden teszthez meg kell adni, hogy mi a célja, a proto mely funkcionalitását</w:t>
+        <w:t xml:space="preserve"> </w:t>
+      </w:r>
+      <w:r>
+        <w:lastRenderedPageBreak/>
+        <w:t xml:space="preserve">Minden teszthez meg kell adni, hogy mi a célja, a </w:t>
+      </w:r>
+      <w:proofErr w:type="spellStart"/>
+      <w:r>
+        <w:t>proto</w:t>
+      </w:r>
+      <w:proofErr w:type="spellEnd"/>
+      <w:r>
+        <w:t xml:space="preserve"> mely funkcionalitását</w:t>
       </w:r>
       <w:r>
         <w:t>, osztályait</w:t>
@@ -3454,7 +5135,6 @@
               <w:t xml:space="preserve">FertileTectonon, amely nem </w:t>
             </w:r>
             <w:r>
-              <w:lastRenderedPageBreak/>
               <w:t>MultiLayeredTecton és nem AridTecton</w:t>
             </w:r>
             <w:r>
@@ -4051,7 +5731,6 @@
           <w:szCs w:val="24"/>
           <w:highlight w:val="yellow"/>
         </w:rPr>
-        <w:lastRenderedPageBreak/>
         <w:t>TSZ/</w:t>
       </w:r>
       <w:r>
@@ -4219,7 +5898,15 @@
               <w:t>Gomba</w:t>
             </w:r>
             <w:r>
-              <w:t xml:space="preserve">test sikeresen lövi ki a spóráit </w:t>
+              <w:t xml:space="preserve">test sikeresen </w:t>
+            </w:r>
+            <w:proofErr w:type="spellStart"/>
+            <w:r>
+              <w:t>lövi</w:t>
+            </w:r>
+            <w:proofErr w:type="spellEnd"/>
+            <w:r>
+              <w:t xml:space="preserve"> ki a spóráit </w:t>
             </w:r>
             <w:r>
               <w:t xml:space="preserve">a gombatest elhelyezkedése szerinti tektonnal szomszédos </w:t>
@@ -4255,6 +5942,7 @@
               <w:rPr>
                 <w:b/>
               </w:rPr>
+              <w:lastRenderedPageBreak/>
               <w:t>Teszt célja</w:t>
             </w:r>
           </w:p>
@@ -4817,7 +6505,6 @@
               <w:jc w:val="both"/>
             </w:pPr>
             <w:r>
-              <w:lastRenderedPageBreak/>
               <w:t>(Megjegyzés:</w:t>
             </w:r>
             <w:r>
@@ -4860,7 +6547,6 @@
           <w:szCs w:val="24"/>
           <w:highlight w:val="yellow"/>
         </w:rPr>
-        <w:lastRenderedPageBreak/>
         <w:t>TSZ/</w:t>
       </w:r>
       <w:r>
@@ -4960,7 +6646,11 @@
               <w:t xml:space="preserve">sikertelen spórakilövése olyan </w:t>
             </w:r>
             <w:r>
-              <w:t>FertileTectonra (nem MultiLayeredTecton és nem AridTecton</w:t>
+              <w:t xml:space="preserve">FertileTectonra (nem </w:t>
+            </w:r>
+            <w:r>
+              <w:lastRenderedPageBreak/>
+              <w:t>MultiLayeredTecton és nem AridTecton</w:t>
             </w:r>
             <w:r>
               <w:t>), amely</w:t>
@@ -5014,6 +6704,7 @@
               <w:rPr>
                 <w:b/>
               </w:rPr>
+              <w:lastRenderedPageBreak/>
               <w:t>Rövid leírás</w:t>
             </w:r>
           </w:p>
@@ -5545,7 +7236,6 @@
               <w:rPr>
                 <w:b/>
               </w:rPr>
-              <w:lastRenderedPageBreak/>
               <w:t>Teszt célja</w:t>
             </w:r>
           </w:p>
@@ -5635,7 +7325,11 @@
               <w:t>, azaz a harmadik</w:t>
             </w:r>
             <w:r>
-              <w:t xml:space="preserve"> kilövése előtt csak valamely szomszédjára lőhet spórát. Fejlettnek az utolsó kilövése során minősül, amely abban nyilvánul meg, hogy ekkor a szomszédja szomszédjára is tud lőni.</w:t>
+              <w:t xml:space="preserve"> kilövése előtt csak valamely szomszédjára lőhet spórát. </w:t>
+            </w:r>
+            <w:r>
+              <w:lastRenderedPageBreak/>
+              <w:t>Fejlettnek az utolsó kilövése során minősül, amely abban nyilvánul meg, hogy ekkor a szomszédja szomszédjára is tud lőni.</w:t>
             </w:r>
             <w:r>
               <w:t>)</w:t>
@@ -5693,6 +7387,7 @@
           <w:szCs w:val="24"/>
           <w:highlight w:val="yellow"/>
         </w:rPr>
+        <w:lastRenderedPageBreak/>
         <w:t>TSZ/9.</w:t>
       </w:r>
       <w:r>
@@ -5709,7 +7404,31 @@
           <w:sz w:val="24"/>
           <w:szCs w:val="24"/>
         </w:rPr>
-        <w:t>Inaktív g</w:t>
+        <w:t>Elpusztult (i</w:t>
+      </w:r>
+      <w:r>
+        <w:rPr>
+          <w:rFonts w:ascii="Times New Roman" w:hAnsi="Times New Roman" w:cs="Times New Roman"/>
+          <w:sz w:val="24"/>
+          <w:szCs w:val="24"/>
+        </w:rPr>
+        <w:t>naktív</w:t>
+      </w:r>
+      <w:r>
+        <w:rPr>
+          <w:rFonts w:ascii="Times New Roman" w:hAnsi="Times New Roman" w:cs="Times New Roman"/>
+          <w:sz w:val="24"/>
+          <w:szCs w:val="24"/>
+        </w:rPr>
+        <w:t>)</w:t>
+      </w:r>
+      <w:r>
+        <w:rPr>
+          <w:rFonts w:ascii="Times New Roman" w:hAnsi="Times New Roman" w:cs="Times New Roman"/>
+          <w:sz w:val="24"/>
+          <w:szCs w:val="24"/>
+        </w:rPr>
+        <w:t xml:space="preserve"> g</w:t>
       </w:r>
       <w:r>
         <w:rPr>
@@ -5792,7 +7511,7 @@
               <w:jc w:val="both"/>
             </w:pPr>
             <w:r>
-              <w:t>Inaktív g</w:t>
+              <w:t>Elpusztult (inaktív) g</w:t>
             </w:r>
             <w:r>
               <w:t xml:space="preserve">ombatest </w:t>
@@ -5844,7 +7563,10 @@
               <w:jc w:val="both"/>
             </w:pPr>
             <w:r>
-              <w:t>Inaktív g</w:t>
+              <w:t xml:space="preserve">Elpusztult (inaktív) </w:t>
+            </w:r>
+            <w:r>
+              <w:t>g</w:t>
             </w:r>
             <w:r>
               <w:t xml:space="preserve">ombatest </w:t>
@@ -5911,7 +7633,10 @@
               <w:t xml:space="preserve">egy </w:t>
             </w:r>
             <w:r>
-              <w:t xml:space="preserve">inaktív </w:t>
+              <w:t>e</w:t>
+            </w:r>
+            <w:r>
+              <w:t xml:space="preserve">lpusztult (inaktív) </w:t>
             </w:r>
             <w:r>
               <w:t>gombatest kit tudja-e lőni a spóráit a gombatest elhelyezkedése szerinti tektonnal szomszédos FertileTectonra, amely nem MultiLayeredTecton és nem AridTecton</w:t>
@@ -5962,104 +7687,6 @@
             </w:r>
             <w:r>
               <w:t xml:space="preserve"> és SemiFertileTecton mint céltektonok esetén a teszt hasonlóképpen működik, mutatis mutandis.)</w:t>
-            </w:r>
-          </w:p>
-        </w:tc>
-      </w:tr>
-      <w:tr>
-        <w:trPr>
-          <w:trHeight w:val="270"/>
-        </w:trPr>
-        <w:tc>
-          <w:tcPr>
-            <w:tcW w:w="2552" w:type="dxa"/>
-          </w:tcPr>
-          <w:p>
-            <w:pPr>
-              <w:jc w:val="both"/>
-              <w:rPr>
-                <w:b/>
-              </w:rPr>
-            </w:pPr>
-            <w:r>
-              <w:rPr>
-                <w:b/>
-              </w:rPr>
-              <w:t>Kérdés</w:t>
-            </w:r>
-          </w:p>
-        </w:tc>
-        <w:tc>
-          <w:tcPr>
-            <w:tcW w:w="6520" w:type="dxa"/>
-          </w:tcPr>
-          <w:p>
-            <w:pPr>
-              <w:numPr>
-                <w:ilvl w:val="0"/>
-                <w:numId w:val="43"/>
-              </w:numPr>
-              <w:jc w:val="both"/>
-              <w:rPr>
-                <w:highlight w:val="yellow"/>
-              </w:rPr>
-            </w:pPr>
-            <w:r>
-              <w:rPr>
-                <w:highlight w:val="yellow"/>
-              </w:rPr>
-              <w:t>Legyen use case az inaktívvá válás?</w:t>
-            </w:r>
-          </w:p>
-          <w:p>
-            <w:pPr>
-              <w:ind w:left="720"/>
-              <w:jc w:val="both"/>
-              <w:rPr>
-                <w:highlight w:val="red"/>
-              </w:rPr>
-            </w:pPr>
-            <w:r>
-              <w:rPr>
-                <w:highlight w:val="red"/>
-              </w:rPr>
-              <w:t>legyen</w:t>
-            </w:r>
-          </w:p>
-          <w:p>
-            <w:pPr>
-              <w:numPr>
-                <w:ilvl w:val="0"/>
-                <w:numId w:val="43"/>
-              </w:numPr>
-              <w:jc w:val="both"/>
-              <w:rPr>
-                <w:highlight w:val="green"/>
-              </w:rPr>
-            </w:pPr>
-            <w:r>
-              <w:rPr>
-                <w:highlight w:val="green"/>
-              </w:rPr>
-              <w:t>Majdnem mindenhová írtam egy megjegyzést és egy kis magyarázatot is a teszt céljához</w:t>
-            </w:r>
-          </w:p>
-          <w:p>
-            <w:pPr>
-              <w:numPr>
-                <w:ilvl w:val="0"/>
-                <w:numId w:val="43"/>
-              </w:numPr>
-              <w:jc w:val="both"/>
-              <w:rPr>
-                <w:highlight w:val="yellow"/>
-              </w:rPr>
-            </w:pPr>
-            <w:r>
-              <w:rPr>
-                <w:highlight w:val="green"/>
-              </w:rPr>
-              <w:t>továbbra is számozást javasolok, legfeljebb nem egymásnak megfeleltetést.</w:t>
             </w:r>
           </w:p>
         </w:tc>
@@ -6089,7 +7716,6 @@
           <w:szCs w:val="24"/>
           <w:highlight w:val="yellow"/>
         </w:rPr>
-        <w:lastRenderedPageBreak/>
         <w:t>TSZ/10.</w:t>
       </w:r>
       <w:r>
@@ -6384,6 +8010,7 @@
           <w:szCs w:val="24"/>
           <w:highlight w:val="green"/>
         </w:rPr>
+        <w:lastRenderedPageBreak/>
         <w:t>Kérdések</w:t>
       </w:r>
       <w:r>
@@ -6412,7 +8039,21 @@
         <w:rPr>
           <w:highlight w:val="green"/>
         </w:rPr>
-        <w:t>SustainingTecton – „olyan termékeny tekton, amely életben tartja azokat a fonalakat, amelyek közvetve vagy közvetlenül nincsenek gombatesthez kötve”. Mi az h közvetve?</w:t>
+        <w:t xml:space="preserve">SustainingTecton – „olyan termékeny tekton, amely életben tartja azokat a fonalakat, amelyek közvetve vagy közvetlenül nincsenek gombatesthez kötve”. Mi az </w:t>
+      </w:r>
+      <w:proofErr w:type="gramStart"/>
+      <w:r>
+        <w:rPr>
+          <w:highlight w:val="green"/>
+        </w:rPr>
+        <w:t>h</w:t>
+      </w:r>
+      <w:proofErr w:type="gramEnd"/>
+      <w:r>
+        <w:rPr>
+          <w:highlight w:val="green"/>
+        </w:rPr>
+        <w:t xml:space="preserve"> közvetve?</w:t>
       </w:r>
     </w:p>
     <w:p>
@@ -6482,7 +8123,21 @@
         <w:rPr>
           <w:highlight w:val="green"/>
         </w:rPr>
-        <w:t>„az elrágott fonalak nem pusztulnak el azonnal, hanem csak egy kis idő elteltével (ez fonaltípustól függő idő).” – ez mennyi is? Jelenleg mennyi is? Azon gondolkozom h beleírjam-e az obj.katalógusba.</w:t>
+        <w:t xml:space="preserve">„az elrágott fonalak nem pusztulnak el azonnal, hanem csak egy kis idő elteltével (ez fonaltípustól függő idő).” – ez mennyi is? Jelenleg mennyi is? Azon gondolkozom h beleírjam-e az </w:t>
+      </w:r>
+      <w:proofErr w:type="gramStart"/>
+      <w:r>
+        <w:rPr>
+          <w:highlight w:val="green"/>
+        </w:rPr>
+        <w:t>obj.katalógusba</w:t>
+      </w:r>
+      <w:proofErr w:type="gramEnd"/>
+      <w:r>
+        <w:rPr>
+          <w:highlight w:val="green"/>
+        </w:rPr>
+        <w:t>.</w:t>
       </w:r>
     </w:p>
     <w:p>
@@ -6498,8 +8153,16 @@
         <w:rPr>
           <w:highlight w:val="green"/>
         </w:rPr>
-        <w:t>három kör – húsevő esetén háromkör, carnivorous</w:t>
-      </w:r>
+        <w:t xml:space="preserve">három kör – húsevő esetén háromkör, </w:t>
+      </w:r>
+      <w:proofErr w:type="spellStart"/>
+      <w:r>
+        <w:rPr>
+          <w:highlight w:val="green"/>
+        </w:rPr>
+        <w:t>carnivorous</w:t>
+      </w:r>
+      <w:proofErr w:type="spellEnd"/>
     </w:p>
     <w:p>
       <w:pPr>
@@ -6529,11 +8192,19 @@
           <w:highlight w:val="green"/>
         </w:rPr>
       </w:pPr>
-      <w:r>
-        <w:rPr>
-          <w:highlight w:val="green"/>
-        </w:rPr>
-        <w:t>carnivorous, ezt beletenni</w:t>
+      <w:proofErr w:type="spellStart"/>
+      <w:r>
+        <w:rPr>
+          <w:highlight w:val="green"/>
+        </w:rPr>
+        <w:t>carnivorous</w:t>
+      </w:r>
+      <w:proofErr w:type="spellEnd"/>
+      <w:r>
+        <w:rPr>
+          <w:highlight w:val="green"/>
+        </w:rPr>
+        <w:t>, ezt beletenni</w:t>
       </w:r>
     </w:p>
     <w:p>
@@ -6558,7 +8229,25 @@
           <w:szCs w:val="24"/>
           <w:highlight w:val="yellow"/>
         </w:rPr>
-        <w:t>Kérdések / 03.29.</w:t>
+        <w:t>Kérdések / 03.</w:t>
+      </w:r>
+      <w:r>
+        <w:rPr>
+          <w:rFonts w:ascii="Times New Roman" w:hAnsi="Times New Roman" w:cs="Times New Roman"/>
+          <w:sz w:val="24"/>
+          <w:szCs w:val="24"/>
+          <w:highlight w:val="yellow"/>
+        </w:rPr>
+        <w:t>30</w:t>
+      </w:r>
+      <w:r>
+        <w:rPr>
+          <w:rFonts w:ascii="Times New Roman" w:hAnsi="Times New Roman" w:cs="Times New Roman"/>
+          <w:sz w:val="24"/>
+          <w:szCs w:val="24"/>
+          <w:highlight w:val="yellow"/>
+        </w:rPr>
+        <w:t>.</w:t>
       </w:r>
     </w:p>
     <w:p>
@@ -6638,8 +8327,16 @@
         <w:rPr>
           <w:highlight w:val="yellow"/>
         </w:rPr>
-        <w:t>tekton(ok)on</w:t>
-      </w:r>
+        <w:t>tekton(ok)</w:t>
+      </w:r>
+      <w:proofErr w:type="spellStart"/>
+      <w:r>
+        <w:rPr>
+          <w:highlight w:val="yellow"/>
+        </w:rPr>
+        <w:t>on</w:t>
+      </w:r>
+      <w:proofErr w:type="spellEnd"/>
       <w:r>
         <w:t xml:space="preserve"> </w:t>
       </w:r>
@@ -6660,8 +8357,21 @@
         <w:rPr>
           <w:highlight w:val="yellow"/>
         </w:rPr>
-        <w:lastRenderedPageBreak/>
-        <w:t>a Myceliumnak csak azon szakasza pusztul el, amelyik m</w:t>
+        <w:t xml:space="preserve">a </w:t>
+      </w:r>
+      <w:proofErr w:type="spellStart"/>
+      <w:r>
+        <w:rPr>
+          <w:highlight w:val="yellow"/>
+        </w:rPr>
+        <w:t>Myceliumnak</w:t>
+      </w:r>
+      <w:proofErr w:type="spellEnd"/>
+      <w:r>
+        <w:rPr>
+          <w:highlight w:val="yellow"/>
+        </w:rPr>
+        <w:t xml:space="preserve"> csak azon szakasza pusztul el, amelyik m</w:t>
       </w:r>
       <w:r>
         <w:rPr>
@@ -6710,7 +8420,49 @@
         <w:rPr>
           <w:highlight w:val="yellow"/>
         </w:rPr>
-        <w:t>tektontörés esetén elszakadt gombafonál is 2 és 3 kör alatt pusztul el? Ha igen, beírni ezt is, és sztem a Myceliumhoz és a tektonhoz is (az utóbbihoz talán nem kell h hány kör alatt pusztul el).</w:t>
+        <w:t xml:space="preserve">tektontörés esetén elszakadt gombafonál is 2 és 3 kör alatt pusztul el? Ha igen, beírni ezt is, és </w:t>
+      </w:r>
+      <w:proofErr w:type="spellStart"/>
+      <w:r>
+        <w:rPr>
+          <w:highlight w:val="yellow"/>
+        </w:rPr>
+        <w:t>sztem</w:t>
+      </w:r>
+      <w:proofErr w:type="spellEnd"/>
+      <w:r>
+        <w:rPr>
+          <w:highlight w:val="yellow"/>
+        </w:rPr>
+        <w:t xml:space="preserve"> a </w:t>
+      </w:r>
+      <w:proofErr w:type="spellStart"/>
+      <w:r>
+        <w:rPr>
+          <w:highlight w:val="yellow"/>
+        </w:rPr>
+        <w:t>Myceliumhoz</w:t>
+      </w:r>
+      <w:proofErr w:type="spellEnd"/>
+      <w:r>
+        <w:rPr>
+          <w:highlight w:val="yellow"/>
+        </w:rPr>
+        <w:t xml:space="preserve"> és a tektonhoz is (az utóbbihoz talán nem kell </w:t>
+      </w:r>
+      <w:proofErr w:type="gramStart"/>
+      <w:r>
+        <w:rPr>
+          <w:highlight w:val="yellow"/>
+        </w:rPr>
+        <w:t>h</w:t>
+      </w:r>
+      <w:proofErr w:type="gramEnd"/>
+      <w:r>
+        <w:rPr>
+          <w:highlight w:val="yellow"/>
+        </w:rPr>
+        <w:t xml:space="preserve"> hány kör alatt pusztul el).</w:t>
       </w:r>
     </w:p>
     <w:p>
@@ -6749,26 +8501,66 @@
         <w:rPr>
           <w:highlight w:val="yellow"/>
         </w:rPr>
-        <w:t>„</w:t>
-      </w:r>
+        <w:t>„Olyan gombafonál, amely képes megenni az elhelyezkedése szerinti tektonon található valamennyi bénult rovart. Az így megevett rovarok elpusztulnak és a gombafonál gombatestet növeszthet.” – a rovar most a tektonon vagy a gombafonálon van?</w:t>
+      </w:r>
+      <w:bookmarkEnd w:id="1"/>
       <w:r>
         <w:rPr>
           <w:highlight w:val="yellow"/>
         </w:rPr>
-        <w:t>Olyan gombafonál, amely képes megenni az elhelyezkedése szerinti tektonon található valamennyi bénult rovart. Az így megevett rovarok elpusztulnak és a gombafonál gombatestet növeszthet.</w:t>
-      </w:r>
+        <w:t xml:space="preserve"> </w:t>
+      </w:r>
+      <w:proofErr w:type="spellStart"/>
       <w:r>
         <w:rPr>
           <w:highlight w:val="yellow"/>
         </w:rPr>
-        <w:t>” – a rovar most a tektonon vagy a gombafonálon van?</w:t>
-      </w:r>
-      <w:bookmarkEnd w:id="1"/>
+        <w:t>Sztem</w:t>
+      </w:r>
+      <w:proofErr w:type="spellEnd"/>
       <w:r>
         <w:rPr>
           <w:highlight w:val="yellow"/>
         </w:rPr>
-        <w:t xml:space="preserve"> Sztem a tektonon, csak mindig a fonál mentén tud mozogni. Ha így van, akkor ez a mondat jó így.</w:t>
+        <w:t xml:space="preserve"> a tektonon, csak mindig a fonál mentén tud mozogni. Ha így van, akkor ez a mondat jó így.</w:t>
+      </w:r>
+    </w:p>
+    <w:p>
+      <w:pPr>
+        <w:numPr>
+          <w:ilvl w:val="0"/>
+          <w:numId w:val="44"/>
+        </w:numPr>
+        <w:spacing w:before="120" w:after="120" w:line="276" w:lineRule="auto"/>
+        <w:jc w:val="both"/>
+        <w:rPr>
+          <w:highlight w:val="yellow"/>
+        </w:rPr>
+      </w:pPr>
+      <w:r>
+        <w:rPr>
+          <w:highlight w:val="yellow"/>
+        </w:rPr>
+        <w:lastRenderedPageBreak/>
+        <w:t xml:space="preserve">gombatest inaktívvá válik – ezt az objektumkatalógusba beleírni, így: </w:t>
+      </w:r>
+      <w:r>
+        <w:t>Gombatest – olyan gombarész, amely a spórák termeléséért és kilövéséért</w:t>
+      </w:r>
+      <w:r>
+        <w:t xml:space="preserve"> </w:t>
+      </w:r>
+      <w:r>
+        <w:t xml:space="preserve">felelős. 3 spórakilövés után elpusztul </w:t>
+      </w:r>
+      <w:r>
+        <w:rPr>
+          <w:highlight w:val="yellow"/>
+        </w:rPr>
+        <w:t>(inaktívvá válik)</w:t>
+      </w:r>
+      <w:r>
+        <w:t>.</w:t>
       </w:r>
     </w:p>
     <w:sectPr>
@@ -9277,6 +11069,92 @@
       <w:rPr>
         <w:rFonts w:ascii="Wingdings" w:hAnsi="Wingdings" w:hint="default"/>
       </w:rPr>
+    </w:lvl>
+  </w:abstractNum>
+  <w:abstractNum w:abstractNumId="22" w15:restartNumberingAfterBreak="0">
+    <w:nsid w:val="7EE31CAD"/>
+    <w:multiLevelType w:val="hybridMultilevel"/>
+    <w:tmpl w:val="96968860"/>
+    <w:lvl w:ilvl="0" w:tplc="FFFFFFFF">
+      <w:start w:val="1"/>
+      <w:numFmt w:val="decimal"/>
+      <w:lvlText w:val="%1."/>
+      <w:lvlJc w:val="left"/>
+      <w:pPr>
+        <w:ind w:left="682" w:hanging="360"/>
+      </w:pPr>
+    </w:lvl>
+    <w:lvl w:ilvl="1" w:tplc="FFFFFFFF" w:tentative="1">
+      <w:start w:val="1"/>
+      <w:numFmt w:val="lowerLetter"/>
+      <w:lvlText w:val="%2."/>
+      <w:lvlJc w:val="left"/>
+      <w:pPr>
+        <w:ind w:left="1402" w:hanging="360"/>
+      </w:pPr>
+    </w:lvl>
+    <w:lvl w:ilvl="2" w:tplc="FFFFFFFF" w:tentative="1">
+      <w:start w:val="1"/>
+      <w:numFmt w:val="lowerRoman"/>
+      <w:lvlText w:val="%3."/>
+      <w:lvlJc w:val="right"/>
+      <w:pPr>
+        <w:ind w:left="2122" w:hanging="180"/>
+      </w:pPr>
+    </w:lvl>
+    <w:lvl w:ilvl="3" w:tplc="FFFFFFFF" w:tentative="1">
+      <w:start w:val="1"/>
+      <w:numFmt w:val="decimal"/>
+      <w:lvlText w:val="%4."/>
+      <w:lvlJc w:val="left"/>
+      <w:pPr>
+        <w:ind w:left="2842" w:hanging="360"/>
+      </w:pPr>
+    </w:lvl>
+    <w:lvl w:ilvl="4" w:tplc="FFFFFFFF" w:tentative="1">
+      <w:start w:val="1"/>
+      <w:numFmt w:val="lowerLetter"/>
+      <w:lvlText w:val="%5."/>
+      <w:lvlJc w:val="left"/>
+      <w:pPr>
+        <w:ind w:left="3562" w:hanging="360"/>
+      </w:pPr>
+    </w:lvl>
+    <w:lvl w:ilvl="5" w:tplc="FFFFFFFF" w:tentative="1">
+      <w:start w:val="1"/>
+      <w:numFmt w:val="lowerRoman"/>
+      <w:lvlText w:val="%6."/>
+      <w:lvlJc w:val="right"/>
+      <w:pPr>
+        <w:ind w:left="4282" w:hanging="180"/>
+      </w:pPr>
+    </w:lvl>
+    <w:lvl w:ilvl="6" w:tplc="FFFFFFFF" w:tentative="1">
+      <w:start w:val="1"/>
+      <w:numFmt w:val="decimal"/>
+      <w:lvlText w:val="%7."/>
+      <w:lvlJc w:val="left"/>
+      <w:pPr>
+        <w:ind w:left="5002" w:hanging="360"/>
+      </w:pPr>
+    </w:lvl>
+    <w:lvl w:ilvl="7" w:tplc="FFFFFFFF" w:tentative="1">
+      <w:start w:val="1"/>
+      <w:numFmt w:val="lowerLetter"/>
+      <w:lvlText w:val="%8."/>
+      <w:lvlJc w:val="left"/>
+      <w:pPr>
+        <w:ind w:left="5722" w:hanging="360"/>
+      </w:pPr>
+    </w:lvl>
+    <w:lvl w:ilvl="8" w:tplc="FFFFFFFF" w:tentative="1">
+      <w:start w:val="1"/>
+      <w:numFmt w:val="lowerRoman"/>
+      <w:lvlText w:val="%9."/>
+      <w:lvlJc w:val="right"/>
+      <w:pPr>
+        <w:ind w:left="6442" w:hanging="180"/>
+      </w:pPr>
     </w:lvl>
   </w:abstractNum>
   <w:num w:numId="1" w16cid:durableId="1497570564">
@@ -9450,6 +11328,9 @@
   </w:num>
   <w:num w:numId="49" w16cid:durableId="2101100091">
     <w:abstractNumId w:val="20"/>
+  </w:num>
+  <w:num w:numId="50" w16cid:durableId="1234049987">
+    <w:abstractNumId w:val="22"/>
   </w:num>
 </w:numbering>
 </file>

</xml_diff>

<commit_message>
Obj.ktalaógus és a case-ek véglegesítése
</commit_message>
<xml_diff>
--- a/7_prototipus_koncepcio/templ_07_0_TSz.docx
+++ b/7_prototipus_koncepcio/templ_07_0_TSz.docx
@@ -2187,7 +2187,19 @@
               <w:t>jön</w:t>
             </w:r>
             <w:r>
-              <w:t xml:space="preserve"> egy gombatest, amely nem tartozik egyetlen tektonhoz sem.</w:t>
+              <w:t xml:space="preserve"> egy gombatest</w:t>
+            </w:r>
+            <w:r>
+              <w:t xml:space="preserve"> </w:t>
+            </w:r>
+            <w:r>
+              <w:t>a</w:t>
+            </w:r>
+            <w:r>
+              <w:t xml:space="preserve"> kiválasztott tektonon (céltekton</w:t>
+            </w:r>
+            <w:r>
+              <w:t>).</w:t>
             </w:r>
           </w:p>
         </w:tc>
@@ -2261,14 +2273,32 @@
               <w:pStyle w:val="Listaszerbekezds"/>
               <w:numPr>
                 <w:ilvl w:val="0"/>
-                <w:numId w:val="27"/>
+                <w:numId w:val="30"/>
               </w:numPr>
               <w:ind w:left="322"/>
               <w:contextualSpacing/>
               <w:jc w:val="both"/>
             </w:pPr>
             <w:r>
-              <w:t>Gombatest létrehozása.</w:t>
+              <w:t>Gombatest</w:t>
+            </w:r>
+            <w:r>
+              <w:t xml:space="preserve"> – a szükséges feltételek fennállása esetén –</w:t>
+            </w:r>
+            <w:r>
+              <w:t xml:space="preserve"> </w:t>
+            </w:r>
+            <w:r>
+              <w:t>a céltektonon</w:t>
+            </w:r>
+            <w:r>
+              <w:t xml:space="preserve"> </w:t>
+            </w:r>
+            <w:r>
+              <w:t>létrejön</w:t>
+            </w:r>
+            <w:r>
+              <w:t>.</w:t>
             </w:r>
           </w:p>
         </w:tc>
@@ -2329,7 +2359,37 @@
           <w:color w:val="auto"/>
           <w:highlight w:val="cyan"/>
         </w:rPr>
+        <w:t>_</w:t>
+      </w:r>
+      <w:r>
+        <w:rPr>
+          <w:b/>
+          <w:i w:val="0"/>
+          <w:iCs/>
+          <w:color w:val="auto"/>
+          <w:highlight w:val="cyan"/>
+        </w:rPr>
         <w:t>MUSHROOMBODY</w:t>
+      </w:r>
+      <w:r>
+        <w:rPr>
+          <w:b/>
+          <w:i w:val="0"/>
+          <w:iCs/>
+          <w:color w:val="auto"/>
+          <w:highlight w:val="cyan"/>
+        </w:rPr>
+        <w:t xml:space="preserve"> </w:t>
+      </w:r>
+      <w:r>
+        <w:rPr>
+          <w:b/>
+          <w:i w:val="0"/>
+          <w:iCs/>
+          <w:color w:val="auto"/>
+          <w:highlight w:val="cyan"/>
+        </w:rPr>
+        <w:t>tecton</w:t>
       </w:r>
     </w:p>
     <w:p>
@@ -2353,35 +2413,73 @@
           <w:bCs/>
           <w:highlight w:val="cyan"/>
         </w:rPr>
-        <w:t xml:space="preserve"> A </w:t>
+        <w:t xml:space="preserve"> A gombatest </w:t>
       </w:r>
       <w:r>
         <w:rPr>
           <w:bCs/>
           <w:highlight w:val="cyan"/>
         </w:rPr>
-        <w:t>gombatest</w:t>
+        <w:t>a céltekton</w:t>
       </w:r>
       <w:r>
         <w:rPr>
           <w:bCs/>
           <w:highlight w:val="cyan"/>
         </w:rPr>
-        <w:t xml:space="preserve"> létre</w:t>
+        <w:t xml:space="preserve">on </w:t>
       </w:r>
       <w:r>
         <w:rPr>
           <w:bCs/>
           <w:highlight w:val="cyan"/>
         </w:rPr>
-        <w:t>jön</w:t>
+        <w:t>létrejön</w:t>
+      </w:r>
+      <w:r>
+        <w:rPr>
+          <w:bCs/>
+        </w:rPr>
+        <w:t>.</w:t>
+      </w:r>
+    </w:p>
+    <w:p>
+      <w:pPr>
+        <w:spacing w:before="120" w:after="120"/>
+        <w:ind w:left="708"/>
+        <w:jc w:val="both"/>
+        <w:rPr>
+          <w:b/>
+          <w:bCs/>
+        </w:rPr>
+      </w:pPr>
+      <w:r>
+        <w:rPr>
+          <w:b/>
+          <w:highlight w:val="cyan"/>
+        </w:rPr>
+        <w:t>Opciók:</w:t>
       </w:r>
       <w:r>
         <w:rPr>
           <w:bCs/>
           <w:highlight w:val="cyan"/>
         </w:rPr>
-        <w:t xml:space="preserve"> (anélkül, hogy bármely tektonhoz is tartozna)</w:t>
+        <w:t xml:space="preserve"> Céltekton (</w:t>
+      </w:r>
+      <w:r>
+        <w:rPr>
+          <w:bCs/>
+          <w:highlight w:val="cyan"/>
+        </w:rPr>
+        <w:t>t</w:t>
+      </w:r>
+      <w:r>
+        <w:rPr>
+          <w:bCs/>
+          <w:highlight w:val="cyan"/>
+        </w:rPr>
+        <w:t>ecton)</w:t>
       </w:r>
     </w:p>
     <w:p>
@@ -2645,14 +2743,20 @@
               <w:pStyle w:val="Listaszerbekezds"/>
               <w:numPr>
                 <w:ilvl w:val="0"/>
-                <w:numId w:val="30"/>
+                <w:numId w:val="51"/>
               </w:numPr>
               <w:ind w:left="322"/>
               <w:contextualSpacing/>
               <w:jc w:val="both"/>
             </w:pPr>
             <w:r>
-              <w:t>Gombatest létrehozása.</w:t>
+              <w:t>Gombatest létrehozása</w:t>
+            </w:r>
+            <w:r>
+              <w:t xml:space="preserve"> </w:t>
+            </w:r>
+            <w:r>
+              <w:t>a céltektonon.</w:t>
             </w:r>
           </w:p>
           <w:p>
@@ -2660,14 +2764,14 @@
               <w:pStyle w:val="Listaszerbekezds"/>
               <w:numPr>
                 <w:ilvl w:val="0"/>
-                <w:numId w:val="30"/>
+                <w:numId w:val="51"/>
               </w:numPr>
               <w:ind w:left="322"/>
               <w:contextualSpacing/>
               <w:jc w:val="both"/>
             </w:pPr>
             <w:r>
-              <w:t>Céltekton kiválasztása.</w:t>
+              <w:t>Feltételek vizsgálata.</w:t>
             </w:r>
           </w:p>
           <w:p>
@@ -2675,7 +2779,7 @@
               <w:pStyle w:val="Listaszerbekezds"/>
               <w:numPr>
                 <w:ilvl w:val="0"/>
-                <w:numId w:val="30"/>
+                <w:numId w:val="51"/>
               </w:numPr>
               <w:ind w:left="322"/>
               <w:contextualSpacing/>
@@ -2689,6 +2793,9 @@
             </w:r>
             <w:r>
               <w:t xml:space="preserve"> </w:t>
+            </w:r>
+            <w:r>
+              <w:t xml:space="preserve">véglegesen </w:t>
             </w:r>
             <w:r>
               <w:t>elhelyezésre</w:t>
@@ -2748,7 +2855,7 @@
           <w:color w:val="auto"/>
           <w:highlight w:val="cyan"/>
         </w:rPr>
-        <w:t>CREATEMUSHROOMBODY</w:t>
+        <w:t>GROW_</w:t>
       </w:r>
       <w:r>
         <w:rPr>
@@ -2758,7 +2865,7 @@
           <w:color w:val="auto"/>
           <w:highlight w:val="cyan"/>
         </w:rPr>
-        <w:t xml:space="preserve"> </w:t>
+        <w:t>MUSHROOMBODY</w:t>
       </w:r>
       <w:r>
         <w:rPr>
@@ -2768,7 +2875,7 @@
           <w:color w:val="auto"/>
           <w:highlight w:val="cyan"/>
         </w:rPr>
-        <w:t>TE</w:t>
+        <w:t xml:space="preserve"> </w:t>
       </w:r>
       <w:r>
         <w:rPr>
@@ -2778,17 +2885,7 @@
           <w:color w:val="auto"/>
           <w:highlight w:val="cyan"/>
         </w:rPr>
-        <w:t>C</w:t>
-      </w:r>
-      <w:r>
-        <w:rPr>
-          <w:b/>
-          <w:i w:val="0"/>
-          <w:iCs/>
-          <w:color w:val="auto"/>
-          <w:highlight w:val="cyan"/>
-        </w:rPr>
-        <w:t>TON</w:t>
+        <w:t>tecton</w:t>
       </w:r>
     </w:p>
     <w:p>
@@ -2847,63 +2944,54 @@
           <w:bCs/>
         </w:rPr>
       </w:pPr>
-      <w:proofErr w:type="gramStart"/>
+      <w:r>
+        <w:rPr>
+          <w:b/>
+          <w:highlight w:val="cyan"/>
+        </w:rPr>
+        <w:t>Opciók:</w:t>
+      </w:r>
       <w:r>
         <w:rPr>
           <w:bCs/>
           <w:highlight w:val="cyan"/>
         </w:rPr>
-        <w:t>&lt;&lt;</w:t>
+        <w:t xml:space="preserve"> </w:t>
       </w:r>
       <w:r>
         <w:rPr>
           <w:bCs/>
           <w:highlight w:val="cyan"/>
         </w:rPr>
-        <w:t xml:space="preserve"> </w:t>
+        <w:t>C</w:t>
       </w:r>
       <w:r>
         <w:rPr>
           <w:bCs/>
           <w:highlight w:val="cyan"/>
         </w:rPr>
-        <w:t>1</w:t>
-      </w:r>
-      <w:proofErr w:type="gramEnd"/>
+        <w:t>éltekton</w:t>
+      </w:r>
       <w:r>
         <w:rPr>
           <w:bCs/>
           <w:highlight w:val="cyan"/>
         </w:rPr>
-        <w:t xml:space="preserve">: </w:t>
+        <w:t xml:space="preserve"> (</w:t>
       </w:r>
       <w:r>
         <w:rPr>
           <w:bCs/>
           <w:highlight w:val="cyan"/>
         </w:rPr>
-        <w:t>C</w:t>
+        <w:t>t</w:t>
       </w:r>
       <w:r>
         <w:rPr>
           <w:bCs/>
           <w:highlight w:val="cyan"/>
         </w:rPr>
-        <w:t>éltekton</w:t>
-      </w:r>
-      <w:r>
-        <w:rPr>
-          <w:bCs/>
-          <w:highlight w:val="cyan"/>
-        </w:rPr>
-        <w:t xml:space="preserve"> (</w:t>
-      </w:r>
-      <w:r>
-        <w:rPr>
-          <w:bCs/>
-          <w:highlight w:val="cyan"/>
-        </w:rPr>
-        <w:t>Tecton</w:t>
+        <w:t>ecton</w:t>
       </w:r>
       <w:r>
         <w:rPr>
@@ -2936,6 +3024,7 @@
           <w:szCs w:val="24"/>
           <w:highlight w:val="yellow"/>
         </w:rPr>
+        <w:lastRenderedPageBreak/>
         <w:t>TSZ/3.</w:t>
       </w:r>
       <w:r>
@@ -3048,7 +3137,6 @@
               <w:rPr>
                 <w:b/>
               </w:rPr>
-              <w:lastRenderedPageBreak/>
               <w:t>Rövid leírás</w:t>
             </w:r>
           </w:p>
@@ -3236,7 +3324,7 @@
           <w:color w:val="auto"/>
           <w:highlight w:val="cyan"/>
         </w:rPr>
-        <w:t>PUTSPORE</w:t>
+        <w:t>PUT</w:t>
       </w:r>
       <w:r>
         <w:rPr>
@@ -3246,7 +3334,7 @@
           <w:color w:val="auto"/>
           <w:highlight w:val="cyan"/>
         </w:rPr>
-        <w:t xml:space="preserve"> </w:t>
+        <w:t>_</w:t>
       </w:r>
       <w:r>
         <w:rPr>
@@ -3256,7 +3344,27 @@
           <w:color w:val="auto"/>
           <w:highlight w:val="cyan"/>
         </w:rPr>
-        <w:t>TECTON</w:t>
+        <w:t>SPORE</w:t>
+      </w:r>
+      <w:r>
+        <w:rPr>
+          <w:b/>
+          <w:i w:val="0"/>
+          <w:iCs/>
+          <w:color w:val="auto"/>
+          <w:highlight w:val="cyan"/>
+        </w:rPr>
+        <w:t xml:space="preserve"> </w:t>
+      </w:r>
+      <w:r>
+        <w:rPr>
+          <w:b/>
+          <w:i w:val="0"/>
+          <w:iCs/>
+          <w:color w:val="auto"/>
+          <w:highlight w:val="cyan"/>
+        </w:rPr>
+        <w:t>tecton</w:t>
       </w:r>
     </w:p>
     <w:p>
@@ -3329,77 +3437,61 @@
           <w:bCs/>
         </w:rPr>
       </w:pPr>
-      <w:proofErr w:type="gramStart"/>
+      <w:r>
+        <w:rPr>
+          <w:b/>
+          <w:highlight w:val="cyan"/>
+        </w:rPr>
+        <w:t>Opciók:</w:t>
+      </w:r>
       <w:r>
         <w:rPr>
           <w:bCs/>
           <w:highlight w:val="cyan"/>
         </w:rPr>
-        <w:t>&lt;&lt;</w:t>
+        <w:t xml:space="preserve"> </w:t>
       </w:r>
       <w:r>
         <w:rPr>
           <w:bCs/>
           <w:highlight w:val="cyan"/>
         </w:rPr>
-        <w:t xml:space="preserve"> </w:t>
+        <w:t>C</w:t>
       </w:r>
       <w:r>
         <w:rPr>
           <w:bCs/>
           <w:highlight w:val="cyan"/>
         </w:rPr>
-        <w:t>1</w:t>
-      </w:r>
-      <w:proofErr w:type="gramEnd"/>
+        <w:t>éltekton</w:t>
+      </w:r>
       <w:r>
         <w:rPr>
           <w:bCs/>
           <w:highlight w:val="cyan"/>
         </w:rPr>
-        <w:t xml:space="preserve">: </w:t>
+        <w:t xml:space="preserve"> (</w:t>
       </w:r>
       <w:r>
         <w:rPr>
           <w:bCs/>
           <w:highlight w:val="cyan"/>
         </w:rPr>
-        <w:t>C</w:t>
+        <w:t>t</w:t>
       </w:r>
       <w:r>
         <w:rPr>
           <w:bCs/>
           <w:highlight w:val="cyan"/>
         </w:rPr>
-        <w:t>éltekton</w:t>
+        <w:t>ecton</w:t>
       </w:r>
       <w:r>
         <w:rPr>
           <w:bCs/>
           <w:highlight w:val="cyan"/>
         </w:rPr>
-        <w:t xml:space="preserve"> </w:t>
-      </w:r>
-      <w:r>
-        <w:rPr>
-          <w:bCs/>
-          <w:highlight w:val="cyan"/>
-        </w:rPr>
-        <w:t>(</w:t>
-      </w:r>
-      <w:r>
-        <w:rPr>
-          <w:bCs/>
-          <w:highlight w:val="cyan"/>
-        </w:rPr>
-        <w:t>T</w:t>
-      </w:r>
-      <w:r>
-        <w:rPr>
-          <w:bCs/>
-          <w:highlight w:val="cyan"/>
-        </w:rPr>
-        <w:t>ecton)</w:t>
+        <w:t>)</w:t>
       </w:r>
     </w:p>
     <w:p>
@@ -3704,7 +3796,19 @@
               <w:jc w:val="both"/>
             </w:pPr>
             <w:r>
-              <w:t>A gombatest kilövi a spórákat.</w:t>
+              <w:t xml:space="preserve">A gombatest </w:t>
+            </w:r>
+            <w:r>
+              <w:t>a c</w:t>
+            </w:r>
+            <w:r>
+              <w:t>éltekton</w:t>
+            </w:r>
+            <w:r>
+              <w:t xml:space="preserve">ra </w:t>
+            </w:r>
+            <w:r>
+              <w:t>kilövi a spórákat.</w:t>
             </w:r>
           </w:p>
         </w:tc>
@@ -3765,7 +3869,7 @@
           <w:color w:val="auto"/>
           <w:highlight w:val="cyan"/>
         </w:rPr>
-        <w:t xml:space="preserve">SPORES </w:t>
+        <w:t>_</w:t>
       </w:r>
       <w:r>
         <w:rPr>
@@ -3775,7 +3879,7 @@
           <w:color w:val="auto"/>
           <w:highlight w:val="cyan"/>
         </w:rPr>
-        <w:t>MUSHROOMBODY</w:t>
+        <w:t xml:space="preserve">SPORES </w:t>
       </w:r>
       <w:r>
         <w:rPr>
@@ -3785,7 +3889,7 @@
           <w:color w:val="auto"/>
           <w:highlight w:val="cyan"/>
         </w:rPr>
-        <w:t xml:space="preserve"> </w:t>
+        <w:t>mushroombody</w:t>
       </w:r>
       <w:r>
         <w:rPr>
@@ -3795,7 +3899,17 @@
           <w:color w:val="auto"/>
           <w:highlight w:val="cyan"/>
         </w:rPr>
-        <w:t>TECTON</w:t>
+        <w:t xml:space="preserve"> </w:t>
+      </w:r>
+      <w:r>
+        <w:rPr>
+          <w:b/>
+          <w:i w:val="0"/>
+          <w:iCs/>
+          <w:color w:val="auto"/>
+          <w:highlight w:val="cyan"/>
+        </w:rPr>
+        <w:t>tecton</w:t>
       </w:r>
     </w:p>
     <w:p>
@@ -3810,52 +3924,31 @@
       </w:pPr>
       <w:r>
         <w:rPr>
+          <w:b/>
+          <w:highlight w:val="cyan"/>
+        </w:rPr>
+        <w:t>Leírás:</w:t>
+      </w:r>
+      <w:r>
+        <w:rPr>
           <w:bCs/>
           <w:highlight w:val="cyan"/>
         </w:rPr>
-        <w:t xml:space="preserve">Leírás: </w:t>
+        <w:t xml:space="preserve"> A kiválasztott gombatest </w:t>
       </w:r>
       <w:r>
         <w:rPr>
           <w:bCs/>
           <w:highlight w:val="cyan"/>
         </w:rPr>
-        <w:t>A</w:t>
+        <w:t xml:space="preserve">valamennyi </w:t>
       </w:r>
       <w:r>
         <w:rPr>
           <w:bCs/>
           <w:highlight w:val="cyan"/>
         </w:rPr>
-        <w:t xml:space="preserve"> </w:t>
-      </w:r>
-      <w:r>
-        <w:rPr>
-          <w:bCs/>
-          <w:highlight w:val="cyan"/>
-        </w:rPr>
-        <w:t xml:space="preserve">kiválasztott gombatest </w:t>
-      </w:r>
-      <w:r>
-        <w:rPr>
-          <w:bCs/>
-          <w:highlight w:val="cyan"/>
-        </w:rPr>
-        <w:t xml:space="preserve">valamennyi </w:t>
-      </w:r>
-      <w:r>
-        <w:rPr>
-          <w:bCs/>
-          <w:highlight w:val="cyan"/>
-        </w:rPr>
-        <w:t>spór</w:t>
-      </w:r>
-      <w:r>
-        <w:rPr>
-          <w:bCs/>
-          <w:highlight w:val="cyan"/>
-        </w:rPr>
-        <w:t>á</w:t>
+        <w:t>spórá</w:t>
       </w:r>
       <w:r>
         <w:rPr>
@@ -3885,115 +3978,86 @@
         <w:ind w:left="708"/>
         <w:jc w:val="both"/>
         <w:rPr>
+          <w:b/>
+          <w:bCs/>
+        </w:rPr>
+      </w:pPr>
+      <w:r>
+        <w:rPr>
+          <w:b/>
+          <w:highlight w:val="cyan"/>
+        </w:rPr>
+        <w:t>Opciók:</w:t>
+      </w:r>
+      <w:r>
+        <w:rPr>
           <w:bCs/>
           <w:highlight w:val="cyan"/>
         </w:rPr>
-      </w:pPr>
-      <w:proofErr w:type="gramStart"/>
+        <w:t xml:space="preserve"> </w:t>
+      </w:r>
       <w:r>
         <w:rPr>
           <w:bCs/>
           <w:highlight w:val="cyan"/>
         </w:rPr>
-        <w:t>&lt;&lt;</w:t>
+        <w:t>Gombatest</w:t>
       </w:r>
       <w:r>
         <w:rPr>
           <w:bCs/>
           <w:highlight w:val="cyan"/>
         </w:rPr>
-        <w:t xml:space="preserve"> </w:t>
+        <w:t xml:space="preserve"> (</w:t>
       </w:r>
       <w:r>
         <w:rPr>
           <w:bCs/>
           <w:highlight w:val="cyan"/>
         </w:rPr>
-        <w:t>1</w:t>
-      </w:r>
-      <w:proofErr w:type="gramEnd"/>
+        <w:t>mushroombody</w:t>
+      </w:r>
       <w:r>
         <w:rPr>
           <w:bCs/>
           <w:highlight w:val="cyan"/>
         </w:rPr>
-        <w:t xml:space="preserve">: </w:t>
+        <w:t>)</w:t>
       </w:r>
       <w:r>
         <w:rPr>
           <w:bCs/>
           <w:highlight w:val="cyan"/>
         </w:rPr>
-        <w:t>Gombatest</w:t>
+        <w:t>; c</w:t>
       </w:r>
       <w:r>
         <w:rPr>
           <w:bCs/>
           <w:highlight w:val="cyan"/>
         </w:rPr>
-        <w:t xml:space="preserve"> (MushroomBody)</w:t>
-      </w:r>
-    </w:p>
-    <w:p>
-      <w:pPr>
-        <w:spacing w:before="120" w:after="120"/>
-        <w:ind w:left="708"/>
-        <w:jc w:val="both"/>
-        <w:rPr>
-          <w:b/>
-          <w:bCs/>
-        </w:rPr>
-      </w:pPr>
-      <w:proofErr w:type="gramStart"/>
+        <w:t>éltekton</w:t>
+      </w:r>
       <w:r>
         <w:rPr>
           <w:bCs/>
           <w:highlight w:val="cyan"/>
         </w:rPr>
-        <w:t>&lt;&lt;</w:t>
+        <w:t xml:space="preserve"> (</w:t>
       </w:r>
       <w:r>
         <w:rPr>
           <w:bCs/>
           <w:highlight w:val="cyan"/>
         </w:rPr>
-        <w:t xml:space="preserve"> </w:t>
+        <w:t>t</w:t>
       </w:r>
       <w:r>
         <w:rPr>
           <w:bCs/>
           <w:highlight w:val="cyan"/>
         </w:rPr>
-        <w:t>2</w:t>
-      </w:r>
-      <w:proofErr w:type="gramEnd"/>
-      <w:r>
-        <w:rPr>
-          <w:bCs/>
-          <w:highlight w:val="cyan"/>
-        </w:rPr>
-        <w:t xml:space="preserve">: </w:t>
-      </w:r>
-      <w:r>
-        <w:rPr>
-          <w:bCs/>
-          <w:highlight w:val="cyan"/>
-        </w:rPr>
-        <w:t>Céltekton</w:t>
-      </w:r>
-      <w:r>
-        <w:rPr>
-          <w:bCs/>
-          <w:highlight w:val="cyan"/>
-        </w:rPr>
-        <w:t xml:space="preserve"> </w:t>
-      </w:r>
-      <w:r>
-        <w:rPr>
-          <w:bCs/>
-          <w:highlight w:val="cyan"/>
-        </w:rPr>
-        <w:t>(Tecton)</w:t>
+        <w:t>ecton)</w:t>
       </w:r>
     </w:p>
     <w:p>
@@ -4301,6 +4365,31 @@
     </w:tbl>
     <w:p>
       <w:pPr>
+        <w:spacing w:before="180"/>
+        <w:jc w:val="both"/>
+        <w:rPr>
+          <w:b/>
+          <w:bCs/>
+          <w:i/>
+          <w:iCs/>
+          <w:highlight w:val="cyan"/>
+          <w:u w:val="single"/>
+        </w:rPr>
+      </w:pPr>
+      <w:r>
+        <w:rPr>
+          <w:b/>
+          <w:bCs/>
+          <w:i/>
+          <w:iCs/>
+          <w:highlight w:val="cyan"/>
+          <w:u w:val="single"/>
+        </w:rPr>
+        <w:t>Bemeneti nyelv</w:t>
+      </w:r>
+    </w:p>
+    <w:p>
+      <w:pPr>
         <w:pStyle w:val="magyarazat"/>
         <w:spacing w:before="120" w:after="120"/>
         <w:rPr>
@@ -4359,7 +4448,7 @@
           <w:color w:val="auto"/>
           <w:highlight w:val="cyan"/>
         </w:rPr>
-        <w:t>MUSHROOMBODY</w:t>
+        <w:t>mushroombody</w:t>
       </w:r>
     </w:p>
     <w:p>
@@ -4374,17 +4463,17 @@
       </w:pPr>
       <w:r>
         <w:rPr>
+          <w:b/>
+          <w:highlight w:val="cyan"/>
+        </w:rPr>
+        <w:t>Leírás:</w:t>
+      </w:r>
+      <w:r>
+        <w:rPr>
           <w:bCs/>
           <w:highlight w:val="cyan"/>
         </w:rPr>
-        <w:t xml:space="preserve">Leírás: A kiválasztott gombatest </w:t>
-      </w:r>
-      <w:r>
-        <w:rPr>
-          <w:bCs/>
-          <w:highlight w:val="cyan"/>
-        </w:rPr>
-        <w:t>elpusztul (</w:t>
+        <w:t xml:space="preserve"> A kiválasztott gombatest elpusztul (</w:t>
       </w:r>
       <w:r>
         <w:rPr>
@@ -4418,49 +4507,47 @@
           <w:bCs/>
         </w:rPr>
       </w:pPr>
-      <w:proofErr w:type="gramStart"/>
+      <w:r>
+        <w:rPr>
+          <w:b/>
+          <w:highlight w:val="cyan"/>
+        </w:rPr>
+        <w:t>Opciók:</w:t>
+      </w:r>
       <w:r>
         <w:rPr>
           <w:bCs/>
           <w:highlight w:val="cyan"/>
         </w:rPr>
-        <w:t>&lt;&lt;</w:t>
+        <w:t xml:space="preserve"> </w:t>
       </w:r>
       <w:r>
         <w:rPr>
           <w:bCs/>
           <w:highlight w:val="cyan"/>
         </w:rPr>
-        <w:t xml:space="preserve"> </w:t>
+        <w:t>Gombatest</w:t>
       </w:r>
       <w:r>
         <w:rPr>
           <w:bCs/>
           <w:highlight w:val="cyan"/>
         </w:rPr>
-        <w:t>1</w:t>
-      </w:r>
-      <w:proofErr w:type="gramEnd"/>
+        <w:t xml:space="preserve"> (</w:t>
+      </w:r>
       <w:r>
         <w:rPr>
           <w:bCs/>
           <w:highlight w:val="cyan"/>
         </w:rPr>
-        <w:t>: Gombatest</w:t>
+        <w:t>mushroombody</w:t>
       </w:r>
       <w:r>
         <w:rPr>
           <w:bCs/>
           <w:highlight w:val="cyan"/>
         </w:rPr>
-        <w:t xml:space="preserve"> </w:t>
-      </w:r>
-      <w:r>
-        <w:rPr>
-          <w:bCs/>
-          <w:highlight w:val="cyan"/>
-        </w:rPr>
-        <w:t>(MushroomBody)</w:t>
+        <w:t>)</w:t>
       </w:r>
     </w:p>
     <w:p>
@@ -4473,6 +4560,7 @@
         <w:spacing w:before="480"/>
       </w:pPr>
       <w:r>
+        <w:lastRenderedPageBreak/>
         <w:t xml:space="preserve">3. </w:t>
       </w:r>
       <w:r>
@@ -4509,11 +4597,7 @@
         <w:t>esetenként egy-öt mondatban.</w:t>
       </w:r>
       <w:r>
-        <w:t xml:space="preserve"> </w:t>
-      </w:r>
-      <w:r>
-        <w:lastRenderedPageBreak/>
-        <w:t xml:space="preserve">Minden teszthez meg kell adni, hogy mi a célja, a </w:t>
+        <w:t xml:space="preserve"> Minden teszthez meg kell adni, hogy mi a célja, a </w:t>
       </w:r>
       <w:proofErr w:type="spellStart"/>
       <w:r>
@@ -4657,7 +4741,31 @@
           <w:sz w:val="24"/>
           <w:szCs w:val="24"/>
         </w:rPr>
-        <w:t>Gombatest sikeres növesztése FertileTectonra (nem MultiLayeredTecton és nem AridTecton) gombafonál által</w:t>
+        <w:t>Gombatest sikeres növesztése FertileTectonra (</w:t>
+      </w:r>
+      <w:r>
+        <w:rPr>
+          <w:rFonts w:ascii="Times New Roman" w:hAnsi="Times New Roman" w:cs="Times New Roman"/>
+          <w:sz w:val="24"/>
+          <w:szCs w:val="24"/>
+        </w:rPr>
+        <w:t>nem SustainingTecton,</w:t>
+      </w:r>
+      <w:r>
+        <w:rPr>
+          <w:rFonts w:ascii="Times New Roman" w:hAnsi="Times New Roman" w:cs="Times New Roman"/>
+          <w:sz w:val="24"/>
+          <w:szCs w:val="24"/>
+        </w:rPr>
+        <w:t xml:space="preserve"> </w:t>
+      </w:r>
+      <w:r>
+        <w:rPr>
+          <w:rFonts w:ascii="Times New Roman" w:hAnsi="Times New Roman" w:cs="Times New Roman"/>
+          <w:sz w:val="24"/>
+          <w:szCs w:val="24"/>
+        </w:rPr>
+        <w:t>nem MultiLayeredTecton és nem AridTecton) gombafonál által</w:t>
       </w:r>
       <w:r>
         <w:rPr>
@@ -4724,7 +4832,16 @@
               <w:jc w:val="both"/>
             </w:pPr>
             <w:r>
-              <w:t>Gombatest sikeres növesztése FertileTectonra (nem MultiLayeredTecton és nem AridTecton)</w:t>
+              <w:t>Gombatest sikeres növesztése FertileTectonra (</w:t>
+            </w:r>
+            <w:r>
+              <w:t>nem SustainingTecton,</w:t>
+            </w:r>
+            <w:r>
+              <w:t xml:space="preserve"> </w:t>
+            </w:r>
+            <w:r>
+              <w:t>nem MultiLayeredTecton és nem AridTecton)</w:t>
             </w:r>
             <w:r>
               <w:t xml:space="preserve"> </w:t>
@@ -4782,7 +4899,16 @@
               <w:t xml:space="preserve">fonál sikeresen növeszt gombatestet </w:t>
             </w:r>
             <w:r>
-              <w:t xml:space="preserve">olyan FertileTectonon, amely nem </w:t>
+              <w:t xml:space="preserve">olyan FertileTectonon, amely </w:t>
+            </w:r>
+            <w:r>
+              <w:t>nem SustainingTecton,</w:t>
+            </w:r>
+            <w:r>
+              <w:t xml:space="preserve"> </w:t>
+            </w:r>
+            <w:r>
+              <w:t xml:space="preserve">nem </w:t>
             </w:r>
             <w:r>
               <w:t>MultiLayeredTecton és nem AridTecton</w:t>
@@ -4840,69 +4966,102 @@
               <w:t>olyan</w:t>
             </w:r>
             <w:r>
+              <w:t xml:space="preserve"> </w:t>
+            </w:r>
+            <w:r>
+              <w:t>FertileTectonon</w:t>
+            </w:r>
+            <w:r>
+              <w:t xml:space="preserve"> </w:t>
+            </w:r>
+            <w:r>
+              <w:t>(céltekton)</w:t>
+            </w:r>
+            <w:r>
+              <w:t xml:space="preserve">, amely </w:t>
+            </w:r>
+            <w:r>
+              <w:t>nem SustainingTecton,</w:t>
+            </w:r>
+            <w:r>
+              <w:t xml:space="preserve"> </w:t>
+            </w:r>
+            <w:r>
+              <w:t xml:space="preserve">nem </w:t>
+            </w:r>
+            <w:r>
+              <w:t>MultiLayeredTecton és nem AridTecton</w:t>
+            </w:r>
+            <w:r>
+              <w:t xml:space="preserve">, és amelyen </w:t>
+            </w:r>
+            <w:r>
+              <w:t xml:space="preserve">van legalább 3 db spóra és </w:t>
+            </w:r>
+            <w:r>
+              <w:t>még nincs gombates</w:t>
+            </w:r>
+            <w:r>
+              <w:t>t</w:t>
+            </w:r>
+            <w:r>
+              <w:t>.</w:t>
+            </w:r>
+            <w:r>
+              <w:t xml:space="preserve"> </w:t>
+            </w:r>
+          </w:p>
+          <w:p>
+            <w:pPr>
+              <w:jc w:val="both"/>
+            </w:pPr>
+          </w:p>
+          <w:p>
+            <w:pPr>
+              <w:jc w:val="both"/>
+            </w:pPr>
+            <w:r>
+              <w:t xml:space="preserve">A teszt eredményeként az új gombatest megjelenik a céltektonon. </w:t>
+            </w:r>
+            <w:r>
+              <w:t>(</w:t>
+            </w:r>
+            <w:r>
+              <w:t>G</w:t>
+            </w:r>
+            <w:r>
+              <w:t xml:space="preserve">ombatest FertileTectonon történő létrehozásának feltétele, hogy a </w:t>
+            </w:r>
+            <w:r>
+              <w:t>cél</w:t>
+            </w:r>
+            <w:r>
+              <w:t>tektonon legyen 3 db spóra, valamint, hogy ne legyen rajta gombatest.)</w:t>
+            </w:r>
+          </w:p>
+          <w:p>
+            <w:pPr>
+              <w:jc w:val="both"/>
+            </w:pPr>
+          </w:p>
+          <w:p>
+            <w:pPr>
+              <w:jc w:val="both"/>
+            </w:pPr>
+            <w:r>
+              <w:t>(Megjegyzés:</w:t>
+            </w:r>
+            <w:r>
+              <w:t xml:space="preserve"> </w:t>
+            </w:r>
+            <w:r>
+              <w:t>SustainingTecton</w:t>
+            </w:r>
+            <w:r>
               <w:t xml:space="preserve">, </w:t>
             </w:r>
             <w:r>
-              <w:t xml:space="preserve">FertileTectonon, amely nem </w:t>
-            </w:r>
-            <w:r>
-              <w:t>MultiLayeredTecton és nem AridTecton</w:t>
-            </w:r>
-            <w:r>
-              <w:t xml:space="preserve">, és amelyen </w:t>
-            </w:r>
-            <w:r>
-              <w:t xml:space="preserve">van legalább 3 db spóra és </w:t>
-            </w:r>
-            <w:r>
-              <w:t>még nincs gombates</w:t>
-            </w:r>
-            <w:r>
-              <w:t>t</w:t>
-            </w:r>
-            <w:r>
-              <w:t>.</w:t>
-            </w:r>
-            <w:r>
-              <w:t xml:space="preserve"> </w:t>
-            </w:r>
-          </w:p>
-          <w:p>
-            <w:pPr>
-              <w:jc w:val="both"/>
-            </w:pPr>
-          </w:p>
-          <w:p>
-            <w:pPr>
-              <w:jc w:val="both"/>
-            </w:pPr>
-            <w:r>
-              <w:t xml:space="preserve">A teszt eredményeként az új gombatest megjelenik a céltektonon. </w:t>
-            </w:r>
-            <w:r>
-              <w:t>(</w:t>
-            </w:r>
-            <w:r>
-              <w:t>G</w:t>
-            </w:r>
-            <w:r>
-              <w:t>ombatest FertileTectonon történő létrehozásának feltétele, hogy a tektonon legyen 3 db spóra, valamint, hogy ne legyen rajta gombatest.)</w:t>
-            </w:r>
-          </w:p>
-          <w:p>
-            <w:pPr>
-              <w:jc w:val="both"/>
-            </w:pPr>
-          </w:p>
-          <w:p>
-            <w:pPr>
-              <w:jc w:val="both"/>
-            </w:pPr>
-            <w:r>
-              <w:t>(Megjegyzés:</w:t>
-            </w:r>
-            <w:r>
-              <w:t xml:space="preserve"> MultiLayeredTecton és AridTecton</w:t>
+              <w:t>MultiLayeredTecton és AridTecton</w:t>
             </w:r>
             <w:r>
               <w:t xml:space="preserve"> esetén a teszt hasonlóképpen működik, mutatis mutandis.)</w:t>
@@ -4943,7 +5102,31 @@
           <w:sz w:val="24"/>
           <w:szCs w:val="24"/>
         </w:rPr>
-        <w:t xml:space="preserve"> számú teszteset – Gombatest spórahiány miatti sikertelen növesztése FertileTectonra (nem MultiLayeredTecton és nem AridTecton) gombafonál által</w:t>
+        <w:t xml:space="preserve"> számú teszteset – Gombatest spórahiány miatti sikertelen növesztése FertileTectonra (</w:t>
+      </w:r>
+      <w:r>
+        <w:rPr>
+          <w:rFonts w:ascii="Times New Roman" w:hAnsi="Times New Roman" w:cs="Times New Roman"/>
+          <w:sz w:val="24"/>
+          <w:szCs w:val="24"/>
+        </w:rPr>
+        <w:t>nem SustainingTecton,</w:t>
+      </w:r>
+      <w:r>
+        <w:rPr>
+          <w:rFonts w:ascii="Times New Roman" w:hAnsi="Times New Roman" w:cs="Times New Roman"/>
+          <w:sz w:val="24"/>
+          <w:szCs w:val="24"/>
+        </w:rPr>
+        <w:t xml:space="preserve"> </w:t>
+      </w:r>
+      <w:r>
+        <w:rPr>
+          <w:rFonts w:ascii="Times New Roman" w:hAnsi="Times New Roman" w:cs="Times New Roman"/>
+          <w:sz w:val="24"/>
+          <w:szCs w:val="24"/>
+        </w:rPr>
+        <w:t>nem MultiLayeredTecton és nem AridTecton) gombafonál által</w:t>
       </w:r>
       <w:r>
         <w:rPr>
@@ -5016,7 +5199,16 @@
               <w:t>spórahiány miatti sikertelen</w:t>
             </w:r>
             <w:r>
-              <w:t xml:space="preserve"> növesztése FertileTectonra (nem MultiLayeredTecton és nem AridTecton)</w:t>
+              <w:t xml:space="preserve"> növesztése FertileTectonra (</w:t>
+            </w:r>
+            <w:r>
+              <w:t>nem SustainingTecton,</w:t>
+            </w:r>
+            <w:r>
+              <w:t xml:space="preserve"> </w:t>
+            </w:r>
+            <w:r>
+              <w:t>nem MultiLayeredTecton és nem AridTecton)</w:t>
             </w:r>
             <w:r>
               <w:t xml:space="preserve"> </w:t>
@@ -5074,7 +5266,16 @@
               <w:t>gombatestet létrehozni olyan FertileTectonon</w:t>
             </w:r>
             <w:r>
-              <w:t xml:space="preserve">, amely nem </w:t>
+              <w:t xml:space="preserve">, amely </w:t>
+            </w:r>
+            <w:r>
+              <w:t>nem SustainingTecton,</w:t>
+            </w:r>
+            <w:r>
+              <w:t xml:space="preserve"> </w:t>
+            </w:r>
+            <w:r>
+              <w:t xml:space="preserve">nem </w:t>
             </w:r>
             <w:r>
               <w:t>MultiLayeredTecton és nem AridTecton</w:t>
@@ -5132,7 +5333,25 @@
               <w:t xml:space="preserve"> </w:t>
             </w:r>
             <w:r>
-              <w:t xml:space="preserve">FertileTectonon, amely nem </w:t>
+              <w:t>FertileTectonon</w:t>
+            </w:r>
+            <w:r>
+              <w:t xml:space="preserve"> </w:t>
+            </w:r>
+            <w:r>
+              <w:t>(céltekton)</w:t>
+            </w:r>
+            <w:r>
+              <w:t xml:space="preserve">, amely </w:t>
+            </w:r>
+            <w:r>
+              <w:t>nem SustainingTecton,</w:t>
+            </w:r>
+            <w:r>
+              <w:t xml:space="preserve"> </w:t>
+            </w:r>
+            <w:r>
+              <w:t xml:space="preserve">nem </w:t>
             </w:r>
             <w:r>
               <w:t>MultiLayeredTecton és nem AridTecton</w:t>
@@ -5154,6 +5373,7 @@
               <w:jc w:val="both"/>
             </w:pPr>
             <w:r>
+              <w:lastRenderedPageBreak/>
               <w:t xml:space="preserve">A teszt eredményeként új gombatest nem jelenik meg a játéktéren. </w:t>
             </w:r>
             <w:r>
@@ -5163,7 +5383,13 @@
               <w:t>G</w:t>
             </w:r>
             <w:r>
-              <w:t>ombatest FertileTectonon történő létrehozásának feltétele, hogy a tektonon legyen 3 db spóra, valamint, hogy ne legyen rajta gombatest.)</w:t>
+              <w:t xml:space="preserve">ombatest FertileTectonon történő létrehozásának feltétele, hogy a </w:t>
+            </w:r>
+            <w:r>
+              <w:t>cél</w:t>
+            </w:r>
+            <w:r>
+              <w:t>tektonon legyen 3 db spóra, valamint, hogy ne legyen rajta gombatest.)</w:t>
             </w:r>
           </w:p>
           <w:p>
@@ -5179,7 +5405,13 @@
               <w:t>(Megjegyzés:</w:t>
             </w:r>
             <w:r>
-              <w:t xml:space="preserve"> MultiLayeredTecton és AridTecton</w:t>
+              <w:t xml:space="preserve"> </w:t>
+            </w:r>
+            <w:r>
+              <w:t xml:space="preserve">SustainingTecton, </w:t>
+            </w:r>
+            <w:r>
+              <w:t>MultiLayeredTecton és AridTecton</w:t>
             </w:r>
             <w:r>
               <w:t xml:space="preserve"> esetén a teszt hasonlóképpen működik, mutatis mutandis.)</w:t>
@@ -5229,7 +5461,31 @@
           <w:sz w:val="24"/>
           <w:szCs w:val="24"/>
         </w:rPr>
-        <w:t>Gombatest sikertelen növesztése gombafonál által olyan FertileTectonra (nem MultiLayeredTecton és nem AridTecton), amelyen már van gombatest</w:t>
+        <w:t>Gombatest sikertelen növesztése gombafonál által olyan FertileTectonra (</w:t>
+      </w:r>
+      <w:r>
+        <w:rPr>
+          <w:rFonts w:ascii="Times New Roman" w:hAnsi="Times New Roman" w:cs="Times New Roman"/>
+          <w:sz w:val="24"/>
+          <w:szCs w:val="24"/>
+        </w:rPr>
+        <w:t>nem SustainingTecton,</w:t>
+      </w:r>
+      <w:r>
+        <w:rPr>
+          <w:rFonts w:ascii="Times New Roman" w:hAnsi="Times New Roman" w:cs="Times New Roman"/>
+          <w:sz w:val="24"/>
+          <w:szCs w:val="24"/>
+        </w:rPr>
+        <w:t xml:space="preserve"> </w:t>
+      </w:r>
+      <w:r>
+        <w:rPr>
+          <w:rFonts w:ascii="Times New Roman" w:hAnsi="Times New Roman" w:cs="Times New Roman"/>
+          <w:sz w:val="24"/>
+          <w:szCs w:val="24"/>
+        </w:rPr>
+        <w:t>nem MultiLayeredTecton és nem AridTecton), amelyen már van gombatest</w:t>
       </w:r>
       <w:r>
         <w:rPr>
@@ -5311,7 +5567,16 @@
               <w:t xml:space="preserve">olyan </w:t>
             </w:r>
             <w:r>
-              <w:t>FertileTectonra (nem MultiLayeredTecton és nem AridTecton)</w:t>
+              <w:t>FertileTectonra (</w:t>
+            </w:r>
+            <w:r>
+              <w:t>nem SustainingTecton,</w:t>
+            </w:r>
+            <w:r>
+              <w:t xml:space="preserve"> </w:t>
+            </w:r>
+            <w:r>
+              <w:t>és nem AridTecton)</w:t>
             </w:r>
             <w:r>
               <w:t>,</w:t>
@@ -5375,7 +5640,16 @@
               <w:t xml:space="preserve">meg </w:t>
             </w:r>
             <w:r>
-              <w:t xml:space="preserve">gombatestet létrehozni olyan FertileTectonon, amely nem </w:t>
+              <w:t xml:space="preserve">gombatestet létrehozni olyan FertileTectonon, amely </w:t>
+            </w:r>
+            <w:r>
+              <w:t>nem SustainingTecton,</w:t>
+            </w:r>
+            <w:r>
+              <w:t xml:space="preserve"> </w:t>
+            </w:r>
+            <w:r>
+              <w:t xml:space="preserve">nem </w:t>
             </w:r>
             <w:r>
               <w:t>MultiLayeredTecton és nem AridTecton</w:t>
@@ -5442,7 +5716,25 @@
               <w:t xml:space="preserve"> </w:t>
             </w:r>
             <w:r>
-              <w:t xml:space="preserve">FertileTectonon, amely nem </w:t>
+              <w:t>FertileTectonon</w:t>
+            </w:r>
+            <w:r>
+              <w:t xml:space="preserve"> </w:t>
+            </w:r>
+            <w:r>
+              <w:t>(céltekton)</w:t>
+            </w:r>
+            <w:r>
+              <w:t xml:space="preserve">, amely </w:t>
+            </w:r>
+            <w:r>
+              <w:t>nem SustainingTecton,</w:t>
+            </w:r>
+            <w:r>
+              <w:t xml:space="preserve"> </w:t>
+            </w:r>
+            <w:r>
+              <w:t xml:space="preserve">nem </w:t>
             </w:r>
             <w:r>
               <w:t>MultiLayeredTecton és nem AridTecton</w:t>
@@ -5470,7 +5762,13 @@
               <w:t xml:space="preserve">A teszt eredményeként új gombatest nem jelenik meg a játéktéren. (Gombatest </w:t>
             </w:r>
             <w:r>
-              <w:t>FertileTectonon történő létrehozásának feltétele, hogy a tektonon legyen 3 db spóra, valamint, hogy ne legyen rajta gombatest.)</w:t>
+              <w:t xml:space="preserve">FertileTectonon történő létrehozásának feltétele, hogy a </w:t>
+            </w:r>
+            <w:r>
+              <w:t>cél</w:t>
+            </w:r>
+            <w:r>
+              <w:t>tektonon legyen 3 db spóra, valamint, hogy ne legyen rajta gombatest.)</w:t>
             </w:r>
           </w:p>
           <w:p>
@@ -5486,7 +5784,13 @@
               <w:t>(Megjegyzés:</w:t>
             </w:r>
             <w:r>
-              <w:t xml:space="preserve"> MultiLayeredTecton és AridTecton</w:t>
+              <w:t xml:space="preserve"> </w:t>
+            </w:r>
+            <w:r>
+              <w:t xml:space="preserve">SustainingTecton, </w:t>
+            </w:r>
+            <w:r>
+              <w:t>MultiLayeredTecton és AridTecton</w:t>
             </w:r>
             <w:r>
               <w:t xml:space="preserve"> esetén a teszt hasonlóképpen működik, mutatis mutandis.)</w:t>
@@ -5731,6 +6035,7 @@
           <w:szCs w:val="24"/>
           <w:highlight w:val="yellow"/>
         </w:rPr>
+        <w:lastRenderedPageBreak/>
         <w:t>TSZ/</w:t>
       </w:r>
       <w:r>
@@ -5773,7 +6078,31 @@
           <w:sz w:val="24"/>
           <w:szCs w:val="24"/>
         </w:rPr>
-        <w:t>FertileTectonra (nem MultiLayeredTecton és nem AridTecton</w:t>
+        <w:t>FertileTectonra (</w:t>
+      </w:r>
+      <w:r>
+        <w:rPr>
+          <w:rFonts w:ascii="Times New Roman" w:hAnsi="Times New Roman" w:cs="Times New Roman"/>
+          <w:sz w:val="24"/>
+          <w:szCs w:val="24"/>
+        </w:rPr>
+        <w:t>nem SustainingTecton,</w:t>
+      </w:r>
+      <w:r>
+        <w:rPr>
+          <w:rFonts w:ascii="Times New Roman" w:hAnsi="Times New Roman" w:cs="Times New Roman"/>
+          <w:sz w:val="24"/>
+          <w:szCs w:val="24"/>
+        </w:rPr>
+        <w:t xml:space="preserve"> </w:t>
+      </w:r>
+      <w:r>
+        <w:rPr>
+          <w:rFonts w:ascii="Times New Roman" w:hAnsi="Times New Roman" w:cs="Times New Roman"/>
+          <w:sz w:val="24"/>
+          <w:szCs w:val="24"/>
+        </w:rPr>
+        <w:t>nem MultiLayeredTecton és nem AridTecton</w:t>
       </w:r>
       <w:r>
         <w:rPr>
@@ -5849,7 +6178,16 @@
               <w:t xml:space="preserve">a gombatest elhelyezkedése szerinti tektonnal szomszédos </w:t>
             </w:r>
             <w:r>
-              <w:t>FertileTectonra (nem MultiLayeredTecton és nem AridTecton</w:t>
+              <w:t>FertileTectonra (</w:t>
+            </w:r>
+            <w:r>
+              <w:t>nem SustainingTecton,</w:t>
+            </w:r>
+            <w:r>
+              <w:t xml:space="preserve"> </w:t>
+            </w:r>
+            <w:r>
+              <w:t>nem MultiLayeredTecton és nem AridTecton</w:t>
             </w:r>
             <w:r>
               <w:t>)</w:t>
@@ -5900,13 +6238,11 @@
             <w:r>
               <w:t xml:space="preserve">test sikeresen </w:t>
             </w:r>
-            <w:proofErr w:type="spellStart"/>
-            <w:r>
-              <w:t>lövi</w:t>
-            </w:r>
-            <w:proofErr w:type="spellEnd"/>
-            <w:r>
-              <w:t xml:space="preserve"> ki a spóráit </w:t>
+            <w:r>
+              <w:t>ki</w:t>
+            </w:r>
+            <w:r>
+              <w:t xml:space="preserve">lövi a spóráit </w:t>
             </w:r>
             <w:r>
               <w:t xml:space="preserve">a gombatest elhelyezkedése szerinti tektonnal szomszédos </w:t>
@@ -5915,7 +6251,16 @@
               <w:t xml:space="preserve">FertileTectonra </w:t>
             </w:r>
             <w:r>
-              <w:t>(nem MultiLayeredTecton és nem AridTecton</w:t>
+              <w:t>(</w:t>
+            </w:r>
+            <w:r>
+              <w:t>nem SustainingTecton,</w:t>
+            </w:r>
+            <w:r>
+              <w:t xml:space="preserve"> </w:t>
+            </w:r>
+            <w:r>
+              <w:t>nem MultiLayeredTecton és nem AridTecton</w:t>
             </w:r>
             <w:r>
               <w:t>)</w:t>
@@ -5942,7 +6287,6 @@
               <w:rPr>
                 <w:b/>
               </w:rPr>
-              <w:lastRenderedPageBreak/>
               <w:t>Teszt célja</w:t>
             </w:r>
           </w:p>
@@ -5983,7 +6327,16 @@
               <w:t>,</w:t>
             </w:r>
             <w:r>
-              <w:t xml:space="preserve"> amely nem MultiLayeredTecton és nem AridTecton</w:t>
+              <w:t xml:space="preserve"> amely </w:t>
+            </w:r>
+            <w:r>
+              <w:t>nem SustainingTecton,</w:t>
+            </w:r>
+            <w:r>
+              <w:t xml:space="preserve"> </w:t>
+            </w:r>
+            <w:r>
+              <w:t>nem MultiLayeredTecton és nem AridTecton</w:t>
             </w:r>
             <w:r>
               <w:t xml:space="preserve">. </w:t>
@@ -6027,7 +6380,13 @@
               <w:t>(Megjegyzés:</w:t>
             </w:r>
             <w:r>
-              <w:t xml:space="preserve"> MultiLayeredTecton</w:t>
+              <w:t xml:space="preserve"> </w:t>
+            </w:r>
+            <w:r>
+              <w:t xml:space="preserve">SustainingTecton, </w:t>
+            </w:r>
+            <w:r>
+              <w:t>MultiLayeredTecton</w:t>
             </w:r>
             <w:r>
               <w:t xml:space="preserve">, </w:t>
@@ -6116,7 +6475,31 @@
           <w:sz w:val="24"/>
           <w:szCs w:val="24"/>
         </w:rPr>
-        <w:t xml:space="preserve">olyan FertileTectonra (nem MultiLayeredTecton és nem AridTecton), amely </w:t>
+        <w:t>olyan FertileTectonra (</w:t>
+      </w:r>
+      <w:r>
+        <w:rPr>
+          <w:rFonts w:ascii="Times New Roman" w:hAnsi="Times New Roman" w:cs="Times New Roman"/>
+          <w:sz w:val="24"/>
+          <w:szCs w:val="24"/>
+        </w:rPr>
+        <w:t>nem SustainingTecton,</w:t>
+      </w:r>
+      <w:r>
+        <w:rPr>
+          <w:rFonts w:ascii="Times New Roman" w:hAnsi="Times New Roman" w:cs="Times New Roman"/>
+          <w:sz w:val="24"/>
+          <w:szCs w:val="24"/>
+        </w:rPr>
+        <w:t xml:space="preserve"> </w:t>
+      </w:r>
+      <w:r>
+        <w:rPr>
+          <w:rFonts w:ascii="Times New Roman" w:hAnsi="Times New Roman" w:cs="Times New Roman"/>
+          <w:sz w:val="24"/>
+          <w:szCs w:val="24"/>
+        </w:rPr>
+        <w:t xml:space="preserve">nem MultiLayeredTecton és nem AridTecton), amely </w:t>
       </w:r>
       <w:r>
         <w:rPr>
@@ -6237,7 +6620,16 @@
               <w:t xml:space="preserve">sikeres spórakilövése olyan </w:t>
             </w:r>
             <w:r>
-              <w:t>FertileTectonra (nem MultiLayeredTecton és nem AridTecton</w:t>
+              <w:t>FertileTectonra (</w:t>
+            </w:r>
+            <w:r>
+              <w:t>nem SustainingTecton,</w:t>
+            </w:r>
+            <w:r>
+              <w:t xml:space="preserve"> </w:t>
+            </w:r>
+            <w:r>
+              <w:t>nem MultiLayeredTecton és nem AridTecton</w:t>
             </w:r>
             <w:r>
               <w:t>), amely</w:t>
@@ -6331,7 +6723,16 @@
               <w:t>nak</w:t>
             </w:r>
             <w:r>
-              <w:t xml:space="preserve"> (nem MultiLayeredTecton és nem AridTecton</w:t>
+              <w:t xml:space="preserve"> (</w:t>
+            </w:r>
+            <w:r>
+              <w:t>nem SustainingTecton,</w:t>
+            </w:r>
+            <w:r>
+              <w:t xml:space="preserve"> </w:t>
+            </w:r>
+            <w:r>
+              <w:t>nem MultiLayeredTecton és nem AridTecton</w:t>
             </w:r>
             <w:r>
               <w:t>)</w:t>
@@ -6434,7 +6835,16 @@
               <w:t xml:space="preserve">t olyan </w:t>
             </w:r>
             <w:r>
-              <w:t>FertileTectonra (nem MultiLayeredTecton és nem AridTecton</w:t>
+              <w:t>FertileTectonra (</w:t>
+            </w:r>
+            <w:r>
+              <w:t>nem SustainingTecton,</w:t>
+            </w:r>
+            <w:r>
+              <w:t xml:space="preserve"> </w:t>
+            </w:r>
+            <w:r>
+              <w:t>nem MultiLayeredTecton és nem AridTecton</w:t>
             </w:r>
             <w:r>
               <w:t>; céltekton</w:t>
@@ -6489,7 +6899,11 @@
               <w:t>, azaz a harmadik</w:t>
             </w:r>
             <w:r>
-              <w:t xml:space="preserve"> kilövése előtt csak valamely szomszédjára lőhet spórát. Fejlettnek az utolsó kilövése során minősül, amely abban nyilvánul meg, hogy ekkor a szomszédja szomszédjára is tud lőni.</w:t>
+              <w:t xml:space="preserve"> kilövése előtt csak valamely szomszédjára lőhet spórát. Fejlettnek az utolsó </w:t>
+            </w:r>
+            <w:r>
+              <w:lastRenderedPageBreak/>
+              <w:t>kilövése során minősül, amely abban nyilvánul meg, hogy ekkor a szomszédja szomszédjára is tud lőni.</w:t>
             </w:r>
             <w:r>
               <w:t>)</w:t>
@@ -6508,7 +6922,13 @@
               <w:t>(Megjegyzés:</w:t>
             </w:r>
             <w:r>
-              <w:t xml:space="preserve"> MultiLayeredTecton</w:t>
+              <w:t xml:space="preserve"> </w:t>
+            </w:r>
+            <w:r>
+              <w:t xml:space="preserve">SustainingTecton, </w:t>
+            </w:r>
+            <w:r>
+              <w:t>MultiLayeredTecton</w:t>
             </w:r>
             <w:r>
               <w:t xml:space="preserve">, </w:t>
@@ -6547,6 +6967,7 @@
           <w:szCs w:val="24"/>
           <w:highlight w:val="yellow"/>
         </w:rPr>
+        <w:lastRenderedPageBreak/>
         <w:t>TSZ/</w:t>
       </w:r>
       <w:r>
@@ -6573,7 +6994,31 @@
           <w:sz w:val="24"/>
           <w:szCs w:val="24"/>
         </w:rPr>
-        <w:t xml:space="preserve"> számú teszteset – Gombatest sikertelen spórakilövése olyan FertileTectonra (nem MultiLayeredTecton és nem AridTecton), amely a gombatest elhelyezkedése szerinti tektonnal szomszédos tekton szomszédja</w:t>
+        <w:t xml:space="preserve"> számú teszteset – Gombatest sikertelen spórakilövése olyan FertileTectonra (</w:t>
+      </w:r>
+      <w:r>
+        <w:rPr>
+          <w:rFonts w:ascii="Times New Roman" w:hAnsi="Times New Roman" w:cs="Times New Roman"/>
+          <w:sz w:val="24"/>
+          <w:szCs w:val="24"/>
+        </w:rPr>
+        <w:t>nem SustainingTecton,</w:t>
+      </w:r>
+      <w:r>
+        <w:rPr>
+          <w:rFonts w:ascii="Times New Roman" w:hAnsi="Times New Roman" w:cs="Times New Roman"/>
+          <w:sz w:val="24"/>
+          <w:szCs w:val="24"/>
+        </w:rPr>
+        <w:t xml:space="preserve"> </w:t>
+      </w:r>
+      <w:r>
+        <w:rPr>
+          <w:rFonts w:ascii="Times New Roman" w:hAnsi="Times New Roman" w:cs="Times New Roman"/>
+          <w:sz w:val="24"/>
+          <w:szCs w:val="24"/>
+        </w:rPr>
+        <w:t>nem MultiLayeredTecton és nem AridTecton), amely a gombatest elhelyezkedése szerinti tektonnal szomszédos tekton szomszédja</w:t>
       </w:r>
       <w:r>
         <w:rPr>
@@ -6646,11 +7091,16 @@
               <w:t xml:space="preserve">sikertelen spórakilövése olyan </w:t>
             </w:r>
             <w:r>
-              <w:t xml:space="preserve">FertileTectonra (nem </w:t>
-            </w:r>
-            <w:r>
-              <w:lastRenderedPageBreak/>
-              <w:t>MultiLayeredTecton és nem AridTecton</w:t>
+              <w:t>FertileTectonra (</w:t>
+            </w:r>
+            <w:r>
+              <w:t>nem SustainingTecton,</w:t>
+            </w:r>
+            <w:r>
+              <w:t xml:space="preserve"> </w:t>
+            </w:r>
+            <w:r>
+              <w:t>nem MultiLayeredTecton és nem AridTecton</w:t>
             </w:r>
             <w:r>
               <w:t>), amely</w:t>
@@ -6704,7 +7154,6 @@
               <w:rPr>
                 <w:b/>
               </w:rPr>
-              <w:lastRenderedPageBreak/>
               <w:t>Rövid leírás</w:t>
             </w:r>
           </w:p>
@@ -6739,7 +7188,16 @@
               <w:t xml:space="preserve"> olyan </w:t>
             </w:r>
             <w:r>
-              <w:t>FertileTectonra (nem MultiLayeredTecton és nem AridTecton</w:t>
+              <w:t>FertileTectonra (</w:t>
+            </w:r>
+            <w:r>
+              <w:t>nem SustainingTecton,</w:t>
+            </w:r>
+            <w:r>
+              <w:t xml:space="preserve"> </w:t>
+            </w:r>
+            <w:r>
+              <w:t>nem MultiLayeredTecton és nem AridTecton</w:t>
             </w:r>
             <w:r>
               <w:t>), amely</w:t>
@@ -6827,7 +7285,16 @@
               <w:t xml:space="preserve">z utolsó (azaz nem a harmadik) spórakilövését olyan </w:t>
             </w:r>
             <w:r>
-              <w:t>FertileTectonra (nem MultiLayeredTecton és nem AridTecton</w:t>
+              <w:t>FertileTectonra (</w:t>
+            </w:r>
+            <w:r>
+              <w:t>nem SustainingTecton,</w:t>
+            </w:r>
+            <w:r>
+              <w:t xml:space="preserve"> </w:t>
+            </w:r>
+            <w:r>
+              <w:t>nem MultiLayeredTecton és nem AridTecton</w:t>
             </w:r>
             <w:r>
               <w:t>; céltekton</w:t>
@@ -6898,7 +7365,13 @@
               <w:t>(Megjegyzés:</w:t>
             </w:r>
             <w:r>
-              <w:t xml:space="preserve"> MultiLayeredTecton</w:t>
+              <w:t xml:space="preserve"> </w:t>
+            </w:r>
+            <w:r>
+              <w:t xml:space="preserve">SustainingTecton, </w:t>
+            </w:r>
+            <w:r>
+              <w:t>MultiLayeredTecton</w:t>
             </w:r>
             <w:r>
               <w:t xml:space="preserve">, </w:t>
@@ -6971,7 +7444,31 @@
           <w:sz w:val="24"/>
           <w:szCs w:val="24"/>
         </w:rPr>
-        <w:t xml:space="preserve">Gombatest sikertelen spórakilövése olyan FertileTectonra (nem MultiLayeredTecton és nem AridTecton), amely a gombatest elhelyezkedése szerinti tekton </w:t>
+        <w:t>Gombatest sikertelen spórakilövése olyan FertileTectonra (</w:t>
+      </w:r>
+      <w:r>
+        <w:rPr>
+          <w:rFonts w:ascii="Times New Roman" w:hAnsi="Times New Roman" w:cs="Times New Roman"/>
+          <w:sz w:val="24"/>
+          <w:szCs w:val="24"/>
+        </w:rPr>
+        <w:t>nem SustainingTecton,</w:t>
+      </w:r>
+      <w:r>
+        <w:rPr>
+          <w:rFonts w:ascii="Times New Roman" w:hAnsi="Times New Roman" w:cs="Times New Roman"/>
+          <w:sz w:val="24"/>
+          <w:szCs w:val="24"/>
+        </w:rPr>
+        <w:t xml:space="preserve"> </w:t>
+      </w:r>
+      <w:r>
+        <w:rPr>
+          <w:rFonts w:ascii="Times New Roman" w:hAnsi="Times New Roman" w:cs="Times New Roman"/>
+          <w:sz w:val="24"/>
+          <w:szCs w:val="24"/>
+        </w:rPr>
+        <w:t xml:space="preserve">nem MultiLayeredTecton és nem AridTecton), amely a gombatest elhelyezkedése szerinti tekton </w:t>
       </w:r>
       <w:r>
         <w:rPr>
@@ -7052,7 +7549,16 @@
               <w:t xml:space="preserve">sikertelen spórakilövése olyan </w:t>
             </w:r>
             <w:r>
-              <w:t>FertileTectonra (nem MultiLayeredTecton és nem AridTecton</w:t>
+              <w:t>FertileTectonra (</w:t>
+            </w:r>
+            <w:r>
+              <w:t>nem SustainingTecton,</w:t>
+            </w:r>
+            <w:r>
+              <w:t xml:space="preserve"> </w:t>
+            </w:r>
+            <w:r>
+              <w:t>nem MultiLayeredTecton és nem AridTecton</w:t>
             </w:r>
             <w:r>
               <w:t>), amely</w:t>
@@ -7128,7 +7634,17 @@
               <w:t xml:space="preserve">olyan </w:t>
             </w:r>
             <w:r>
-              <w:t>FertileTectonra (nem MultiLayeredTecton és nem AridTecton</w:t>
+              <w:lastRenderedPageBreak/>
+              <w:t>FertileTectonra (</w:t>
+            </w:r>
+            <w:r>
+              <w:t>nem SustainingTecton,</w:t>
+            </w:r>
+            <w:r>
+              <w:t xml:space="preserve"> </w:t>
+            </w:r>
+            <w:r>
+              <w:t>nem MultiLayeredTecton és nem AridTecton</w:t>
             </w:r>
             <w:r>
               <w:t>, céltekton</w:t>
@@ -7236,6 +7752,7 @@
               <w:rPr>
                 <w:b/>
               </w:rPr>
+              <w:lastRenderedPageBreak/>
               <w:t>Teszt célja</w:t>
             </w:r>
           </w:p>
@@ -7270,7 +7787,16 @@
               <w:t xml:space="preserve">spórakilövést olyan </w:t>
             </w:r>
             <w:r>
-              <w:t>FertileTectonra (nem MultiLayeredTecton és nem AridTecton</w:t>
+              <w:t>FertileTectonra (</w:t>
+            </w:r>
+            <w:r>
+              <w:t>nem SustainingTecton,</w:t>
+            </w:r>
+            <w:r>
+              <w:t xml:space="preserve"> </w:t>
+            </w:r>
+            <w:r>
+              <w:t>nem MultiLayeredTecton és nem AridTecton</w:t>
             </w:r>
             <w:r>
               <w:t>; céltekton</w:t>
@@ -7305,18 +7831,11 @@
             <w:r>
               <w:t xml:space="preserve"> művelet a gombatest érettségétől függetlenül nem lehetséges.</w:t>
             </w:r>
-          </w:p>
-          <w:p>
-            <w:pPr>
-              <w:jc w:val="both"/>
-            </w:pPr>
-          </w:p>
-          <w:p>
-            <w:pPr>
-              <w:jc w:val="both"/>
-            </w:pPr>
-            <w:r>
-              <w:t>A teszt eredményeként a gombatest spóráinak száma változatlan marad, és a céltekton által nyilvántartott spórákban sem következik be változás. (G</w:t>
+            <w:r>
+              <w:t xml:space="preserve"> </w:t>
+            </w:r>
+            <w:r>
+              <w:t>(G</w:t>
             </w:r>
             <w:r>
               <w:t>ombatest az utolsó</w:t>
@@ -7325,11 +7844,7 @@
               <w:t>, azaz a harmadik</w:t>
             </w:r>
             <w:r>
-              <w:t xml:space="preserve"> kilövése előtt csak valamely szomszédjára lőhet spórát. </w:t>
-            </w:r>
-            <w:r>
-              <w:lastRenderedPageBreak/>
-              <w:t>Fejlettnek az utolsó kilövése során minősül, amely abban nyilvánul meg, hogy ekkor a szomszédja szomszédjára is tud lőni.</w:t>
+              <w:t xml:space="preserve"> kilövése előtt csak valamely szomszédjára lőhet spórát. Fejlettnek az utolsó kilövése során minősül, amely abban nyilvánul meg, hogy ekkor a szomszédja szomszédjára is tud lőni.</w:t>
             </w:r>
             <w:r>
               <w:t>)</w:t>
@@ -7345,10 +7860,29 @@
               <w:jc w:val="both"/>
             </w:pPr>
             <w:r>
+              <w:t xml:space="preserve">A teszt eredményeként a gombatest spóráinak száma változatlan marad, és a céltekton által nyilvántartott spórákban sem következik be változás. </w:t>
+            </w:r>
+          </w:p>
+          <w:p>
+            <w:pPr>
+              <w:jc w:val="both"/>
+            </w:pPr>
+          </w:p>
+          <w:p>
+            <w:pPr>
+              <w:jc w:val="both"/>
+            </w:pPr>
+            <w:r>
               <w:t>(Megjegyzés:</w:t>
             </w:r>
             <w:r>
-              <w:t xml:space="preserve"> MultiLayeredTecton</w:t>
+              <w:t xml:space="preserve"> </w:t>
+            </w:r>
+            <w:r>
+              <w:t xml:space="preserve">SustainingTecton, </w:t>
+            </w:r>
+            <w:r>
+              <w:t>MultiLayeredTecton</w:t>
             </w:r>
             <w:r>
               <w:t xml:space="preserve">, </w:t>
@@ -7387,7 +7921,6 @@
           <w:szCs w:val="24"/>
           <w:highlight w:val="yellow"/>
         </w:rPr>
-        <w:lastRenderedPageBreak/>
         <w:t>TSZ/9.</w:t>
       </w:r>
       <w:r>
@@ -7452,7 +7985,31 @@
           <w:sz w:val="24"/>
           <w:szCs w:val="24"/>
         </w:rPr>
-        <w:t xml:space="preserve"> spórakilövése a gombatest elhelyezkedése szerinti tektonnal szomszédos FertileTectonra (nem MultiLayeredTecton és nem AridTecton)</w:t>
+        <w:t xml:space="preserve"> spórakilövése a gombatest elhelyezkedése szerinti tektonnal szomszédos FertileTectonra (</w:t>
+      </w:r>
+      <w:r>
+        <w:rPr>
+          <w:rFonts w:ascii="Times New Roman" w:hAnsi="Times New Roman" w:cs="Times New Roman"/>
+          <w:sz w:val="24"/>
+          <w:szCs w:val="24"/>
+        </w:rPr>
+        <w:t>nem SustainingTecton,</w:t>
+      </w:r>
+      <w:r>
+        <w:rPr>
+          <w:rFonts w:ascii="Times New Roman" w:hAnsi="Times New Roman" w:cs="Times New Roman"/>
+          <w:sz w:val="24"/>
+          <w:szCs w:val="24"/>
+        </w:rPr>
+        <w:t xml:space="preserve"> </w:t>
+      </w:r>
+      <w:r>
+        <w:rPr>
+          <w:rFonts w:ascii="Times New Roman" w:hAnsi="Times New Roman" w:cs="Times New Roman"/>
+          <w:sz w:val="24"/>
+          <w:szCs w:val="24"/>
+        </w:rPr>
+        <w:t>nem MultiLayeredTecton és nem AridTecton)</w:t>
       </w:r>
     </w:p>
     <w:tbl>
@@ -7520,7 +8077,16 @@
               <w:t>sikertelen</w:t>
             </w:r>
             <w:r>
-              <w:t xml:space="preserve"> spórakilövése a gombatest elhelyezkedése szerinti tektonnal szomszédos FertileTectonra (nem MultiLayeredTecton és nem AridTecton)</w:t>
+              <w:t xml:space="preserve"> spórakilövése a gombatest elhelyezkedése szerinti tektonnal szomszédos FertileTectonra (</w:t>
+            </w:r>
+            <w:r>
+              <w:t>nem SustainingTecton,</w:t>
+            </w:r>
+            <w:r>
+              <w:t xml:space="preserve"> </w:t>
+            </w:r>
+            <w:r>
+              <w:t>nem MultiLayeredTecton és nem AridTecton)</w:t>
             </w:r>
           </w:p>
         </w:tc>
@@ -7584,7 +8150,16 @@
               <w:t xml:space="preserve">FertileTectonra </w:t>
             </w:r>
             <w:r>
-              <w:t>(nem MultiLayeredTecton és nem AridTecton</w:t>
+              <w:t>(</w:t>
+            </w:r>
+            <w:r>
+              <w:t>nem SustainingTecton,</w:t>
+            </w:r>
+            <w:r>
+              <w:t xml:space="preserve"> </w:t>
+            </w:r>
+            <w:r>
+              <w:t>nem MultiLayeredTecton és nem AridTecton</w:t>
             </w:r>
             <w:r>
               <w:t>; céltekton</w:t>
@@ -7633,13 +8208,19 @@
               <w:t xml:space="preserve">egy </w:t>
             </w:r>
             <w:r>
-              <w:t>e</w:t>
-            </w:r>
-            <w:r>
-              <w:t xml:space="preserve">lpusztult (inaktív) </w:t>
-            </w:r>
-            <w:r>
-              <w:t>gombatest kit tudja-e lőni a spóráit a gombatest elhelyezkedése szerinti tektonnal szomszédos FertileTectonra, amely nem MultiLayeredTecton és nem AridTecton</w:t>
+              <w:t xml:space="preserve">elpusztult (inaktív) </w:t>
+            </w:r>
+            <w:r>
+              <w:t xml:space="preserve">gombatest ki tudja-e lőni a spóráit a gombatest elhelyezkedése szerinti tektonnal szomszédos FertileTectonra, amely </w:t>
+            </w:r>
+            <w:r>
+              <w:t>nem SustainingTecton,</w:t>
+            </w:r>
+            <w:r>
+              <w:t xml:space="preserve"> </w:t>
+            </w:r>
+            <w:r>
+              <w:t>nem MultiLayeredTecton és nem AridTecton</w:t>
             </w:r>
             <w:r>
               <w:t xml:space="preserve">. </w:t>
@@ -7655,7 +8236,7 @@
               <w:jc w:val="both"/>
             </w:pPr>
             <w:r>
-              <w:t xml:space="preserve">A teszt eredményeként semmilyen változás nem következik be. Inaktív gombatest semmilyen cselekvésre nem képes tulajdonképpeni halott gombatest lévén. (Ebbe az állapotba </w:t>
+              <w:t xml:space="preserve">A teszt eredményeként semmilyen változás nem következik be. Inaktív gombatest semmilyen cselekvésre nem képes. (Ebbe az állapotba </w:t>
             </w:r>
             <w:r>
               <w:t xml:space="preserve">közvetlenül </w:t>
@@ -7677,7 +8258,13 @@
               <w:t>(Megjegyzés:</w:t>
             </w:r>
             <w:r>
-              <w:t xml:space="preserve"> MultiLayeredTecton</w:t>
+              <w:t xml:space="preserve"> </w:t>
+            </w:r>
+            <w:r>
+              <w:t xml:space="preserve">SustainingTecton, </w:t>
+            </w:r>
+            <w:r>
+              <w:t>MultiLayeredTecton</w:t>
             </w:r>
             <w:r>
               <w:t xml:space="preserve">, </w:t>
@@ -7716,6 +8303,7 @@
           <w:szCs w:val="24"/>
           <w:highlight w:val="yellow"/>
         </w:rPr>
+        <w:lastRenderedPageBreak/>
         <w:t>TSZ/10.</w:t>
       </w:r>
       <w:r>
@@ -7756,7 +8344,31 @@
           <w:sz w:val="24"/>
           <w:szCs w:val="24"/>
         </w:rPr>
-        <w:t xml:space="preserve"> (nem MultiLayeredTecton és nem AridTecton)</w:t>
+        <w:t xml:space="preserve"> (</w:t>
+      </w:r>
+      <w:r>
+        <w:rPr>
+          <w:rFonts w:ascii="Times New Roman" w:hAnsi="Times New Roman" w:cs="Times New Roman"/>
+          <w:sz w:val="24"/>
+          <w:szCs w:val="24"/>
+        </w:rPr>
+        <w:t>nem SustainingTecton,</w:t>
+      </w:r>
+      <w:r>
+        <w:rPr>
+          <w:rFonts w:ascii="Times New Roman" w:hAnsi="Times New Roman" w:cs="Times New Roman"/>
+          <w:sz w:val="24"/>
+          <w:szCs w:val="24"/>
+        </w:rPr>
+        <w:t xml:space="preserve"> </w:t>
+      </w:r>
+      <w:r>
+        <w:rPr>
+          <w:rFonts w:ascii="Times New Roman" w:hAnsi="Times New Roman" w:cs="Times New Roman"/>
+          <w:sz w:val="24"/>
+          <w:szCs w:val="24"/>
+        </w:rPr>
+        <w:t>nem MultiLayeredTecton és nem AridTecton)</w:t>
       </w:r>
     </w:p>
     <w:tbl>
@@ -7824,7 +8436,13 @@
               <w:t>on</w:t>
             </w:r>
             <w:r>
-              <w:t xml:space="preserve"> (nem MultiLayeredTecton és nem AridTecton)</w:t>
+              <w:t xml:space="preserve"> (</w:t>
+            </w:r>
+            <w:r>
+              <w:t xml:space="preserve">nem SustainingTecton, </w:t>
+            </w:r>
+            <w:r>
+              <w:t>nem MultiLayeredTecton és nem AridTecton)</w:t>
             </w:r>
           </w:p>
         </w:tc>
@@ -7876,7 +8494,16 @@
               <w:t>on</w:t>
             </w:r>
             <w:r>
-              <w:t xml:space="preserve"> (nem MultiLayeredTecton és nem AridTecton</w:t>
+              <w:t xml:space="preserve"> (</w:t>
+            </w:r>
+            <w:r>
+              <w:t>nem SustainingTecton,</w:t>
+            </w:r>
+            <w:r>
+              <w:t xml:space="preserve"> </w:t>
+            </w:r>
+            <w:r>
+              <w:t>nem MultiLayeredTecton és nem AridTecton</w:t>
             </w:r>
             <w:r>
               <w:t>; céltekton</w:t>
@@ -7928,7 +8555,22 @@
               <w:t>on</w:t>
             </w:r>
             <w:r>
-              <w:t xml:space="preserve"> (nem MultiLayeredTecton és nem AridTecton)</w:t>
+              <w:t xml:space="preserve"> (</w:t>
+            </w:r>
+            <w:r>
+              <w:t>céltekton</w:t>
+            </w:r>
+            <w:r>
+              <w:t xml:space="preserve">; </w:t>
+            </w:r>
+            <w:r>
+              <w:t>nem SustainingTecton,</w:t>
+            </w:r>
+            <w:r>
+              <w:t xml:space="preserve"> </w:t>
+            </w:r>
+            <w:r>
+              <w:t>nem MultiLayeredTecton és nem AridTecton)</w:t>
             </w:r>
             <w:r>
               <w:t xml:space="preserve">, amelynek eredményeként a spóra újólag megjelenik a </w:t>
@@ -7953,7 +8595,13 @@
               <w:t>(Megjegyzés:</w:t>
             </w:r>
             <w:r>
-              <w:t xml:space="preserve"> MultiLayeredTecton</w:t>
+              <w:t xml:space="preserve"> </w:t>
+            </w:r>
+            <w:r>
+              <w:t xml:space="preserve">SustainingTecton, </w:t>
+            </w:r>
+            <w:r>
+              <w:t>MultiLayeredTecton</w:t>
             </w:r>
             <w:r>
               <w:t xml:space="preserve">, </w:t>
@@ -8010,7 +8658,6 @@
           <w:szCs w:val="24"/>
           <w:highlight w:val="green"/>
         </w:rPr>
-        <w:lastRenderedPageBreak/>
         <w:t>Kérdések</w:t>
       </w:r>
       <w:r>
@@ -8219,15 +8866,15 @@
           <w:rFonts w:ascii="Times New Roman" w:hAnsi="Times New Roman" w:cs="Times New Roman"/>
           <w:sz w:val="24"/>
           <w:szCs w:val="24"/>
-          <w:highlight w:val="yellow"/>
-        </w:rPr>
-      </w:pPr>
-      <w:r>
-        <w:rPr>
-          <w:rFonts w:ascii="Times New Roman" w:hAnsi="Times New Roman" w:cs="Times New Roman"/>
-          <w:sz w:val="24"/>
-          <w:szCs w:val="24"/>
-          <w:highlight w:val="yellow"/>
+          <w:highlight w:val="green"/>
+        </w:rPr>
+      </w:pPr>
+      <w:r>
+        <w:rPr>
+          <w:rFonts w:ascii="Times New Roman" w:hAnsi="Times New Roman" w:cs="Times New Roman"/>
+          <w:sz w:val="24"/>
+          <w:szCs w:val="24"/>
+          <w:highlight w:val="green"/>
         </w:rPr>
         <w:t>Kérdések / 03.</w:t>
       </w:r>
@@ -8236,7 +8883,7 @@
           <w:rFonts w:ascii="Times New Roman" w:hAnsi="Times New Roman" w:cs="Times New Roman"/>
           <w:sz w:val="24"/>
           <w:szCs w:val="24"/>
-          <w:highlight w:val="yellow"/>
+          <w:highlight w:val="green"/>
         </w:rPr>
         <w:t>30</w:t>
       </w:r>
@@ -8245,7 +8892,7 @@
           <w:rFonts w:ascii="Times New Roman" w:hAnsi="Times New Roman" w:cs="Times New Roman"/>
           <w:sz w:val="24"/>
           <w:szCs w:val="24"/>
-          <w:highlight w:val="yellow"/>
+          <w:highlight w:val="green"/>
         </w:rPr>
         <w:t>.</w:t>
       </w:r>
@@ -8259,32 +8906,51 @@
         <w:spacing w:before="120" w:after="120" w:line="276" w:lineRule="auto"/>
         <w:jc w:val="both"/>
         <w:rPr>
-          <w:highlight w:val="yellow"/>
-        </w:rPr>
-      </w:pPr>
-      <w:r>
-        <w:rPr>
-          <w:highlight w:val="yellow"/>
+          <w:highlight w:val="green"/>
+        </w:rPr>
+      </w:pPr>
+      <w:r>
+        <w:rPr>
+          <w:highlight w:val="green"/>
         </w:rPr>
         <w:t xml:space="preserve">hány gombatestet növeszthet a kannibál gombafonál? Minden </w:t>
       </w:r>
       <w:r>
         <w:rPr>
-          <w:highlight w:val="yellow"/>
+          <w:highlight w:val="green"/>
         </w:rPr>
         <w:t xml:space="preserve">elfogyasztott </w:t>
       </w:r>
       <w:r>
         <w:rPr>
-          <w:highlight w:val="yellow"/>
-        </w:rPr>
-        <w:t>rovar után 1-et? Vagy összesen egyet? És hová növesztheti?</w:t>
-      </w:r>
-      <w:r>
-        <w:rPr>
-          <w:highlight w:val="yellow"/>
+          <w:highlight w:val="green"/>
+        </w:rPr>
+        <w:t xml:space="preserve">rovar után 1-et? Vagy összesen </w:t>
+      </w:r>
+      <w:r>
+        <w:rPr>
+          <w:highlight w:val="green"/>
+        </w:rPr>
+        <w:t>egyet? És hová növesztheti?</w:t>
+      </w:r>
+      <w:r>
+        <w:rPr>
+          <w:highlight w:val="green"/>
         </w:rPr>
         <w:t xml:space="preserve"> Szükség esetén módosítani.</w:t>
+      </w:r>
+    </w:p>
+    <w:p>
+      <w:pPr>
+        <w:spacing w:before="120" w:after="120" w:line="276" w:lineRule="auto"/>
+        <w:ind w:left="720"/>
+        <w:jc w:val="both"/>
+      </w:pPr>
+      <w:r>
+        <w:rPr>
+          <w:highlight w:val="green"/>
+        </w:rPr>
+        <w:t>hagyjuk most</w:t>
       </w:r>
     </w:p>
     <w:p>
@@ -8296,51 +8962,87 @@
         <w:spacing w:before="120" w:after="120" w:line="276" w:lineRule="auto"/>
         <w:jc w:val="both"/>
         <w:rPr>
-          <w:highlight w:val="yellow"/>
-        </w:rPr>
-      </w:pPr>
-      <w:r>
-        <w:rPr>
-          <w:highlight w:val="yellow"/>
-        </w:rPr>
-        <w:t xml:space="preserve">Olyan gombafonál, amely képes megenni az elhelyezkedése szerinti tektonon található valamennyi bénult rovart. Ilyenkor a rovarok elpusztulnak, a fonal pedig gombatestet növeszthet. – itt melyik tekton számít? Az összes, amelyen áthalad a fonál? </w:t>
-      </w:r>
-      <w:r>
-        <w:rPr>
-          <w:highlight w:val="yellow"/>
+          <w:highlight w:val="green"/>
+        </w:rPr>
+      </w:pPr>
+      <w:r>
+        <w:rPr>
+          <w:highlight w:val="green"/>
+        </w:rPr>
+        <w:t xml:space="preserve">Olyan gombafonál, amely képes megenni az elhelyezkedése szerinti tektonon található valamennyi bénult rovart. Ilyenkor a rovarok elpusztulnak, a fonal pedig gombatestet </w:t>
+      </w:r>
+      <w:r>
+        <w:rPr>
+          <w:highlight w:val="green"/>
+        </w:rPr>
+        <w:lastRenderedPageBreak/>
+        <w:t xml:space="preserve">növeszthet. – itt melyik tekton számít? Az összes, amelyen áthalad a fonál? </w:t>
+      </w:r>
+      <w:r>
+        <w:rPr>
+          <w:highlight w:val="green"/>
         </w:rPr>
         <w:t>=</w:t>
       </w:r>
       <w:r>
         <w:rPr>
-          <w:highlight w:val="yellow"/>
+          <w:highlight w:val="green"/>
         </w:rPr>
         <w:t xml:space="preserve">&gt; </w:t>
       </w:r>
       <w:r>
         <w:rPr>
-          <w:highlight w:val="yellow"/>
+          <w:highlight w:val="green"/>
         </w:rPr>
         <w:t xml:space="preserve">legfeljebb így írni: </w:t>
       </w:r>
       <w:r>
         <w:rPr>
-          <w:highlight w:val="yellow"/>
+          <w:highlight w:val="green"/>
         </w:rPr>
         <w:t>tekton(ok)</w:t>
       </w:r>
       <w:proofErr w:type="spellStart"/>
       <w:r>
         <w:rPr>
-          <w:highlight w:val="yellow"/>
+          <w:highlight w:val="green"/>
         </w:rPr>
         <w:t>on</w:t>
       </w:r>
       <w:proofErr w:type="spellEnd"/>
       <w:r>
+        <w:rPr>
+          <w:highlight w:val="green"/>
+        </w:rPr>
         <w:t xml:space="preserve"> </w:t>
       </w:r>
     </w:p>
+    <w:p>
+      <w:pPr>
+        <w:spacing w:before="120" w:after="120" w:line="276" w:lineRule="auto"/>
+        <w:ind w:left="720"/>
+        <w:jc w:val="both"/>
+        <w:rPr>
+          <w:highlight w:val="green"/>
+        </w:rPr>
+      </w:pPr>
+      <w:bookmarkStart w:id="1" w:name="_Hlk194247438"/>
+      <w:r>
+        <w:rPr>
+          <w:highlight w:val="green"/>
+        </w:rPr>
+        <w:t>tekton(ok)</w:t>
+      </w:r>
+      <w:proofErr w:type="spellStart"/>
+      <w:r>
+        <w:rPr>
+          <w:highlight w:val="green"/>
+        </w:rPr>
+        <w:t>on</w:t>
+      </w:r>
+      <w:proofErr w:type="spellEnd"/>
+    </w:p>
+    <w:bookmarkEnd w:id="1"/>
     <w:p>
       <w:pPr>
         <w:numPr>
@@ -8350,58 +9052,62 @@
         <w:spacing w:before="120" w:after="120" w:line="276" w:lineRule="auto"/>
         <w:jc w:val="both"/>
         <w:rPr>
-          <w:highlight w:val="yellow"/>
-        </w:rPr>
-      </w:pPr>
-      <w:r>
-        <w:rPr>
-          <w:highlight w:val="yellow"/>
+          <w:highlight w:val="green"/>
+        </w:rPr>
+      </w:pPr>
+      <w:r>
+        <w:rPr>
+          <w:highlight w:val="green"/>
         </w:rPr>
         <w:t xml:space="preserve">a </w:t>
       </w:r>
       <w:proofErr w:type="spellStart"/>
       <w:r>
         <w:rPr>
-          <w:highlight w:val="yellow"/>
+          <w:highlight w:val="green"/>
         </w:rPr>
         <w:t>Myceliumnak</w:t>
       </w:r>
       <w:proofErr w:type="spellEnd"/>
       <w:r>
         <w:rPr>
-          <w:highlight w:val="yellow"/>
+          <w:highlight w:val="green"/>
         </w:rPr>
         <w:t xml:space="preserve"> csak azon szakasza pusztul el, amelyik m</w:t>
       </w:r>
       <w:r>
         <w:rPr>
-          <w:highlight w:val="yellow"/>
+          <w:highlight w:val="green"/>
         </w:rPr>
         <w:t>á</w:t>
       </w:r>
       <w:r>
         <w:rPr>
-          <w:highlight w:val="yellow"/>
+          <w:highlight w:val="green"/>
         </w:rPr>
         <w:t>r nincs összeköttetésben gombatesttel, ugye?</w:t>
       </w:r>
       <w:r>
         <w:rPr>
-          <w:highlight w:val="yellow"/>
-        </w:rPr>
-        <w:t xml:space="preserve"> =</w:t>
-      </w:r>
-      <w:r>
-        <w:rPr>
-          <w:highlight w:val="yellow"/>
-        </w:rPr>
-        <w:t xml:space="preserve">&gt; </w:t>
-      </w:r>
-      <w:r>
-        <w:rPr>
-          <w:highlight w:val="yellow"/>
-        </w:rPr>
-        <w:t>legfeljebb így írni: gombafonál(rész)</w:t>
+          <w:highlight w:val="green"/>
+        </w:rPr>
+        <w:t xml:space="preserve"> =&gt; legfeljebb így írni: gombafonál(rész)</w:t>
+      </w:r>
+    </w:p>
+    <w:p>
+      <w:pPr>
+        <w:spacing w:before="120" w:after="120" w:line="276" w:lineRule="auto"/>
+        <w:ind w:left="720"/>
+        <w:jc w:val="both"/>
+        <w:rPr>
+          <w:highlight w:val="green"/>
+        </w:rPr>
+      </w:pPr>
+      <w:r>
+        <w:rPr>
+          <w:highlight w:val="green"/>
+        </w:rPr>
+        <w:t>gombafonál(rész)</w:t>
       </w:r>
     </w:p>
     <w:p>
@@ -8413,56 +9119,80 @@
         <w:spacing w:before="120" w:after="120" w:line="276" w:lineRule="auto"/>
         <w:jc w:val="both"/>
         <w:rPr>
-          <w:highlight w:val="yellow"/>
-        </w:rPr>
-      </w:pPr>
-      <w:r>
-        <w:rPr>
-          <w:highlight w:val="yellow"/>
+          <w:highlight w:val="green"/>
+        </w:rPr>
+      </w:pPr>
+      <w:r>
+        <w:rPr>
+          <w:highlight w:val="green"/>
         </w:rPr>
         <w:t xml:space="preserve">tektontörés esetén elszakadt gombafonál is 2 és 3 kör alatt pusztul el? Ha igen, beírni ezt is, és </w:t>
       </w:r>
       <w:proofErr w:type="spellStart"/>
       <w:r>
         <w:rPr>
-          <w:highlight w:val="yellow"/>
+          <w:highlight w:val="green"/>
         </w:rPr>
         <w:t>sztem</w:t>
       </w:r>
       <w:proofErr w:type="spellEnd"/>
       <w:r>
         <w:rPr>
-          <w:highlight w:val="yellow"/>
+          <w:highlight w:val="green"/>
         </w:rPr>
         <w:t xml:space="preserve"> a </w:t>
       </w:r>
       <w:proofErr w:type="spellStart"/>
       <w:r>
         <w:rPr>
-          <w:highlight w:val="yellow"/>
+          <w:highlight w:val="green"/>
         </w:rPr>
         <w:t>Myceliumhoz</w:t>
       </w:r>
       <w:proofErr w:type="spellEnd"/>
       <w:r>
         <w:rPr>
-          <w:highlight w:val="yellow"/>
+          <w:highlight w:val="green"/>
         </w:rPr>
         <w:t xml:space="preserve"> és a tektonhoz is (az utóbbihoz talán nem kell </w:t>
       </w:r>
       <w:proofErr w:type="gramStart"/>
       <w:r>
         <w:rPr>
-          <w:highlight w:val="yellow"/>
+          <w:highlight w:val="green"/>
         </w:rPr>
         <w:t>h</w:t>
       </w:r>
       <w:proofErr w:type="gramEnd"/>
       <w:r>
         <w:rPr>
-          <w:highlight w:val="yellow"/>
+          <w:highlight w:val="green"/>
         </w:rPr>
         <w:t xml:space="preserve"> hány kör alatt pusztul el).</w:t>
+      </w:r>
+    </w:p>
+    <w:p>
+      <w:pPr>
+        <w:spacing w:before="120" w:after="120" w:line="276" w:lineRule="auto"/>
+        <w:ind w:left="720"/>
+        <w:jc w:val="both"/>
+        <w:rPr>
+          <w:highlight w:val="green"/>
+        </w:rPr>
+      </w:pPr>
+      <w:proofErr w:type="spellStart"/>
+      <w:r>
+        <w:rPr>
+          <w:highlight w:val="green"/>
+        </w:rPr>
+        <w:t>tektontörésnél</w:t>
+      </w:r>
+      <w:proofErr w:type="spellEnd"/>
+      <w:r>
+        <w:rPr>
+          <w:highlight w:val="green"/>
+        </w:rPr>
+        <w:t xml:space="preserve"> azonnal</w:t>
       </w:r>
     </w:p>
     <w:p>
@@ -8474,14 +9204,30 @@
         <w:spacing w:before="120" w:after="120" w:line="276" w:lineRule="auto"/>
         <w:jc w:val="both"/>
         <w:rPr>
-          <w:highlight w:val="yellow"/>
-        </w:rPr>
-      </w:pPr>
-      <w:r>
-        <w:rPr>
-          <w:highlight w:val="yellow"/>
+          <w:highlight w:val="green"/>
+        </w:rPr>
+      </w:pPr>
+      <w:r>
+        <w:rPr>
+          <w:highlight w:val="green"/>
         </w:rPr>
         <w:t>na, várjatok! Akkor jól emlékeztem! Az objektumkatalógusban az szerepel h a rovar körönként két lépést tehet meg, nem egyet! Ez Janinál merült fel kérdésként tegnap. Módosítsuk egyre?</w:t>
+      </w:r>
+    </w:p>
+    <w:p>
+      <w:pPr>
+        <w:spacing w:before="120" w:after="120" w:line="276" w:lineRule="auto"/>
+        <w:ind w:left="720"/>
+        <w:jc w:val="both"/>
+        <w:rPr>
+          <w:highlight w:val="green"/>
+        </w:rPr>
+      </w:pPr>
+      <w:r>
+        <w:rPr>
+          <w:highlight w:val="green"/>
+        </w:rPr>
+        <w:t>körönként kettő</w:t>
       </w:r>
     </w:p>
     <w:p>
@@ -8493,36 +9239,58 @@
         <w:spacing w:before="120" w:after="120" w:line="276" w:lineRule="auto"/>
         <w:jc w:val="both"/>
         <w:rPr>
-          <w:highlight w:val="yellow"/>
-        </w:rPr>
-      </w:pPr>
-      <w:bookmarkStart w:id="1" w:name="_Hlk194166240"/>
-      <w:r>
-        <w:rPr>
-          <w:highlight w:val="yellow"/>
+          <w:highlight w:val="green"/>
+        </w:rPr>
+      </w:pPr>
+      <w:bookmarkStart w:id="2" w:name="_Hlk194166240"/>
+      <w:r>
+        <w:rPr>
+          <w:highlight w:val="green"/>
         </w:rPr>
         <w:t>„Olyan gombafonál, amely képes megenni az elhelyezkedése szerinti tektonon található valamennyi bénult rovart. Az így megevett rovarok elpusztulnak és a gombafonál gombatestet növeszthet.” – a rovar most a tektonon vagy a gombafonálon van?</w:t>
       </w:r>
-      <w:bookmarkEnd w:id="1"/>
-      <w:r>
-        <w:rPr>
-          <w:highlight w:val="yellow"/>
+      <w:bookmarkEnd w:id="2"/>
+      <w:r>
+        <w:rPr>
+          <w:highlight w:val="green"/>
         </w:rPr>
         <w:t xml:space="preserve"> </w:t>
       </w:r>
       <w:proofErr w:type="spellStart"/>
       <w:r>
         <w:rPr>
-          <w:highlight w:val="yellow"/>
+          <w:highlight w:val="green"/>
         </w:rPr>
         <w:t>Sztem</w:t>
       </w:r>
       <w:proofErr w:type="spellEnd"/>
       <w:r>
         <w:rPr>
-          <w:highlight w:val="yellow"/>
-        </w:rPr>
-        <w:t xml:space="preserve"> a tektonon, csak mindig a fonál mentén tud mozogni. Ha így van, akkor ez a mondat jó így.</w:t>
+          <w:highlight w:val="green"/>
+        </w:rPr>
+        <w:t xml:space="preserve"> a tektonon, csak mindig a fonál mentén tud mozogni. Ha így van, akkor ez </w:t>
+      </w:r>
+      <w:r>
+        <w:rPr>
+          <w:highlight w:val="green"/>
+        </w:rPr>
+        <w:t>a mondat jó így.</w:t>
+      </w:r>
+    </w:p>
+    <w:p>
+      <w:pPr>
+        <w:spacing w:before="120" w:after="120" w:line="276" w:lineRule="auto"/>
+        <w:ind w:left="720"/>
+        <w:jc w:val="both"/>
+        <w:rPr>
+          <w:highlight w:val="green"/>
+        </w:rPr>
+      </w:pPr>
+      <w:r>
+        <w:rPr>
+          <w:highlight w:val="green"/>
+        </w:rPr>
+        <w:t>a tektonon van</w:t>
       </w:r>
     </w:p>
     <w:p>
@@ -8534,33 +9302,171 @@
         <w:spacing w:before="120" w:after="120" w:line="276" w:lineRule="auto"/>
         <w:jc w:val="both"/>
         <w:rPr>
-          <w:highlight w:val="yellow"/>
-        </w:rPr>
-      </w:pPr>
-      <w:r>
-        <w:rPr>
-          <w:highlight w:val="yellow"/>
-        </w:rPr>
-        <w:lastRenderedPageBreak/>
-        <w:t xml:space="preserve">gombatest inaktívvá válik – ezt az objektumkatalógusba beleírni, így: </w:t>
-      </w:r>
-      <w:r>
-        <w:t>Gombatest – olyan gombarész, amely a spórák termeléséért és kilövéséért</w:t>
-      </w:r>
-      <w:r>
-        <w:t xml:space="preserve"> </w:t>
-      </w:r>
-      <w:r>
-        <w:t xml:space="preserve">felelős. 3 spórakilövés után elpusztul </w:t>
-      </w:r>
-      <w:r>
-        <w:rPr>
-          <w:highlight w:val="yellow"/>
+          <w:highlight w:val="green"/>
+        </w:rPr>
+      </w:pPr>
+      <w:r>
+        <w:rPr>
+          <w:highlight w:val="green"/>
+        </w:rPr>
+        <w:t xml:space="preserve">gombatest inaktívvá válik – ezt az objektumkatalógusba beleírni, így: Gombatest – olyan gombarész, amely a spórák termeléséért és kilövéséért felelős. 3 spórakilövés után elpusztul </w:t>
+      </w:r>
+      <w:bookmarkStart w:id="3" w:name="_Hlk194249072"/>
+      <w:r>
+        <w:rPr>
+          <w:highlight w:val="green"/>
         </w:rPr>
         <w:t>(inaktívvá válik)</w:t>
       </w:r>
-      <w:r>
+      <w:bookmarkEnd w:id="3"/>
+      <w:r>
+        <w:rPr>
+          <w:highlight w:val="green"/>
+        </w:rPr>
         <w:t>.</w:t>
+      </w:r>
+    </w:p>
+    <w:p>
+      <w:pPr>
+        <w:spacing w:before="120" w:after="120" w:line="276" w:lineRule="auto"/>
+        <w:ind w:left="720"/>
+        <w:jc w:val="both"/>
+        <w:rPr>
+          <w:highlight w:val="green"/>
+        </w:rPr>
+      </w:pPr>
+      <w:r>
+        <w:rPr>
+          <w:highlight w:val="green"/>
+        </w:rPr>
+        <w:t>ezt beírni így</w:t>
+      </w:r>
+    </w:p>
+    <w:p>
+      <w:pPr>
+        <w:spacing w:before="120" w:after="120" w:line="276" w:lineRule="auto"/>
+        <w:jc w:val="both"/>
+      </w:pPr>
+    </w:p>
+    <w:p>
+      <w:pPr>
+        <w:spacing w:before="120" w:after="120" w:line="276" w:lineRule="auto"/>
+        <w:jc w:val="both"/>
+        <w:rPr>
+          <w:highlight w:val="green"/>
+        </w:rPr>
+      </w:pPr>
+      <w:r>
+        <w:rPr>
+          <w:highlight w:val="green"/>
+        </w:rPr>
+        <w:t>Teendők</w:t>
+      </w:r>
+    </w:p>
+    <w:p>
+      <w:pPr>
+        <w:numPr>
+          <w:ilvl w:val="0"/>
+          <w:numId w:val="52"/>
+        </w:numPr>
+        <w:spacing w:before="120" w:after="120" w:line="276" w:lineRule="auto"/>
+        <w:jc w:val="both"/>
+        <w:rPr>
+          <w:highlight w:val="green"/>
+        </w:rPr>
+      </w:pPr>
+      <w:proofErr w:type="spellStart"/>
+      <w:r>
+        <w:rPr>
+          <w:highlight w:val="green"/>
+        </w:rPr>
+        <w:t>create_mushroombody</w:t>
+      </w:r>
+      <w:proofErr w:type="spellEnd"/>
+    </w:p>
+    <w:p>
+      <w:pPr>
+        <w:numPr>
+          <w:ilvl w:val="0"/>
+          <w:numId w:val="52"/>
+        </w:numPr>
+        <w:spacing w:before="120" w:after="120" w:line="276" w:lineRule="auto"/>
+        <w:jc w:val="both"/>
+        <w:rPr>
+          <w:highlight w:val="green"/>
+        </w:rPr>
+      </w:pPr>
+      <w:r>
+        <w:rPr>
+          <w:highlight w:val="green"/>
+        </w:rPr>
+        <w:t xml:space="preserve">a 21. use case alapján </w:t>
+      </w:r>
+      <w:proofErr w:type="spellStart"/>
+      <w:r>
+        <w:rPr>
+          <w:highlight w:val="green"/>
+        </w:rPr>
+        <w:t>átnázni</w:t>
+      </w:r>
+      <w:proofErr w:type="spellEnd"/>
+      <w:r>
+        <w:rPr>
+          <w:highlight w:val="green"/>
+        </w:rPr>
+        <w:t xml:space="preserve"> a többi use case-t is</w:t>
+      </w:r>
+    </w:p>
+    <w:p>
+      <w:pPr>
+        <w:numPr>
+          <w:ilvl w:val="0"/>
+          <w:numId w:val="52"/>
+        </w:numPr>
+        <w:spacing w:before="120" w:after="120" w:line="276" w:lineRule="auto"/>
+        <w:jc w:val="both"/>
+        <w:rPr>
+          <w:highlight w:val="green"/>
+        </w:rPr>
+      </w:pPr>
+      <w:r>
+        <w:rPr>
+          <w:highlight w:val="green"/>
+        </w:rPr>
+        <w:t xml:space="preserve">az </w:t>
+      </w:r>
+      <w:proofErr w:type="spellStart"/>
+      <w:r>
+        <w:rPr>
+          <w:highlight w:val="green"/>
+        </w:rPr>
+        <w:t>obj</w:t>
+      </w:r>
+      <w:proofErr w:type="spellEnd"/>
+      <w:r>
+        <w:rPr>
+          <w:highlight w:val="green"/>
+        </w:rPr>
+        <w:t>. katalógusban pirossal jelzettek</w:t>
+      </w:r>
+    </w:p>
+    <w:p>
+      <w:pPr>
+        <w:numPr>
+          <w:ilvl w:val="0"/>
+          <w:numId w:val="52"/>
+        </w:numPr>
+        <w:spacing w:before="120" w:after="120" w:line="276" w:lineRule="auto"/>
+        <w:jc w:val="both"/>
+        <w:rPr>
+          <w:highlight w:val="green"/>
+        </w:rPr>
+      </w:pPr>
+      <w:r>
+        <w:rPr>
+          <w:highlight w:val="green"/>
+        </w:rPr>
+        <w:t>opciókat írni ehelyett: &lt;&lt;</w:t>
       </w:r>
     </w:p>
     <w:sectPr>
@@ -9218,6 +10124,92 @@
     </w:lvl>
   </w:abstractNum>
   <w:abstractNum w:abstractNumId="5" w15:restartNumberingAfterBreak="0">
+    <w:nsid w:val="1FD030EF"/>
+    <w:multiLevelType w:val="hybridMultilevel"/>
+    <w:tmpl w:val="96968860"/>
+    <w:lvl w:ilvl="0" w:tplc="FFFFFFFF">
+      <w:start w:val="1"/>
+      <w:numFmt w:val="decimal"/>
+      <w:lvlText w:val="%1."/>
+      <w:lvlJc w:val="left"/>
+      <w:pPr>
+        <w:ind w:left="682" w:hanging="360"/>
+      </w:pPr>
+    </w:lvl>
+    <w:lvl w:ilvl="1" w:tplc="FFFFFFFF" w:tentative="1">
+      <w:start w:val="1"/>
+      <w:numFmt w:val="lowerLetter"/>
+      <w:lvlText w:val="%2."/>
+      <w:lvlJc w:val="left"/>
+      <w:pPr>
+        <w:ind w:left="1402" w:hanging="360"/>
+      </w:pPr>
+    </w:lvl>
+    <w:lvl w:ilvl="2" w:tplc="FFFFFFFF" w:tentative="1">
+      <w:start w:val="1"/>
+      <w:numFmt w:val="lowerRoman"/>
+      <w:lvlText w:val="%3."/>
+      <w:lvlJc w:val="right"/>
+      <w:pPr>
+        <w:ind w:left="2122" w:hanging="180"/>
+      </w:pPr>
+    </w:lvl>
+    <w:lvl w:ilvl="3" w:tplc="FFFFFFFF" w:tentative="1">
+      <w:start w:val="1"/>
+      <w:numFmt w:val="decimal"/>
+      <w:lvlText w:val="%4."/>
+      <w:lvlJc w:val="left"/>
+      <w:pPr>
+        <w:ind w:left="2842" w:hanging="360"/>
+      </w:pPr>
+    </w:lvl>
+    <w:lvl w:ilvl="4" w:tplc="FFFFFFFF" w:tentative="1">
+      <w:start w:val="1"/>
+      <w:numFmt w:val="lowerLetter"/>
+      <w:lvlText w:val="%5."/>
+      <w:lvlJc w:val="left"/>
+      <w:pPr>
+        <w:ind w:left="3562" w:hanging="360"/>
+      </w:pPr>
+    </w:lvl>
+    <w:lvl w:ilvl="5" w:tplc="FFFFFFFF" w:tentative="1">
+      <w:start w:val="1"/>
+      <w:numFmt w:val="lowerRoman"/>
+      <w:lvlText w:val="%6."/>
+      <w:lvlJc w:val="right"/>
+      <w:pPr>
+        <w:ind w:left="4282" w:hanging="180"/>
+      </w:pPr>
+    </w:lvl>
+    <w:lvl w:ilvl="6" w:tplc="FFFFFFFF" w:tentative="1">
+      <w:start w:val="1"/>
+      <w:numFmt w:val="decimal"/>
+      <w:lvlText w:val="%7."/>
+      <w:lvlJc w:val="left"/>
+      <w:pPr>
+        <w:ind w:left="5002" w:hanging="360"/>
+      </w:pPr>
+    </w:lvl>
+    <w:lvl w:ilvl="7" w:tplc="FFFFFFFF" w:tentative="1">
+      <w:start w:val="1"/>
+      <w:numFmt w:val="lowerLetter"/>
+      <w:lvlText w:val="%8."/>
+      <w:lvlJc w:val="left"/>
+      <w:pPr>
+        <w:ind w:left="5722" w:hanging="360"/>
+      </w:pPr>
+    </w:lvl>
+    <w:lvl w:ilvl="8" w:tplc="FFFFFFFF" w:tentative="1">
+      <w:start w:val="1"/>
+      <w:numFmt w:val="lowerRoman"/>
+      <w:lvlText w:val="%9."/>
+      <w:lvlJc w:val="right"/>
+      <w:pPr>
+        <w:ind w:left="6442" w:hanging="180"/>
+      </w:pPr>
+    </w:lvl>
+  </w:abstractNum>
+  <w:abstractNum w:abstractNumId="6" w15:restartNumberingAfterBreak="0">
     <w:nsid w:val="39EA082C"/>
     <w:multiLevelType w:val="multilevel"/>
     <w:tmpl w:val="040E001F"/>
@@ -9303,7 +10295,7 @@
       </w:pPr>
     </w:lvl>
   </w:abstractNum>
-  <w:abstractNum w:abstractNumId="6" w15:restartNumberingAfterBreak="0">
+  <w:abstractNum w:abstractNumId="7" w15:restartNumberingAfterBreak="0">
     <w:nsid w:val="3C0665C0"/>
     <w:multiLevelType w:val="hybridMultilevel"/>
     <w:tmpl w:val="A6A23B8A"/>
@@ -9416,7 +10408,120 @@
       </w:rPr>
     </w:lvl>
   </w:abstractNum>
-  <w:abstractNum w:abstractNumId="7" w15:restartNumberingAfterBreak="0">
+  <w:abstractNum w:abstractNumId="8" w15:restartNumberingAfterBreak="0">
+    <w:nsid w:val="3FC35C22"/>
+    <w:multiLevelType w:val="hybridMultilevel"/>
+    <w:tmpl w:val="A0B6CDC6"/>
+    <w:lvl w:ilvl="0" w:tplc="040E0001">
+      <w:start w:val="1"/>
+      <w:numFmt w:val="bullet"/>
+      <w:lvlText w:val=""/>
+      <w:lvlJc w:val="left"/>
+      <w:pPr>
+        <w:ind w:left="720" w:hanging="360"/>
+      </w:pPr>
+      <w:rPr>
+        <w:rFonts w:ascii="Symbol" w:hAnsi="Symbol" w:hint="default"/>
+      </w:rPr>
+    </w:lvl>
+    <w:lvl w:ilvl="1" w:tplc="040E0003" w:tentative="1">
+      <w:start w:val="1"/>
+      <w:numFmt w:val="bullet"/>
+      <w:lvlText w:val="o"/>
+      <w:lvlJc w:val="left"/>
+      <w:pPr>
+        <w:ind w:left="1440" w:hanging="360"/>
+      </w:pPr>
+      <w:rPr>
+        <w:rFonts w:ascii="Courier New" w:hAnsi="Courier New" w:cs="Courier New" w:hint="default"/>
+      </w:rPr>
+    </w:lvl>
+    <w:lvl w:ilvl="2" w:tplc="040E0005" w:tentative="1">
+      <w:start w:val="1"/>
+      <w:numFmt w:val="bullet"/>
+      <w:lvlText w:val=""/>
+      <w:lvlJc w:val="left"/>
+      <w:pPr>
+        <w:ind w:left="2160" w:hanging="360"/>
+      </w:pPr>
+      <w:rPr>
+        <w:rFonts w:ascii="Wingdings" w:hAnsi="Wingdings" w:hint="default"/>
+      </w:rPr>
+    </w:lvl>
+    <w:lvl w:ilvl="3" w:tplc="040E0001" w:tentative="1">
+      <w:start w:val="1"/>
+      <w:numFmt w:val="bullet"/>
+      <w:lvlText w:val=""/>
+      <w:lvlJc w:val="left"/>
+      <w:pPr>
+        <w:ind w:left="2880" w:hanging="360"/>
+      </w:pPr>
+      <w:rPr>
+        <w:rFonts w:ascii="Symbol" w:hAnsi="Symbol" w:hint="default"/>
+      </w:rPr>
+    </w:lvl>
+    <w:lvl w:ilvl="4" w:tplc="040E0003" w:tentative="1">
+      <w:start w:val="1"/>
+      <w:numFmt w:val="bullet"/>
+      <w:lvlText w:val="o"/>
+      <w:lvlJc w:val="left"/>
+      <w:pPr>
+        <w:ind w:left="3600" w:hanging="360"/>
+      </w:pPr>
+      <w:rPr>
+        <w:rFonts w:ascii="Courier New" w:hAnsi="Courier New" w:cs="Courier New" w:hint="default"/>
+      </w:rPr>
+    </w:lvl>
+    <w:lvl w:ilvl="5" w:tplc="040E0005" w:tentative="1">
+      <w:start w:val="1"/>
+      <w:numFmt w:val="bullet"/>
+      <w:lvlText w:val=""/>
+      <w:lvlJc w:val="left"/>
+      <w:pPr>
+        <w:ind w:left="4320" w:hanging="360"/>
+      </w:pPr>
+      <w:rPr>
+        <w:rFonts w:ascii="Wingdings" w:hAnsi="Wingdings" w:hint="default"/>
+      </w:rPr>
+    </w:lvl>
+    <w:lvl w:ilvl="6" w:tplc="040E0001" w:tentative="1">
+      <w:start w:val="1"/>
+      <w:numFmt w:val="bullet"/>
+      <w:lvlText w:val=""/>
+      <w:lvlJc w:val="left"/>
+      <w:pPr>
+        <w:ind w:left="5040" w:hanging="360"/>
+      </w:pPr>
+      <w:rPr>
+        <w:rFonts w:ascii="Symbol" w:hAnsi="Symbol" w:hint="default"/>
+      </w:rPr>
+    </w:lvl>
+    <w:lvl w:ilvl="7" w:tplc="040E0003" w:tentative="1">
+      <w:start w:val="1"/>
+      <w:numFmt w:val="bullet"/>
+      <w:lvlText w:val="o"/>
+      <w:lvlJc w:val="left"/>
+      <w:pPr>
+        <w:ind w:left="5760" w:hanging="360"/>
+      </w:pPr>
+      <w:rPr>
+        <w:rFonts w:ascii="Courier New" w:hAnsi="Courier New" w:cs="Courier New" w:hint="default"/>
+      </w:rPr>
+    </w:lvl>
+    <w:lvl w:ilvl="8" w:tplc="040E0005" w:tentative="1">
+      <w:start w:val="1"/>
+      <w:numFmt w:val="bullet"/>
+      <w:lvlText w:val=""/>
+      <w:lvlJc w:val="left"/>
+      <w:pPr>
+        <w:ind w:left="6480" w:hanging="360"/>
+      </w:pPr>
+      <w:rPr>
+        <w:rFonts w:ascii="Wingdings" w:hAnsi="Wingdings" w:hint="default"/>
+      </w:rPr>
+    </w:lvl>
+  </w:abstractNum>
+  <w:abstractNum w:abstractNumId="9" w15:restartNumberingAfterBreak="0">
     <w:nsid w:val="41215233"/>
     <w:multiLevelType w:val="hybridMultilevel"/>
     <w:tmpl w:val="8160E354"/>
@@ -9530,7 +10635,7 @@
       </w:rPr>
     </w:lvl>
   </w:abstractNum>
-  <w:abstractNum w:abstractNumId="8" w15:restartNumberingAfterBreak="0">
+  <w:abstractNum w:abstractNumId="10" w15:restartNumberingAfterBreak="0">
     <w:nsid w:val="43844EC2"/>
     <w:multiLevelType w:val="hybridMultilevel"/>
     <w:tmpl w:val="96968860"/>
@@ -9616,7 +10721,7 @@
       </w:pPr>
     </w:lvl>
   </w:abstractNum>
-  <w:abstractNum w:abstractNumId="9" w15:restartNumberingAfterBreak="0">
+  <w:abstractNum w:abstractNumId="11" w15:restartNumberingAfterBreak="0">
     <w:nsid w:val="44330B79"/>
     <w:multiLevelType w:val="hybridMultilevel"/>
     <w:tmpl w:val="C6CAEA28"/>
@@ -9729,7 +10834,7 @@
       </w:rPr>
     </w:lvl>
   </w:abstractNum>
-  <w:abstractNum w:abstractNumId="10" w15:restartNumberingAfterBreak="0">
+  <w:abstractNum w:abstractNumId="12" w15:restartNumberingAfterBreak="0">
     <w:nsid w:val="555F6994"/>
     <w:multiLevelType w:val="hybridMultilevel"/>
     <w:tmpl w:val="96968860"/>
@@ -9815,7 +10920,7 @@
       </w:pPr>
     </w:lvl>
   </w:abstractNum>
-  <w:abstractNum w:abstractNumId="11" w15:restartNumberingAfterBreak="0">
+  <w:abstractNum w:abstractNumId="13" w15:restartNumberingAfterBreak="0">
     <w:nsid w:val="5A04051D"/>
     <w:multiLevelType w:val="hybridMultilevel"/>
     <w:tmpl w:val="D592C476"/>
@@ -9929,7 +11034,7 @@
       </w:rPr>
     </w:lvl>
   </w:abstractNum>
-  <w:abstractNum w:abstractNumId="12" w15:restartNumberingAfterBreak="0">
+  <w:abstractNum w:abstractNumId="14" w15:restartNumberingAfterBreak="0">
     <w:nsid w:val="65D14A51"/>
     <w:multiLevelType w:val="multilevel"/>
     <w:tmpl w:val="DF041E76"/>
@@ -10069,7 +11174,7 @@
       </w:rPr>
     </w:lvl>
   </w:abstractNum>
-  <w:abstractNum w:abstractNumId="13" w15:restartNumberingAfterBreak="0">
+  <w:abstractNum w:abstractNumId="15" w15:restartNumberingAfterBreak="0">
     <w:nsid w:val="661B5E04"/>
     <w:multiLevelType w:val="hybridMultilevel"/>
     <w:tmpl w:val="F46C8DA2"/>
@@ -10155,7 +11260,7 @@
       </w:pPr>
     </w:lvl>
   </w:abstractNum>
-  <w:abstractNum w:abstractNumId="14" w15:restartNumberingAfterBreak="0">
+  <w:abstractNum w:abstractNumId="16" w15:restartNumberingAfterBreak="0">
     <w:nsid w:val="661D3E55"/>
     <w:multiLevelType w:val="hybridMultilevel"/>
     <w:tmpl w:val="2DDCC7DC"/>
@@ -10269,7 +11374,7 @@
       </w:rPr>
     </w:lvl>
   </w:abstractNum>
-  <w:abstractNum w:abstractNumId="15" w15:restartNumberingAfterBreak="0">
+  <w:abstractNum w:abstractNumId="17" w15:restartNumberingAfterBreak="0">
     <w:nsid w:val="694D08B9"/>
     <w:multiLevelType w:val="hybridMultilevel"/>
     <w:tmpl w:val="B8D08D54"/>
@@ -10382,7 +11487,7 @@
       </w:rPr>
     </w:lvl>
   </w:abstractNum>
-  <w:abstractNum w:abstractNumId="16" w15:restartNumberingAfterBreak="0">
+  <w:abstractNum w:abstractNumId="18" w15:restartNumberingAfterBreak="0">
     <w:nsid w:val="6C8F7E72"/>
     <w:multiLevelType w:val="hybridMultilevel"/>
     <w:tmpl w:val="96968860"/>
@@ -10468,7 +11573,7 @@
       </w:pPr>
     </w:lvl>
   </w:abstractNum>
-  <w:abstractNum w:abstractNumId="17" w15:restartNumberingAfterBreak="0">
+  <w:abstractNum w:abstractNumId="19" w15:restartNumberingAfterBreak="0">
     <w:nsid w:val="6D0C289D"/>
     <w:multiLevelType w:val="hybridMultilevel"/>
     <w:tmpl w:val="AF446C7A"/>
@@ -10581,7 +11686,7 @@
       </w:rPr>
     </w:lvl>
   </w:abstractNum>
-  <w:abstractNum w:abstractNumId="18" w15:restartNumberingAfterBreak="0">
+  <w:abstractNum w:abstractNumId="20" w15:restartNumberingAfterBreak="0">
     <w:nsid w:val="729F7C57"/>
     <w:multiLevelType w:val="hybridMultilevel"/>
     <w:tmpl w:val="F564C1B4"/>
@@ -10695,7 +11800,7 @@
       </w:rPr>
     </w:lvl>
   </w:abstractNum>
-  <w:abstractNum w:abstractNumId="19" w15:restartNumberingAfterBreak="0">
+  <w:abstractNum w:abstractNumId="21" w15:restartNumberingAfterBreak="0">
     <w:nsid w:val="759D661F"/>
     <w:multiLevelType w:val="hybridMultilevel"/>
     <w:tmpl w:val="1A9060D0"/>
@@ -10808,7 +11913,7 @@
       </w:rPr>
     </w:lvl>
   </w:abstractNum>
-  <w:abstractNum w:abstractNumId="20" w15:restartNumberingAfterBreak="0">
+  <w:abstractNum w:abstractNumId="22" w15:restartNumberingAfterBreak="0">
     <w:nsid w:val="775A042E"/>
     <w:multiLevelType w:val="multilevel"/>
     <w:tmpl w:val="B41C06CC"/>
@@ -10957,7 +12062,7 @@
       </w:rPr>
     </w:lvl>
   </w:abstractNum>
-  <w:abstractNum w:abstractNumId="21" w15:restartNumberingAfterBreak="0">
+  <w:abstractNum w:abstractNumId="23" w15:restartNumberingAfterBreak="0">
     <w:nsid w:val="7CB4542D"/>
     <w:multiLevelType w:val="hybridMultilevel"/>
     <w:tmpl w:val="FA5A0944"/>
@@ -11071,7 +12176,7 @@
       </w:rPr>
     </w:lvl>
   </w:abstractNum>
-  <w:abstractNum w:abstractNumId="22" w15:restartNumberingAfterBreak="0">
+  <w:abstractNum w:abstractNumId="24" w15:restartNumberingAfterBreak="0">
     <w:nsid w:val="7EE31CAD"/>
     <w:multiLevelType w:val="hybridMultilevel"/>
     <w:tmpl w:val="96968860"/>
@@ -11161,13 +12266,13 @@
     <w:abstractNumId w:val="2"/>
   </w:num>
   <w:num w:numId="2" w16cid:durableId="1526745407">
-    <w:abstractNumId w:val="20"/>
+    <w:abstractNumId w:val="22"/>
   </w:num>
   <w:num w:numId="3" w16cid:durableId="666179399">
-    <w:abstractNumId w:val="12"/>
+    <w:abstractNumId w:val="14"/>
   </w:num>
   <w:num w:numId="4" w16cid:durableId="874583414">
-    <w:abstractNumId w:val="20"/>
+    <w:abstractNumId w:val="22"/>
     <w:lvlOverride w:ilvl="0">
       <w:startOverride w:val="7"/>
     </w:lvlOverride>
@@ -11195,142 +12300,148 @@
     </w:lvlOverride>
   </w:num>
   <w:num w:numId="5" w16cid:durableId="334648687">
-    <w:abstractNumId w:val="20"/>
+    <w:abstractNumId w:val="22"/>
   </w:num>
   <w:num w:numId="6" w16cid:durableId="745499483">
-    <w:abstractNumId w:val="20"/>
+    <w:abstractNumId w:val="22"/>
   </w:num>
   <w:num w:numId="7" w16cid:durableId="1613052894">
-    <w:abstractNumId w:val="20"/>
+    <w:abstractNumId w:val="22"/>
   </w:num>
   <w:num w:numId="8" w16cid:durableId="1287659014">
-    <w:abstractNumId w:val="20"/>
+    <w:abstractNumId w:val="22"/>
   </w:num>
   <w:num w:numId="9" w16cid:durableId="1760521028">
-    <w:abstractNumId w:val="20"/>
+    <w:abstractNumId w:val="22"/>
   </w:num>
   <w:num w:numId="10" w16cid:durableId="497769106">
-    <w:abstractNumId w:val="17"/>
+    <w:abstractNumId w:val="19"/>
   </w:num>
   <w:num w:numId="11" w16cid:durableId="1446316067">
-    <w:abstractNumId w:val="13"/>
+    <w:abstractNumId w:val="15"/>
   </w:num>
   <w:num w:numId="12" w16cid:durableId="1767925559">
-    <w:abstractNumId w:val="20"/>
+    <w:abstractNumId w:val="22"/>
   </w:num>
   <w:num w:numId="13" w16cid:durableId="534464770">
     <w:abstractNumId w:val="4"/>
   </w:num>
   <w:num w:numId="14" w16cid:durableId="348877393">
-    <w:abstractNumId w:val="20"/>
+    <w:abstractNumId w:val="22"/>
   </w:num>
   <w:num w:numId="15" w16cid:durableId="472138604">
-    <w:abstractNumId w:val="5"/>
+    <w:abstractNumId w:val="6"/>
   </w:num>
   <w:num w:numId="16" w16cid:durableId="2096320913">
-    <w:abstractNumId w:val="15"/>
+    <w:abstractNumId w:val="17"/>
   </w:num>
   <w:num w:numId="17" w16cid:durableId="598104663">
-    <w:abstractNumId w:val="20"/>
+    <w:abstractNumId w:val="22"/>
   </w:num>
   <w:num w:numId="18" w16cid:durableId="4795486">
-    <w:abstractNumId w:val="20"/>
+    <w:abstractNumId w:val="22"/>
   </w:num>
   <w:num w:numId="19" w16cid:durableId="217985168">
-    <w:abstractNumId w:val="9"/>
+    <w:abstractNumId w:val="11"/>
   </w:num>
   <w:num w:numId="20" w16cid:durableId="393236822">
     <w:abstractNumId w:val="3"/>
   </w:num>
   <w:num w:numId="21" w16cid:durableId="163282911">
-    <w:abstractNumId w:val="19"/>
+    <w:abstractNumId w:val="21"/>
   </w:num>
   <w:num w:numId="22" w16cid:durableId="801965005">
     <w:abstractNumId w:val="0"/>
   </w:num>
   <w:num w:numId="23" w16cid:durableId="645814502">
+    <w:abstractNumId w:val="22"/>
+  </w:num>
+  <w:num w:numId="24" w16cid:durableId="1014694913">
+    <w:abstractNumId w:val="22"/>
+  </w:num>
+  <w:num w:numId="25" w16cid:durableId="1244492873">
     <w:abstractNumId w:val="20"/>
   </w:num>
-  <w:num w:numId="24" w16cid:durableId="1014694913">
-    <w:abstractNumId w:val="20"/>
-  </w:num>
-  <w:num w:numId="25" w16cid:durableId="1244492873">
-    <w:abstractNumId w:val="18"/>
-  </w:num>
   <w:num w:numId="26" w16cid:durableId="1883052806">
-    <w:abstractNumId w:val="21"/>
+    <w:abstractNumId w:val="23"/>
   </w:num>
   <w:num w:numId="27" w16cid:durableId="1829903194">
     <w:abstractNumId w:val="1"/>
   </w:num>
   <w:num w:numId="28" w16cid:durableId="857045126">
+    <w:abstractNumId w:val="18"/>
+  </w:num>
+  <w:num w:numId="29" w16cid:durableId="146825824">
+    <w:abstractNumId w:val="13"/>
+  </w:num>
+  <w:num w:numId="30" w16cid:durableId="934363120">
+    <w:abstractNumId w:val="10"/>
+  </w:num>
+  <w:num w:numId="31" w16cid:durableId="351147405">
+    <w:abstractNumId w:val="12"/>
+  </w:num>
+  <w:num w:numId="32" w16cid:durableId="292558959">
+    <w:abstractNumId w:val="22"/>
+  </w:num>
+  <w:num w:numId="33" w16cid:durableId="1280457709">
+    <w:abstractNumId w:val="22"/>
+  </w:num>
+  <w:num w:numId="34" w16cid:durableId="1651397549">
+    <w:abstractNumId w:val="22"/>
+  </w:num>
+  <w:num w:numId="35" w16cid:durableId="509298304">
+    <w:abstractNumId w:val="22"/>
+  </w:num>
+  <w:num w:numId="36" w16cid:durableId="590237718">
+    <w:abstractNumId w:val="22"/>
+  </w:num>
+  <w:num w:numId="37" w16cid:durableId="1238445587">
+    <w:abstractNumId w:val="22"/>
+  </w:num>
+  <w:num w:numId="38" w16cid:durableId="242380142">
+    <w:abstractNumId w:val="22"/>
+  </w:num>
+  <w:num w:numId="39" w16cid:durableId="337775358">
+    <w:abstractNumId w:val="22"/>
+  </w:num>
+  <w:num w:numId="40" w16cid:durableId="387724541">
+    <w:abstractNumId w:val="22"/>
+  </w:num>
+  <w:num w:numId="41" w16cid:durableId="316956956">
+    <w:abstractNumId w:val="22"/>
+  </w:num>
+  <w:num w:numId="42" w16cid:durableId="632029429">
+    <w:abstractNumId w:val="22"/>
+  </w:num>
+  <w:num w:numId="43" w16cid:durableId="7561955">
     <w:abstractNumId w:val="16"/>
   </w:num>
-  <w:num w:numId="29" w16cid:durableId="146825824">
-    <w:abstractNumId w:val="11"/>
+  <w:num w:numId="44" w16cid:durableId="1264221637">
+    <w:abstractNumId w:val="9"/>
   </w:num>
-  <w:num w:numId="30" w16cid:durableId="934363120">
-    <w:abstractNumId w:val="8"/>
+  <w:num w:numId="45" w16cid:durableId="1801533771">
+    <w:abstractNumId w:val="22"/>
   </w:num>
-  <w:num w:numId="31" w16cid:durableId="351147405">
-    <w:abstractNumId w:val="10"/>
+  <w:num w:numId="46" w16cid:durableId="1992634130">
+    <w:abstractNumId w:val="22"/>
   </w:num>
-  <w:num w:numId="32" w16cid:durableId="292558959">
-    <w:abstractNumId w:val="20"/>
-  </w:num>
-  <w:num w:numId="33" w16cid:durableId="1280457709">
-    <w:abstractNumId w:val="20"/>
-  </w:num>
-  <w:num w:numId="34" w16cid:durableId="1651397549">
-    <w:abstractNumId w:val="20"/>
-  </w:num>
-  <w:num w:numId="35" w16cid:durableId="509298304">
-    <w:abstractNumId w:val="20"/>
-  </w:num>
-  <w:num w:numId="36" w16cid:durableId="590237718">
-    <w:abstractNumId w:val="20"/>
-  </w:num>
-  <w:num w:numId="37" w16cid:durableId="1238445587">
-    <w:abstractNumId w:val="20"/>
-  </w:num>
-  <w:num w:numId="38" w16cid:durableId="242380142">
-    <w:abstractNumId w:val="20"/>
-  </w:num>
-  <w:num w:numId="39" w16cid:durableId="337775358">
-    <w:abstractNumId w:val="20"/>
-  </w:num>
-  <w:num w:numId="40" w16cid:durableId="387724541">
-    <w:abstractNumId w:val="20"/>
-  </w:num>
-  <w:num w:numId="41" w16cid:durableId="316956956">
-    <w:abstractNumId w:val="20"/>
-  </w:num>
-  <w:num w:numId="42" w16cid:durableId="632029429">
-    <w:abstractNumId w:val="20"/>
-  </w:num>
-  <w:num w:numId="43" w16cid:durableId="7561955">
-    <w:abstractNumId w:val="14"/>
-  </w:num>
-  <w:num w:numId="44" w16cid:durableId="1264221637">
+  <w:num w:numId="47" w16cid:durableId="1253973712">
     <w:abstractNumId w:val="7"/>
   </w:num>
-  <w:num w:numId="45" w16cid:durableId="1801533771">
-    <w:abstractNumId w:val="20"/>
-  </w:num>
-  <w:num w:numId="46" w16cid:durableId="1992634130">
-    <w:abstractNumId w:val="20"/>
-  </w:num>
-  <w:num w:numId="47" w16cid:durableId="1253973712">
-    <w:abstractNumId w:val="6"/>
-  </w:num>
   <w:num w:numId="48" w16cid:durableId="1943760669">
-    <w:abstractNumId w:val="20"/>
+    <w:abstractNumId w:val="22"/>
   </w:num>
   <w:num w:numId="49" w16cid:durableId="2101100091">
-    <w:abstractNumId w:val="20"/>
+    <w:abstractNumId w:val="22"/>
   </w:num>
   <w:num w:numId="50" w16cid:durableId="1234049987">
-    <w:abstractNumId w:val="22"/>
+    <w:abstractNumId w:val="24"/>
+  </w:num>
+  <w:num w:numId="51" w16cid:durableId="2128235600">
+    <w:abstractNumId w:val="5"/>
+  </w:num>
+  <w:num w:numId="52" w16cid:durableId="1962497397">
+    <w:abstractNumId w:val="8"/>
   </w:num>
 </w:numbering>
 </file>

</xml_diff>